<commit_message>
Just trying to make changes
</commit_message>
<xml_diff>
--- a/Design Document/Design Document.docx
+++ b/Design Document/Design Document.docx
@@ -1,6 +1,6 @@
 
 <file path=word/document.xml><?xml version="1.0" encoding="utf-8"?>
-<w:document xmlns:wpc="http://schemas.microsoft.com/office/word/2010/wordprocessingCanvas" xmlns:mo="http://schemas.microsoft.com/office/mac/office/2008/main" xmlns:mc="http://schemas.openxmlformats.org/markup-compatibility/2006" xmlns:mv="urn:schemas-microsoft-com:mac:vml" xmlns:o="urn:schemas-microsoft-com:office:office" xmlns:r="http://schemas.openxmlformats.org/officeDocument/2006/relationships" xmlns:m="http://schemas.openxmlformats.org/officeDocument/2006/math" xmlns:v="urn:schemas-microsoft-com:vml" xmlns:wp14="http://schemas.microsoft.com/office/word/2010/wordprocessingDrawing" xmlns:wp="http://schemas.openxmlformats.org/drawingml/2006/wordprocessingDrawing" xmlns:w10="urn:schemas-microsoft-com:office:word" xmlns:w="http://schemas.openxmlformats.org/wordprocessingml/2006/main" xmlns:w14="http://schemas.microsoft.com/office/word/2010/wordml" xmlns:w15="http://schemas.microsoft.com/office/word/2012/wordml" xmlns:wpg="http://schemas.microsoft.com/office/word/2010/wordprocessingGroup" xmlns:wpi="http://schemas.microsoft.com/office/word/2010/wordprocessingInk" xmlns:wne="http://schemas.microsoft.com/office/word/2006/wordml" xmlns:wps="http://schemas.microsoft.com/office/word/2010/wordprocessingShape" mc:Ignorable="w14 w15 wp14">
+<w:document xmlns:wpc="http://schemas.microsoft.com/office/word/2010/wordprocessingCanvas" xmlns:cx="http://schemas.microsoft.com/office/drawing/2014/chartex" xmlns:cx1="http://schemas.microsoft.com/office/drawing/2015/9/8/chartex" xmlns:cx2="http://schemas.microsoft.com/office/drawing/2015/10/21/chartex" xmlns:mc="http://schemas.openxmlformats.org/markup-compatibility/2006" xmlns:o="urn:schemas-microsoft-com:office:office" xmlns:r="http://schemas.openxmlformats.org/officeDocument/2006/relationships" xmlns:m="http://schemas.openxmlformats.org/officeDocument/2006/math" xmlns:v="urn:schemas-microsoft-com:vml" xmlns:wp14="http://schemas.microsoft.com/office/word/2010/wordprocessingDrawing" xmlns:wp="http://schemas.openxmlformats.org/drawingml/2006/wordprocessingDrawing" xmlns:w10="urn:schemas-microsoft-com:office:word" xmlns:w="http://schemas.openxmlformats.org/wordprocessingml/2006/main" xmlns:w14="http://schemas.microsoft.com/office/word/2010/wordml" xmlns:w15="http://schemas.microsoft.com/office/word/2012/wordml" xmlns:w16se="http://schemas.microsoft.com/office/word/2015/wordml/symex" xmlns:wpg="http://schemas.microsoft.com/office/word/2010/wordprocessingGroup" xmlns:wpi="http://schemas.microsoft.com/office/word/2010/wordprocessingInk" xmlns:wne="http://schemas.microsoft.com/office/word/2006/wordml" xmlns:wps="http://schemas.microsoft.com/office/word/2010/wordprocessingShape" mc:Ignorable="w14 w15 w16se wp14">
   <w:body>
     <w:p>
       <w:pPr>
@@ -150,6 +150,27 @@
         </w:rPr>
         <w:t>Chaojie Wang</w:t>
       </w:r>
+    </w:p>
+    <w:p>
+      <w:pPr>
+        <w:spacing w:line="360" w:lineRule="auto"/>
+        <w:jc w:val="center"/>
+        <w:rPr>
+          <w:rFonts w:ascii="Times New Roman" w:hAnsi="Times New Roman" w:cs="Times New Roman"/>
+          <w:sz w:val="28"/>
+          <w:szCs w:val="28"/>
+        </w:rPr>
+      </w:pPr>
+      <w:r>
+        <w:rPr>
+          <w:rFonts w:ascii="Times New Roman" w:hAnsi="Times New Roman" w:cs="Times New Roman"/>
+          <w:sz w:val="28"/>
+          <w:szCs w:val="28"/>
+        </w:rPr>
+        <w:t>Bumsik Kim</w:t>
+      </w:r>
+      <w:bookmarkStart w:id="0" w:name="_GoBack"/>
+      <w:bookmarkEnd w:id="0"/>
     </w:p>
     <w:p>
       <w:pPr>
@@ -357,7 +378,6 @@
           <w:sz w:val="28"/>
           <w:szCs w:val="28"/>
         </w:rPr>
-        <w:lastRenderedPageBreak/>
         <w:t>Purpose</w:t>
       </w:r>
     </w:p>
@@ -378,21 +398,7 @@
         <w:rPr>
           <w:rFonts w:ascii="Times New Roman" w:hAnsi="Times New Roman" w:cs="Times New Roman"/>
         </w:rPr>
-        <w:t xml:space="preserve">e for implementing </w:t>
-      </w:r>
-      <w:proofErr w:type="spellStart"/>
-      <w:r>
-        <w:rPr>
-          <w:rFonts w:ascii="Times New Roman" w:hAnsi="Times New Roman" w:cs="Times New Roman"/>
-        </w:rPr>
-        <w:t>Wolfie</w:t>
-      </w:r>
-      <w:proofErr w:type="spellEnd"/>
-      <w:r>
-        <w:rPr>
-          <w:rFonts w:ascii="Times New Roman" w:hAnsi="Times New Roman" w:cs="Times New Roman"/>
-        </w:rPr>
-        <w:t xml:space="preserve"> Home.</w:t>
+        <w:t>e for implementing Wolfie Home.</w:t>
       </w:r>
     </w:p>
     <w:p>
@@ -555,21 +561,7 @@
         <w:rPr>
           <w:rFonts w:ascii="Times New Roman" w:hAnsi="Times New Roman" w:cs="Times New Roman"/>
         </w:rPr>
-        <w:t xml:space="preserve">MQTT broker, and the other one is called </w:t>
-      </w:r>
-      <w:proofErr w:type="spellStart"/>
-      <w:r>
-        <w:rPr>
-          <w:rFonts w:ascii="Times New Roman" w:hAnsi="Times New Roman" w:cs="Times New Roman"/>
-        </w:rPr>
-        <w:t>vclient</w:t>
-      </w:r>
-      <w:proofErr w:type="spellEnd"/>
-      <w:r>
-        <w:rPr>
-          <w:rFonts w:ascii="Times New Roman" w:hAnsi="Times New Roman" w:cs="Times New Roman"/>
-        </w:rPr>
-        <w:t>.</w:t>
+        <w:t>MQTT broker, and the other one is called vclient.</w:t>
       </w:r>
       <w:r>
         <w:rPr>
@@ -581,35 +573,7 @@
         <w:rPr>
           <w:rFonts w:ascii="Times New Roman" w:hAnsi="Times New Roman" w:cs="Times New Roman"/>
         </w:rPr>
-        <w:t xml:space="preserve">The MQTT broker handles the inter-communications among microcontrollers and </w:t>
-      </w:r>
-      <w:proofErr w:type="spellStart"/>
-      <w:r>
-        <w:rPr>
-          <w:rFonts w:ascii="Times New Roman" w:hAnsi="Times New Roman" w:cs="Times New Roman"/>
-        </w:rPr>
-        <w:t>vclient</w:t>
-      </w:r>
-      <w:proofErr w:type="spellEnd"/>
-      <w:r>
-        <w:rPr>
-          <w:rFonts w:ascii="Times New Roman" w:hAnsi="Times New Roman" w:cs="Times New Roman"/>
-        </w:rPr>
-        <w:t xml:space="preserve">. The </w:t>
-      </w:r>
-      <w:proofErr w:type="spellStart"/>
-      <w:r>
-        <w:rPr>
-          <w:rFonts w:ascii="Times New Roman" w:hAnsi="Times New Roman" w:cs="Times New Roman"/>
-        </w:rPr>
-        <w:t>vclient</w:t>
-      </w:r>
-      <w:proofErr w:type="spellEnd"/>
-      <w:r>
-        <w:rPr>
-          <w:rFonts w:ascii="Times New Roman" w:hAnsi="Times New Roman" w:cs="Times New Roman"/>
-        </w:rPr>
-        <w:t xml:space="preserve"> is the virtual client that communicates with </w:t>
+        <w:t xml:space="preserve">The MQTT broker handles the inter-communications among microcontrollers and vclient. The vclient is the virtual client that communicates with </w:t>
       </w:r>
       <w:r>
         <w:rPr>
@@ -703,6 +667,7 @@
         <w:rPr>
           <w:rFonts w:ascii="Times New Roman" w:hAnsi="Times New Roman" w:cs="Times New Roman"/>
           <w:noProof/>
+          <w:lang w:eastAsia="ko-KR"/>
         </w:rPr>
         <w:drawing>
           <wp:inline distT="0" distB="0" distL="0" distR="0" wp14:anchorId="16531D28" wp14:editId="79C99CC0">
@@ -776,7 +741,7 @@
           <w:szCs w:val="28"/>
         </w:rPr>
       </w:pPr>
-      <w:commentRangeStart w:id="0"/>
+      <w:commentRangeStart w:id="1"/>
       <w:r>
         <w:rPr>
           <w:rFonts w:ascii="Times New Roman" w:hAnsi="Times New Roman" w:cs="Times New Roman"/>
@@ -786,12 +751,12 @@
         </w:rPr>
         <w:t>Microcontrollers</w:t>
       </w:r>
-      <w:commentRangeEnd w:id="0"/>
+      <w:commentRangeEnd w:id="1"/>
       <w:r>
         <w:rPr>
           <w:rStyle w:val="CommentReference"/>
         </w:rPr>
-        <w:commentReference w:id="0"/>
+        <w:commentReference w:id="1"/>
       </w:r>
     </w:p>
     <w:p>
@@ -856,14 +821,7 @@
         <w:rPr>
           <w:rFonts w:ascii="Times New Roman" w:hAnsi="Times New Roman" w:cs="Times New Roman"/>
         </w:rPr>
-        <w:t xml:space="preserve">Both the web server and the </w:t>
-      </w:r>
-      <w:proofErr w:type="spellStart"/>
-      <w:r>
-        <w:rPr>
-          <w:rFonts w:ascii="Times New Roman" w:hAnsi="Times New Roman" w:cs="Times New Roman"/>
-        </w:rPr>
-        <w:t>MQTT</w:t>
+        <w:t>Both the web server and the MQTT</w:t>
       </w:r>
       <w:r>
         <w:rPr>
@@ -871,7 +829,6 @@
         </w:rPr>
         <w:t>server</w:t>
       </w:r>
-      <w:proofErr w:type="spellEnd"/>
       <w:r>
         <w:rPr>
           <w:rFonts w:ascii="Times New Roman" w:hAnsi="Times New Roman" w:cs="Times New Roman"/>
@@ -954,21 +911,7 @@
         <w:rPr>
           <w:rFonts w:ascii="Times New Roman" w:hAnsi="Times New Roman" w:cs="Times New Roman"/>
         </w:rPr>
-        <w:t xml:space="preserve"> open source MQTT broker called </w:t>
-      </w:r>
-      <w:proofErr w:type="spellStart"/>
-      <w:r>
-        <w:rPr>
-          <w:rFonts w:ascii="Times New Roman" w:hAnsi="Times New Roman" w:cs="Times New Roman"/>
-        </w:rPr>
-        <w:t>Moquitto</w:t>
-      </w:r>
-      <w:proofErr w:type="spellEnd"/>
-      <w:r>
-        <w:rPr>
-          <w:rFonts w:ascii="Times New Roman" w:hAnsi="Times New Roman" w:cs="Times New Roman"/>
-        </w:rPr>
-        <w:t xml:space="preserve">, which is used in this project. </w:t>
+        <w:t xml:space="preserve"> open source MQTT broker called Moquitto, which is used in this project. </w:t>
       </w:r>
     </w:p>
     <w:p>
@@ -1061,21 +1004,7 @@
           <w:rFonts w:ascii="Times New Roman" w:hAnsi="Times New Roman" w:cs="Times New Roman"/>
         </w:rPr>
         <w:tab/>
-        <w:t>Status message is a message published from devices to the broker. Following topic is used: status/(room)/(type)/(</w:t>
-      </w:r>
-      <w:proofErr w:type="spellStart"/>
-      <w:r>
-        <w:rPr>
-          <w:rFonts w:ascii="Times New Roman" w:hAnsi="Times New Roman" w:cs="Times New Roman"/>
-        </w:rPr>
-        <w:t>dev_id</w:t>
-      </w:r>
-      <w:proofErr w:type="spellEnd"/>
-      <w:r>
-        <w:rPr>
-          <w:rFonts w:ascii="Times New Roman" w:hAnsi="Times New Roman" w:cs="Times New Roman"/>
-        </w:rPr>
-        <w:t xml:space="preserve">). </w:t>
+        <w:t xml:space="preserve">Status message is a message published from devices to the broker. Following topic is used: status/(room)/(type)/(dev_id). </w:t>
       </w:r>
     </w:p>
     <w:p>
@@ -1117,91 +1046,41 @@
         <w:rPr>
           <w:rFonts w:ascii="Times New Roman" w:hAnsi="Times New Roman" w:cs="Times New Roman"/>
         </w:rPr>
-        <w:t xml:space="preserve">• </w:t>
-      </w:r>
-      <w:proofErr w:type="spellStart"/>
-      <w:r>
-        <w:rPr>
-          <w:rFonts w:ascii="Times New Roman" w:hAnsi="Times New Roman" w:cs="Times New Roman"/>
-        </w:rPr>
-        <w:t>dev_id</w:t>
-      </w:r>
-      <w:proofErr w:type="spellEnd"/>
-      <w:r>
-        <w:rPr>
-          <w:rFonts w:ascii="Times New Roman" w:hAnsi="Times New Roman" w:cs="Times New Roman"/>
-        </w:rPr>
-        <w:t>, unique identifier of the device</w:t>
-      </w:r>
-    </w:p>
-    <w:p>
-      <w:pPr>
-        <w:rPr>
-          <w:rFonts w:ascii="Times New Roman" w:hAnsi="Times New Roman" w:cs="Times New Roman"/>
-        </w:rPr>
-      </w:pPr>
-      <w:r>
-        <w:rPr>
-          <w:rFonts w:ascii="Times New Roman" w:hAnsi="Times New Roman" w:cs="Times New Roman"/>
-        </w:rPr>
-        <w:tab/>
-        <w:t>The payload is csv formatted: (</w:t>
-      </w:r>
-      <w:proofErr w:type="spellStart"/>
-      <w:r>
-        <w:rPr>
-          <w:rFonts w:ascii="Times New Roman" w:hAnsi="Times New Roman" w:cs="Times New Roman"/>
-        </w:rPr>
-        <w:t>dev_name</w:t>
-      </w:r>
-      <w:proofErr w:type="spellEnd"/>
-      <w:proofErr w:type="gramStart"/>
-      <w:r>
-        <w:rPr>
-          <w:rFonts w:ascii="Times New Roman" w:hAnsi="Times New Roman" w:cs="Times New Roman"/>
-        </w:rPr>
-        <w:t>),(</w:t>
-      </w:r>
-      <w:proofErr w:type="gramEnd"/>
-      <w:r>
-        <w:rPr>
-          <w:rFonts w:ascii="Times New Roman" w:hAnsi="Times New Roman" w:cs="Times New Roman"/>
-        </w:rPr>
-        <w:t>value),(time)</w:t>
-      </w:r>
-    </w:p>
-    <w:p>
-      <w:pPr>
-        <w:rPr>
-          <w:rFonts w:ascii="Times New Roman" w:hAnsi="Times New Roman" w:cs="Times New Roman"/>
-        </w:rPr>
-      </w:pPr>
-      <w:r>
-        <w:rPr>
-          <w:rFonts w:ascii="Times New Roman" w:hAnsi="Times New Roman" w:cs="Times New Roman"/>
-        </w:rPr>
-        <w:tab/>
-      </w:r>
-      <w:r>
-        <w:rPr>
-          <w:rFonts w:ascii="Times New Roman" w:hAnsi="Times New Roman" w:cs="Times New Roman"/>
-        </w:rPr>
-        <w:tab/>
-        <w:t xml:space="preserve">• </w:t>
-      </w:r>
-      <w:proofErr w:type="spellStart"/>
-      <w:r>
-        <w:rPr>
-          <w:rFonts w:ascii="Times New Roman" w:hAnsi="Times New Roman" w:cs="Times New Roman"/>
-        </w:rPr>
-        <w:t>dev_name</w:t>
-      </w:r>
-      <w:proofErr w:type="spellEnd"/>
-      <w:r>
-        <w:rPr>
-          <w:rFonts w:ascii="Times New Roman" w:hAnsi="Times New Roman" w:cs="Times New Roman"/>
-        </w:rPr>
-        <w:t>: user friendly name of the device</w:t>
+        <w:t>• dev_id, unique identifier of the device</w:t>
+      </w:r>
+    </w:p>
+    <w:p>
+      <w:pPr>
+        <w:rPr>
+          <w:rFonts w:ascii="Times New Roman" w:hAnsi="Times New Roman" w:cs="Times New Roman"/>
+        </w:rPr>
+      </w:pPr>
+      <w:r>
+        <w:rPr>
+          <w:rFonts w:ascii="Times New Roman" w:hAnsi="Times New Roman" w:cs="Times New Roman"/>
+        </w:rPr>
+        <w:tab/>
+        <w:t>The payload is csv formatted: (dev_name),(value),(time)</w:t>
+      </w:r>
+    </w:p>
+    <w:p>
+      <w:pPr>
+        <w:rPr>
+          <w:rFonts w:ascii="Times New Roman" w:hAnsi="Times New Roman" w:cs="Times New Roman"/>
+        </w:rPr>
+      </w:pPr>
+      <w:r>
+        <w:rPr>
+          <w:rFonts w:ascii="Times New Roman" w:hAnsi="Times New Roman" w:cs="Times New Roman"/>
+        </w:rPr>
+        <w:tab/>
+      </w:r>
+      <w:r>
+        <w:rPr>
+          <w:rFonts w:ascii="Times New Roman" w:hAnsi="Times New Roman" w:cs="Times New Roman"/>
+        </w:rPr>
+        <w:tab/>
+        <w:t>• dev_name: user friendly name of the device</w:t>
       </w:r>
     </w:p>
     <w:p>
@@ -1255,48 +1134,20 @@
           <w:rFonts w:ascii="Times New Roman" w:hAnsi="Times New Roman" w:cs="Times New Roman"/>
         </w:rPr>
         <w:tab/>
-        <w:t xml:space="preserve">For </w:t>
-      </w:r>
-      <w:proofErr w:type="gramStart"/>
-      <w:r>
-        <w:rPr>
-          <w:rFonts w:ascii="Times New Roman" w:hAnsi="Times New Roman" w:cs="Times New Roman"/>
-        </w:rPr>
-        <w:t>example,  a</w:t>
-      </w:r>
-      <w:proofErr w:type="gramEnd"/>
-      <w:r>
-        <w:rPr>
-          <w:rFonts w:ascii="Times New Roman" w:hAnsi="Times New Roman" w:cs="Times New Roman"/>
-        </w:rPr>
-        <w:t xml:space="preserve"> LED is in room1, and is off. It can publish with topic</w:t>
-      </w:r>
-    </w:p>
-    <w:p>
-      <w:pPr>
-        <w:rPr>
-          <w:rFonts w:ascii="Times New Roman" w:hAnsi="Times New Roman" w:cs="Times New Roman"/>
-        </w:rPr>
-      </w:pPr>
-      <w:r>
-        <w:rPr>
-          <w:rFonts w:ascii="Times New Roman" w:hAnsi="Times New Roman" w:cs="Times New Roman"/>
-        </w:rPr>
-        <w:t>“status/room1/led/led1”. The payload could be: “</w:t>
-      </w:r>
-      <w:proofErr w:type="gramStart"/>
-      <w:r>
-        <w:rPr>
-          <w:rFonts w:ascii="Times New Roman" w:hAnsi="Times New Roman" w:cs="Times New Roman"/>
-        </w:rPr>
-        <w:t>LED,off</w:t>
-      </w:r>
-      <w:proofErr w:type="gramEnd"/>
-      <w:r>
-        <w:rPr>
-          <w:rFonts w:ascii="Times New Roman" w:hAnsi="Times New Roman" w:cs="Times New Roman"/>
-        </w:rPr>
-        <w:t>,</w:t>
+        <w:t>For example,  a LED is in room1, and is off. It can publish with topic</w:t>
+      </w:r>
+    </w:p>
+    <w:p>
+      <w:pPr>
+        <w:rPr>
+          <w:rFonts w:ascii="Times New Roman" w:hAnsi="Times New Roman" w:cs="Times New Roman"/>
+        </w:rPr>
+      </w:pPr>
+      <w:r>
+        <w:rPr>
+          <w:rFonts w:ascii="Times New Roman" w:hAnsi="Times New Roman" w:cs="Times New Roman"/>
+        </w:rPr>
+        <w:t>“status/room1/led/led1”. The payload could be: “LED,off,</w:t>
       </w:r>
       <w:r>
         <w:rPr>
@@ -1356,21 +1207,7 @@
           <w:rFonts w:ascii="Times New Roman" w:hAnsi="Times New Roman" w:cs="Times New Roman"/>
         </w:rPr>
         <w:tab/>
-        <w:t>control/(</w:t>
-      </w:r>
-      <w:proofErr w:type="spellStart"/>
-      <w:r>
-        <w:rPr>
-          <w:rFonts w:ascii="Times New Roman" w:hAnsi="Times New Roman" w:cs="Times New Roman"/>
-        </w:rPr>
-        <w:t>dev_id</w:t>
-      </w:r>
-      <w:proofErr w:type="spellEnd"/>
-      <w:r>
-        <w:rPr>
-          <w:rFonts w:ascii="Times New Roman" w:hAnsi="Times New Roman" w:cs="Times New Roman"/>
-        </w:rPr>
-        <w:t>)</w:t>
+        <w:t>control/(dev_id)</w:t>
       </w:r>
     </w:p>
     <w:p>
@@ -1418,21 +1255,7 @@
           <w:rFonts w:ascii="Times New Roman" w:hAnsi="Times New Roman" w:cs="Times New Roman"/>
         </w:rPr>
         <w:tab/>
-        <w:t xml:space="preserve">For example, in order to turn off a LED with led1 as the </w:t>
-      </w:r>
-      <w:proofErr w:type="spellStart"/>
-      <w:r>
-        <w:rPr>
-          <w:rFonts w:ascii="Times New Roman" w:hAnsi="Times New Roman" w:cs="Times New Roman"/>
-        </w:rPr>
-        <w:t>dev_id</w:t>
-      </w:r>
-      <w:proofErr w:type="spellEnd"/>
-      <w:r>
-        <w:rPr>
-          <w:rFonts w:ascii="Times New Roman" w:hAnsi="Times New Roman" w:cs="Times New Roman"/>
-        </w:rPr>
-        <w:t>, topic is control/led1, and the payload will be “on”</w:t>
+        <w:t>For example, in order to turn off a LED with led1 as the dev_id, topic is control/led1, and the payload will be “on”</w:t>
       </w:r>
     </w:p>
     <w:p>
@@ -1462,7 +1285,6 @@
         </w:rPr>
         <w:t xml:space="preserve"> </w:t>
       </w:r>
-      <w:proofErr w:type="spellStart"/>
       <w:r>
         <w:rPr>
           <w:rFonts w:ascii="Times New Roman" w:hAnsi="Times New Roman" w:cs="Times New Roman"/>
@@ -1470,7 +1292,6 @@
         </w:rPr>
         <w:t>vclient</w:t>
       </w:r>
-      <w:proofErr w:type="spellEnd"/>
     </w:p>
     <w:p>
       <w:pPr>
@@ -1479,62 +1300,24 @@
           <w:rFonts w:ascii="Times New Roman" w:hAnsi="Times New Roman" w:cs="Times New Roman"/>
         </w:rPr>
       </w:pPr>
-      <w:proofErr w:type="spellStart"/>
-      <w:r>
-        <w:rPr>
-          <w:rFonts w:ascii="Times New Roman" w:hAnsi="Times New Roman" w:cs="Times New Roman"/>
-        </w:rPr>
-        <w:t>Moquitto</w:t>
-      </w:r>
-      <w:proofErr w:type="spellEnd"/>
-      <w:r>
-        <w:rPr>
-          <w:rFonts w:ascii="Times New Roman" w:hAnsi="Times New Roman" w:cs="Times New Roman"/>
-        </w:rPr>
-        <w:t xml:space="preserve"> also provides library for writing MQTT client. It is used for writing </w:t>
-      </w:r>
-      <w:proofErr w:type="spellStart"/>
-      <w:r>
-        <w:rPr>
-          <w:rFonts w:ascii="Times New Roman" w:hAnsi="Times New Roman" w:cs="Times New Roman"/>
-        </w:rPr>
-        <w:t>vclient</w:t>
-      </w:r>
-      <w:proofErr w:type="spellEnd"/>
-      <w:r>
-        <w:rPr>
-          <w:rFonts w:ascii="Times New Roman" w:hAnsi="Times New Roman" w:cs="Times New Roman"/>
-        </w:rPr>
-        <w:t xml:space="preserve">. </w:t>
-      </w:r>
-      <w:proofErr w:type="spellStart"/>
-      <w:r>
-        <w:rPr>
-          <w:rFonts w:ascii="Times New Roman" w:hAnsi="Times New Roman" w:cs="Times New Roman"/>
-        </w:rPr>
-        <w:t>vclient</w:t>
-      </w:r>
-      <w:proofErr w:type="spellEnd"/>
-      <w:r>
-        <w:rPr>
-          <w:rFonts w:ascii="Times New Roman" w:hAnsi="Times New Roman" w:cs="Times New Roman"/>
-        </w:rPr>
-        <w:t xml:space="preserve"> is short for </w:t>
-      </w:r>
-      <w:r>
-        <w:rPr>
-          <w:rFonts w:ascii="Times New Roman" w:hAnsi="Times New Roman" w:cs="Times New Roman"/>
-        </w:rPr>
-        <w:t xml:space="preserve">virtual client. </w:t>
-      </w:r>
-      <w:proofErr w:type="spellStart"/>
-      <w:r>
-        <w:rPr>
-          <w:rFonts w:ascii="Times New Roman" w:hAnsi="Times New Roman" w:cs="Times New Roman"/>
-        </w:rPr>
-        <w:t>vclient</w:t>
-      </w:r>
-      <w:proofErr w:type="spellEnd"/>
+      <w:r>
+        <w:rPr>
+          <w:rFonts w:ascii="Times New Roman" w:hAnsi="Times New Roman" w:cs="Times New Roman"/>
+        </w:rPr>
+        <w:t xml:space="preserve">Moquitto also provides library for writing MQTT client. It is used for writing vclient. </w:t>
+      </w:r>
+      <w:r>
+        <w:rPr>
+          <w:rFonts w:ascii="Times New Roman" w:hAnsi="Times New Roman" w:cs="Times New Roman"/>
+        </w:rPr>
+        <w:t xml:space="preserve">vclient is short for </w:t>
+      </w:r>
+      <w:r>
+        <w:rPr>
+          <w:rFonts w:ascii="Times New Roman" w:hAnsi="Times New Roman" w:cs="Times New Roman"/>
+        </w:rPr>
+        <w:t>virtual client. vclient</w:t>
+      </w:r>
       <w:r>
         <w:rPr>
           <w:rFonts w:ascii="Times New Roman" w:hAnsi="Times New Roman" w:cs="Times New Roman"/>
@@ -1589,19 +1372,11 @@
         </w:rPr>
         <w:t xml:space="preserve"> </w:t>
       </w:r>
-      <w:proofErr w:type="spellStart"/>
-      <w:r>
-        <w:rPr>
-          <w:rFonts w:ascii="Times New Roman" w:hAnsi="Times New Roman" w:cs="Times New Roman"/>
-        </w:rPr>
-        <w:t>vclient</w:t>
-      </w:r>
-      <w:proofErr w:type="spellEnd"/>
-      <w:r>
-        <w:rPr>
-          <w:rFonts w:ascii="Times New Roman" w:hAnsi="Times New Roman" w:cs="Times New Roman"/>
-        </w:rPr>
-        <w:t xml:space="preserve"> passively listens commands and act accordingly.</w:t>
+      <w:r>
+        <w:rPr>
+          <w:rFonts w:ascii="Times New Roman" w:hAnsi="Times New Roman" w:cs="Times New Roman"/>
+        </w:rPr>
+        <w:t>vclient passively listens commands and act accordingly.</w:t>
       </w:r>
     </w:p>
     <w:p>
@@ -1636,63 +1411,33 @@
           <w:rFonts w:ascii="Times New Roman" w:hAnsi="Times New Roman" w:cs="Times New Roman"/>
           <w:b/>
         </w:rPr>
-        <w:t xml:space="preserve">Data format of </w:t>
-      </w:r>
-      <w:proofErr w:type="spellStart"/>
-      <w:r>
-        <w:rPr>
-          <w:rFonts w:ascii="Times New Roman" w:hAnsi="Times New Roman" w:cs="Times New Roman"/>
-          <w:b/>
-        </w:rPr>
-        <w:t>vclient</w:t>
-      </w:r>
-      <w:proofErr w:type="spellEnd"/>
-      <w:r>
-        <w:rPr>
-          <w:rFonts w:ascii="Times New Roman" w:hAnsi="Times New Roman" w:cs="Times New Roman"/>
-          <w:b/>
-        </w:rPr>
-        <w:t xml:space="preserve"> FIFO pipe</w:t>
-      </w:r>
-      <w:r>
-        <w:rPr>
-          <w:rFonts w:ascii="Times New Roman" w:hAnsi="Times New Roman" w:cs="Times New Roman"/>
-        </w:rPr>
-        <w:tab/>
-      </w:r>
-      <w:r>
-        <w:rPr>
-          <w:rFonts w:ascii="Times New Roman" w:hAnsi="Times New Roman" w:cs="Times New Roman"/>
-        </w:rPr>
-        <w:tab/>
-      </w:r>
-    </w:p>
-    <w:p>
-      <w:pPr>
-        <w:rPr>
-          <w:rFonts w:ascii="Times New Roman" w:hAnsi="Times New Roman" w:cs="Times New Roman"/>
-        </w:rPr>
-      </w:pPr>
-      <w:r>
-        <w:rPr>
-          <w:rFonts w:ascii="Times New Roman" w:hAnsi="Times New Roman" w:cs="Times New Roman"/>
-        </w:rPr>
-        <w:tab/>
-        <w:t xml:space="preserve">It is a FIFO pipe. </w:t>
-      </w:r>
-      <w:proofErr w:type="spellStart"/>
-      <w:r>
-        <w:rPr>
-          <w:rFonts w:ascii="Times New Roman" w:hAnsi="Times New Roman" w:cs="Times New Roman"/>
-        </w:rPr>
-        <w:t>vclient</w:t>
-      </w:r>
-      <w:proofErr w:type="spellEnd"/>
-      <w:r>
-        <w:rPr>
-          <w:rFonts w:ascii="Times New Roman" w:hAnsi="Times New Roman" w:cs="Times New Roman"/>
-        </w:rPr>
-        <w:t xml:space="preserve"> reads and web server writes.</w:t>
+        <w:t>Data format of vclient FIFO pipe</w:t>
+      </w:r>
+      <w:r>
+        <w:rPr>
+          <w:rFonts w:ascii="Times New Roman" w:hAnsi="Times New Roman" w:cs="Times New Roman"/>
+        </w:rPr>
+        <w:tab/>
+      </w:r>
+      <w:r>
+        <w:rPr>
+          <w:rFonts w:ascii="Times New Roman" w:hAnsi="Times New Roman" w:cs="Times New Roman"/>
+        </w:rPr>
+        <w:tab/>
+      </w:r>
+    </w:p>
+    <w:p>
+      <w:pPr>
+        <w:rPr>
+          <w:rFonts w:ascii="Times New Roman" w:hAnsi="Times New Roman" w:cs="Times New Roman"/>
+        </w:rPr>
+      </w:pPr>
+      <w:r>
+        <w:rPr>
+          <w:rFonts w:ascii="Times New Roman" w:hAnsi="Times New Roman" w:cs="Times New Roman"/>
+        </w:rPr>
+        <w:tab/>
+        <w:t>It is a FIFO pipe. vclient reads and web server writes.</w:t>
       </w:r>
     </w:p>
     <w:p>
@@ -1726,57 +1471,21 @@
           <w:rFonts w:ascii="Times New Roman" w:hAnsi="Times New Roman" w:cs="Times New Roman"/>
         </w:rPr>
         <w:tab/>
-        <w:t>(</w:t>
-      </w:r>
-      <w:proofErr w:type="spellStart"/>
-      <w:r>
-        <w:rPr>
-          <w:rFonts w:ascii="Times New Roman" w:hAnsi="Times New Roman" w:cs="Times New Roman"/>
-        </w:rPr>
-        <w:t>dev_id</w:t>
-      </w:r>
-      <w:proofErr w:type="spellEnd"/>
-      <w:proofErr w:type="gramStart"/>
-      <w:r>
-        <w:rPr>
-          <w:rFonts w:ascii="Times New Roman" w:hAnsi="Times New Roman" w:cs="Times New Roman"/>
-        </w:rPr>
-        <w:t>),(</w:t>
-      </w:r>
-      <w:proofErr w:type="gramEnd"/>
-      <w:r>
-        <w:rPr>
-          <w:rFonts w:ascii="Times New Roman" w:hAnsi="Times New Roman" w:cs="Times New Roman"/>
-        </w:rPr>
-        <w:t>control value)</w:t>
-      </w:r>
-    </w:p>
-    <w:p>
-      <w:pPr>
-        <w:rPr>
-          <w:rFonts w:ascii="Times New Roman" w:hAnsi="Times New Roman" w:cs="Times New Roman"/>
-        </w:rPr>
-      </w:pPr>
-      <w:r>
-        <w:rPr>
-          <w:rFonts w:ascii="Times New Roman" w:hAnsi="Times New Roman" w:cs="Times New Roman"/>
-        </w:rPr>
-        <w:tab/>
-        <w:t xml:space="preserve">• </w:t>
-      </w:r>
-      <w:proofErr w:type="spellStart"/>
-      <w:r>
-        <w:rPr>
-          <w:rFonts w:ascii="Times New Roman" w:hAnsi="Times New Roman" w:cs="Times New Roman"/>
-        </w:rPr>
-        <w:t>dev_id</w:t>
-      </w:r>
-      <w:proofErr w:type="spellEnd"/>
-      <w:r>
-        <w:rPr>
-          <w:rFonts w:ascii="Times New Roman" w:hAnsi="Times New Roman" w:cs="Times New Roman"/>
-        </w:rPr>
-        <w:t>: unique identifier of a room</w:t>
+        <w:t>(dev_id),(control value)</w:t>
+      </w:r>
+    </w:p>
+    <w:p>
+      <w:pPr>
+        <w:rPr>
+          <w:rFonts w:ascii="Times New Roman" w:hAnsi="Times New Roman" w:cs="Times New Roman"/>
+        </w:rPr>
+      </w:pPr>
+      <w:r>
+        <w:rPr>
+          <w:rFonts w:ascii="Times New Roman" w:hAnsi="Times New Roman" w:cs="Times New Roman"/>
+        </w:rPr>
+        <w:tab/>
+        <w:t>• dev_id: unique identifier of a room</w:t>
       </w:r>
     </w:p>
     <w:p>
@@ -1890,7 +1599,6 @@
         </w:rPr>
         <w:t xml:space="preserve">. Use account </w:t>
       </w:r>
-      <w:proofErr w:type="spellStart"/>
       <w:r>
         <w:rPr>
           <w:rFonts w:ascii="Times New Roman" w:hAnsi="Times New Roman" w:cs="Times New Roman"/>
@@ -1898,14 +1606,12 @@
         </w:rPr>
         <w:t>chaojie</w:t>
       </w:r>
-      <w:proofErr w:type="spellEnd"/>
       <w:r>
         <w:rPr>
           <w:rFonts w:ascii="Times New Roman" w:hAnsi="Times New Roman" w:cs="Times New Roman"/>
         </w:rPr>
         <w:t xml:space="preserve">, and password </w:t>
       </w:r>
-      <w:proofErr w:type="spellStart"/>
       <w:r>
         <w:rPr>
           <w:rFonts w:ascii="Times New Roman" w:hAnsi="Times New Roman" w:cs="Times New Roman"/>
@@ -1913,7 +1619,6 @@
         </w:rPr>
         <w:t>dummypass</w:t>
       </w:r>
-      <w:proofErr w:type="spellEnd"/>
       <w:r>
         <w:rPr>
           <w:rFonts w:ascii="Times New Roman" w:hAnsi="Times New Roman" w:cs="Times New Roman"/>
@@ -1926,7 +1631,6 @@
         </w:rPr>
         <w:t xml:space="preserve">The MySQL has a database called </w:t>
       </w:r>
-      <w:proofErr w:type="spellStart"/>
       <w:r>
         <w:rPr>
           <w:rFonts w:ascii="Times New Roman" w:hAnsi="Times New Roman" w:cs="Times New Roman"/>
@@ -1934,14 +1638,12 @@
         </w:rPr>
         <w:t>wolfie_home</w:t>
       </w:r>
-      <w:proofErr w:type="spellEnd"/>
       <w:r>
         <w:rPr>
           <w:rFonts w:ascii="Times New Roman" w:hAnsi="Times New Roman" w:cs="Times New Roman"/>
         </w:rPr>
         <w:t xml:space="preserve">. </w:t>
       </w:r>
-      <w:proofErr w:type="spellStart"/>
       <w:r>
         <w:rPr>
           <w:rFonts w:ascii="Times New Roman" w:hAnsi="Times New Roman" w:cs="Times New Roman"/>
@@ -1949,7 +1651,6 @@
         </w:rPr>
         <w:t>wolfie_home</w:t>
       </w:r>
-      <w:proofErr w:type="spellEnd"/>
       <w:r>
         <w:rPr>
           <w:rFonts w:ascii="Times New Roman" w:hAnsi="Times New Roman" w:cs="Times New Roman"/>
@@ -2004,21 +1705,7 @@
         <w:rPr>
           <w:rFonts w:ascii="Times New Roman" w:hAnsi="Times New Roman" w:cs="Times New Roman"/>
         </w:rPr>
-        <w:t xml:space="preserve">There </w:t>
-      </w:r>
-      <w:proofErr w:type="gramStart"/>
-      <w:r>
-        <w:rPr>
-          <w:rFonts w:ascii="Times New Roman" w:hAnsi="Times New Roman" w:cs="Times New Roman"/>
-        </w:rPr>
-        <w:t>is</w:t>
-      </w:r>
-      <w:proofErr w:type="gramEnd"/>
-      <w:r>
-        <w:rPr>
-          <w:rFonts w:ascii="Times New Roman" w:hAnsi="Times New Roman" w:cs="Times New Roman"/>
-        </w:rPr>
-        <w:t xml:space="preserve"> only one user</w:t>
+        <w:t>There is only one user</w:t>
       </w:r>
       <w:r>
         <w:rPr>
@@ -2211,7 +1898,6 @@
                 <w:rFonts w:ascii="Times New Roman" w:hAnsi="Times New Roman" w:cs="Times New Roman"/>
               </w:rPr>
             </w:pPr>
-            <w:proofErr w:type="spellStart"/>
             <w:r>
               <w:rPr>
                 <w:rFonts w:ascii="Times New Roman" w:hAnsi="Times New Roman" w:cs="Times New Roman"/>
@@ -2224,7 +1910,6 @@
               </w:rPr>
               <w:t>id</w:t>
             </w:r>
-            <w:proofErr w:type="spellEnd"/>
           </w:p>
         </w:tc>
         <w:tc>
@@ -2491,14 +2176,12 @@
                 <w:rFonts w:ascii="Times New Roman" w:hAnsi="Times New Roman" w:cs="Times New Roman"/>
               </w:rPr>
             </w:pPr>
-            <w:proofErr w:type="spellStart"/>
             <w:r>
               <w:rPr>
                 <w:rFonts w:ascii="Times New Roman" w:hAnsi="Times New Roman" w:cs="Times New Roman"/>
               </w:rPr>
               <w:t>wolfie_home</w:t>
             </w:r>
-            <w:proofErr w:type="spellEnd"/>
           </w:p>
         </w:tc>
         <w:tc>
@@ -2532,19 +2215,11 @@
                 <w:rFonts w:ascii="Times New Roman" w:hAnsi="Times New Roman" w:cs="Times New Roman"/>
               </w:rPr>
             </w:pPr>
-            <w:proofErr w:type="spellStart"/>
-            <w:r>
-              <w:rPr>
-                <w:rFonts w:ascii="Times New Roman" w:hAnsi="Times New Roman" w:cs="Times New Roman"/>
-              </w:rPr>
-              <w:t>wolfie_home</w:t>
-            </w:r>
-            <w:proofErr w:type="spellEnd"/>
-            <w:r>
-              <w:rPr>
-                <w:rFonts w:ascii="Times New Roman" w:hAnsi="Times New Roman" w:cs="Times New Roman"/>
-              </w:rPr>
-              <w:t xml:space="preserve"> table name associated with the user</w:t>
+            <w:r>
+              <w:rPr>
+                <w:rFonts w:ascii="Times New Roman" w:hAnsi="Times New Roman" w:cs="Times New Roman"/>
+              </w:rPr>
+              <w:t>wolfie_home table name associated with the user</w:t>
             </w:r>
           </w:p>
         </w:tc>
@@ -2641,41 +2316,13 @@
         <w:rPr>
           <w:rFonts w:ascii="Times New Roman" w:hAnsi="Times New Roman" w:cs="Times New Roman"/>
         </w:rPr>
-        <w:t xml:space="preserve">devices </w:t>
-      </w:r>
-      <w:proofErr w:type="gramStart"/>
-      <w:r>
-        <w:rPr>
-          <w:rFonts w:ascii="Times New Roman" w:hAnsi="Times New Roman" w:cs="Times New Roman"/>
-        </w:rPr>
-        <w:t>is</w:t>
-      </w:r>
-      <w:proofErr w:type="gramEnd"/>
-      <w:r>
-        <w:rPr>
-          <w:rFonts w:ascii="Times New Roman" w:hAnsi="Times New Roman" w:cs="Times New Roman"/>
-        </w:rPr>
-        <w:t xml:space="preserve"> an array object. Object format is {</w:t>
-      </w:r>
-      <w:r>
-        <w:rPr>
-          <w:rFonts w:ascii="Times New Roman" w:hAnsi="Times New Roman" w:cs="Times New Roman"/>
-        </w:rPr>
-        <w:t>‘</w:t>
-      </w:r>
-      <w:proofErr w:type="spellStart"/>
-      <w:r>
-        <w:rPr>
-          <w:rFonts w:ascii="Times New Roman" w:hAnsi="Times New Roman" w:cs="Times New Roman"/>
-        </w:rPr>
-        <w:t>dev_id</w:t>
-      </w:r>
-      <w:proofErr w:type="spellEnd"/>
-      <w:r>
-        <w:rPr>
-          <w:rFonts w:ascii="Times New Roman" w:hAnsi="Times New Roman" w:cs="Times New Roman"/>
-        </w:rPr>
-        <w:t>’</w:t>
+        <w:t>devices is an array object. Object format is {</w:t>
+      </w:r>
+      <w:r>
+        <w:rPr>
+          <w:rFonts w:ascii="Times New Roman" w:hAnsi="Times New Roman" w:cs="Times New Roman"/>
+        </w:rPr>
+        <w:t>‘dev_id’</w:t>
       </w:r>
       <w:r>
         <w:rPr>
@@ -2689,7 +2336,6 @@
         </w:rPr>
         <w:t>[</w:t>
       </w:r>
-      <w:proofErr w:type="spellStart"/>
       <w:r>
         <w:rPr>
           <w:rFonts w:ascii="Times New Roman" w:hAnsi="Times New Roman" w:cs="Times New Roman"/>
@@ -2702,7 +2348,6 @@
         </w:rPr>
         <w:t>id</w:t>
       </w:r>
-      <w:proofErr w:type="spellEnd"/>
       <w:r>
         <w:rPr>
           <w:rFonts w:ascii="Times New Roman" w:hAnsi="Times New Roman" w:cs="Times New Roman"/>
@@ -2733,14 +2378,12 @@
         </w:rPr>
         <w:t>[</w:t>
       </w:r>
-      <w:proofErr w:type="spellStart"/>
       <w:r>
         <w:rPr>
           <w:rFonts w:ascii="Times New Roman" w:hAnsi="Times New Roman" w:cs="Times New Roman"/>
         </w:rPr>
         <w:t>ct</w:t>
       </w:r>
-      <w:proofErr w:type="spellEnd"/>
       <w:r>
         <w:rPr>
           <w:rFonts w:ascii="Times New Roman" w:hAnsi="Times New Roman" w:cs="Times New Roman"/>
@@ -2753,7 +2396,6 @@
         </w:rPr>
         <w:t xml:space="preserve">}. </w:t>
       </w:r>
-      <w:proofErr w:type="spellStart"/>
       <w:r>
         <w:rPr>
           <w:rFonts w:ascii="Times New Roman" w:hAnsi="Times New Roman" w:cs="Times New Roman"/>
@@ -2764,16 +2406,8 @@
         <w:rPr>
           <w:rFonts w:ascii="Times New Roman" w:hAnsi="Times New Roman" w:cs="Times New Roman"/>
         </w:rPr>
-        <w:t>id</w:t>
-      </w:r>
-      <w:proofErr w:type="spellEnd"/>
-      <w:r>
-        <w:rPr>
-          <w:rFonts w:ascii="Times New Roman" w:hAnsi="Times New Roman" w:cs="Times New Roman"/>
-        </w:rPr>
-        <w:t xml:space="preserve"> is the same in the </w:t>
-      </w:r>
-      <w:proofErr w:type="spellStart"/>
+        <w:t xml:space="preserve">id is the same in the </w:t>
+      </w:r>
       <w:r>
         <w:rPr>
           <w:rFonts w:ascii="Times New Roman" w:hAnsi="Times New Roman" w:cs="Times New Roman"/>
@@ -2781,26 +2415,11 @@
         </w:rPr>
         <w:t>wolfie_home</w:t>
       </w:r>
-      <w:proofErr w:type="spellEnd"/>
-      <w:r>
-        <w:rPr>
-          <w:rFonts w:ascii="Times New Roman" w:hAnsi="Times New Roman" w:cs="Times New Roman"/>
-        </w:rPr>
-        <w:t xml:space="preserve"> table. </w:t>
-      </w:r>
-      <w:proofErr w:type="spellStart"/>
-      <w:r>
-        <w:rPr>
-          <w:rFonts w:ascii="Times New Roman" w:hAnsi="Times New Roman" w:cs="Times New Roman"/>
-        </w:rPr>
-        <w:t>ct</w:t>
-      </w:r>
-      <w:proofErr w:type="spellEnd"/>
-      <w:r>
-        <w:rPr>
-          <w:rFonts w:ascii="Times New Roman" w:hAnsi="Times New Roman" w:cs="Times New Roman"/>
-        </w:rPr>
-        <w:t xml:space="preserve"> has three possible values of type string: ‘unknown’, ‘controllable’ and ‘uncontrollable’. </w:t>
+      <w:r>
+        <w:rPr>
+          <w:rFonts w:ascii="Times New Roman" w:hAnsi="Times New Roman" w:cs="Times New Roman"/>
+        </w:rPr>
+        <w:t xml:space="preserve"> table. ct has three possible values of type string: ‘unknown’, ‘controllable’ and ‘uncontrollable’. </w:t>
       </w:r>
     </w:p>
     <w:p>
@@ -2816,7 +2435,6 @@
         </w:rPr>
         <w:t xml:space="preserve">Each user has a </w:t>
       </w:r>
-      <w:proofErr w:type="spellStart"/>
       <w:r>
         <w:rPr>
           <w:rFonts w:ascii="Times New Roman" w:hAnsi="Times New Roman" w:cs="Times New Roman"/>
@@ -2824,73 +2442,42 @@
         </w:rPr>
         <w:t>wolfie_home</w:t>
       </w:r>
-      <w:proofErr w:type="spellEnd"/>
-      <w:r>
-        <w:rPr>
-          <w:rFonts w:ascii="Times New Roman" w:hAnsi="Times New Roman" w:cs="Times New Roman"/>
-        </w:rPr>
-        <w:t xml:space="preserve"> table. The naming convention is </w:t>
-      </w:r>
-      <w:proofErr w:type="spellStart"/>
-      <w:r>
-        <w:rPr>
-          <w:rFonts w:ascii="Times New Roman" w:hAnsi="Times New Roman" w:cs="Times New Roman"/>
+      <w:r>
+        <w:rPr>
+          <w:rFonts w:ascii="Times New Roman" w:hAnsi="Times New Roman" w:cs="Times New Roman"/>
+        </w:rPr>
+        <w:t xml:space="preserve"> table. The naming convention is wolfie_home_[username]. The tab</w:t>
+      </w:r>
+      <w:r>
+        <w:rPr>
+          <w:rFonts w:ascii="Times New Roman" w:hAnsi="Times New Roman" w:cs="Times New Roman"/>
+        </w:rPr>
+        <w:t>le stores status of all devices in user’s house.</w:t>
+      </w:r>
+      <w:r>
+        <w:rPr>
+          <w:rFonts w:ascii="Times New Roman" w:hAnsi="Times New Roman" w:cs="Times New Roman"/>
+        </w:rPr>
+        <w:t xml:space="preserve"> </w:t>
+      </w:r>
+      <w:r>
+        <w:rPr>
+          <w:rFonts w:ascii="Times New Roman" w:hAnsi="Times New Roman" w:cs="Times New Roman"/>
+        </w:rPr>
+        <w:t xml:space="preserve">Data stores in a </w:t>
+      </w:r>
+      <w:r>
+        <w:rPr>
+          <w:rFonts w:ascii="Times New Roman" w:hAnsi="Times New Roman" w:cs="Times New Roman"/>
+          <w:i/>
         </w:rPr>
         <w:t>wolfie_home</w:t>
       </w:r>
-      <w:proofErr w:type="spellEnd"/>
-      <w:r>
-        <w:rPr>
-          <w:rFonts w:ascii="Times New Roman" w:hAnsi="Times New Roman" w:cs="Times New Roman"/>
-        </w:rPr>
-        <w:t>_[username]. The tab</w:t>
-      </w:r>
-      <w:r>
-        <w:rPr>
-          <w:rFonts w:ascii="Times New Roman" w:hAnsi="Times New Roman" w:cs="Times New Roman"/>
-        </w:rPr>
-        <w:t>le stores status of all devices in user’s house.</w:t>
-      </w:r>
-      <w:r>
-        <w:rPr>
-          <w:rFonts w:ascii="Times New Roman" w:hAnsi="Times New Roman" w:cs="Times New Roman"/>
-        </w:rPr>
-        <w:t xml:space="preserve"> </w:t>
-      </w:r>
-      <w:r>
-        <w:rPr>
-          <w:rFonts w:ascii="Times New Roman" w:hAnsi="Times New Roman" w:cs="Times New Roman"/>
-        </w:rPr>
-        <w:t xml:space="preserve">Data stores in a </w:t>
-      </w:r>
-      <w:proofErr w:type="spellStart"/>
-      <w:r>
-        <w:rPr>
-          <w:rFonts w:ascii="Times New Roman" w:hAnsi="Times New Roman" w:cs="Times New Roman"/>
-          <w:i/>
-        </w:rPr>
-        <w:t>wolfie_home</w:t>
-      </w:r>
-      <w:proofErr w:type="spellEnd"/>
-      <w:r>
-        <w:rPr>
-          <w:rFonts w:ascii="Times New Roman" w:hAnsi="Times New Roman" w:cs="Times New Roman"/>
-        </w:rPr>
-        <w:t xml:space="preserve"> table are generated by </w:t>
-      </w:r>
-      <w:proofErr w:type="spellStart"/>
-      <w:r>
-        <w:rPr>
-          <w:rFonts w:ascii="Times New Roman" w:hAnsi="Times New Roman" w:cs="Times New Roman"/>
-        </w:rPr>
-        <w:t>vclient</w:t>
-      </w:r>
-      <w:proofErr w:type="spellEnd"/>
-      <w:r>
-        <w:rPr>
-          <w:rFonts w:ascii="Times New Roman" w:hAnsi="Times New Roman" w:cs="Times New Roman"/>
-        </w:rPr>
-        <w:t>.</w:t>
+      <w:r>
+        <w:rPr>
+          <w:rFonts w:ascii="Times New Roman" w:hAnsi="Times New Roman" w:cs="Times New Roman"/>
+        </w:rPr>
+        <w:t xml:space="preserve"> table are generated by vclient.</w:t>
       </w:r>
     </w:p>
     <w:tbl>
@@ -2971,14 +2558,12 @@
                 <w:rFonts w:ascii="Times New Roman" w:hAnsi="Times New Roman" w:cs="Times New Roman"/>
               </w:rPr>
             </w:pPr>
-            <w:proofErr w:type="spellStart"/>
             <w:r>
               <w:rPr>
                 <w:rFonts w:ascii="Times New Roman" w:hAnsi="Times New Roman" w:cs="Times New Roman"/>
               </w:rPr>
               <w:t>dev_name</w:t>
             </w:r>
-            <w:proofErr w:type="spellEnd"/>
           </w:p>
         </w:tc>
         <w:tc>
@@ -3041,14 +2626,12 @@
                 <w:rFonts w:ascii="Times New Roman" w:hAnsi="Times New Roman" w:cs="Times New Roman"/>
               </w:rPr>
             </w:pPr>
-            <w:proofErr w:type="spellStart"/>
             <w:r>
               <w:rPr>
                 <w:rFonts w:ascii="Times New Roman" w:hAnsi="Times New Roman" w:cs="Times New Roman"/>
               </w:rPr>
               <w:t>dev_id</w:t>
             </w:r>
-            <w:proofErr w:type="spellEnd"/>
           </w:p>
         </w:tc>
         <w:tc>
@@ -3179,14 +2762,12 @@
                 <w:rFonts w:ascii="Times New Roman" w:hAnsi="Times New Roman" w:cs="Times New Roman"/>
               </w:rPr>
             </w:pPr>
-            <w:proofErr w:type="spellStart"/>
             <w:r>
               <w:rPr>
                 <w:rFonts w:ascii="Times New Roman" w:hAnsi="Times New Roman" w:cs="Times New Roman"/>
               </w:rPr>
               <w:t>sensor_value</w:t>
             </w:r>
-            <w:proofErr w:type="spellEnd"/>
           </w:p>
         </w:tc>
         <w:tc>
@@ -3371,7 +2952,6 @@
         </w:rPr>
         <w:t xml:space="preserve"> data from </w:t>
       </w:r>
-      <w:proofErr w:type="spellStart"/>
       <w:r>
         <w:rPr>
           <w:rFonts w:ascii="Times New Roman" w:hAnsi="Times New Roman" w:cs="Times New Roman"/>
@@ -3379,7 +2959,6 @@
         </w:rPr>
         <w:t>wolfie_home</w:t>
       </w:r>
-      <w:proofErr w:type="spellEnd"/>
       <w:r>
         <w:rPr>
           <w:rFonts w:ascii="Times New Roman" w:hAnsi="Times New Roman" w:cs="Times New Roman"/>
@@ -3412,78 +2991,39 @@
           <w:rFonts w:ascii="Times New Roman" w:hAnsi="Times New Roman" w:cs="Times New Roman"/>
           <w:b/>
         </w:rPr>
-        <w:t xml:space="preserve">.2.1 </w:t>
-      </w:r>
-      <w:proofErr w:type="spellStart"/>
-      <w:r>
-        <w:rPr>
-          <w:rFonts w:ascii="Times New Roman" w:hAnsi="Times New Roman" w:cs="Times New Roman"/>
-          <w:b/>
-        </w:rPr>
-        <w:t>Backends</w:t>
-      </w:r>
-      <w:proofErr w:type="spellEnd"/>
-    </w:p>
-    <w:p>
-      <w:pPr>
-        <w:rPr>
-          <w:rFonts w:ascii="Times New Roman" w:hAnsi="Times New Roman" w:cs="Times New Roman"/>
-        </w:rPr>
-      </w:pPr>
-      <w:r>
-        <w:rPr>
-          <w:rFonts w:ascii="Times New Roman" w:hAnsi="Times New Roman" w:cs="Times New Roman"/>
-        </w:rPr>
-        <w:tab/>
-        <w:t xml:space="preserve">The job of backend is to communicating with </w:t>
-      </w:r>
-      <w:proofErr w:type="spellStart"/>
-      <w:r>
-        <w:rPr>
-          <w:rFonts w:ascii="Times New Roman" w:hAnsi="Times New Roman" w:cs="Times New Roman"/>
-        </w:rPr>
-        <w:t>vclient</w:t>
-      </w:r>
-      <w:proofErr w:type="spellEnd"/>
-      <w:r>
-        <w:rPr>
-          <w:rFonts w:ascii="Times New Roman" w:hAnsi="Times New Roman" w:cs="Times New Roman"/>
-        </w:rPr>
-        <w:t xml:space="preserve"> and the MYSQL database on behalf of users. </w:t>
-      </w:r>
-      <w:r>
-        <w:rPr>
-          <w:rFonts w:ascii="Times New Roman" w:hAnsi="Times New Roman" w:cs="Times New Roman"/>
-        </w:rPr>
-        <w:t xml:space="preserve">It has following </w:t>
-      </w:r>
-      <w:proofErr w:type="spellStart"/>
-      <w:r>
-        <w:rPr>
-          <w:rFonts w:ascii="Times New Roman" w:hAnsi="Times New Roman" w:cs="Times New Roman"/>
-        </w:rPr>
-        <w:t>urls</w:t>
-      </w:r>
-      <w:proofErr w:type="spellEnd"/>
+        <w:t>.2.1 Backends</w:t>
+      </w:r>
+    </w:p>
+    <w:p>
+      <w:pPr>
+        <w:rPr>
+          <w:rFonts w:ascii="Times New Roman" w:hAnsi="Times New Roman" w:cs="Times New Roman"/>
+        </w:rPr>
+      </w:pPr>
+      <w:r>
+        <w:rPr>
+          <w:rFonts w:ascii="Times New Roman" w:hAnsi="Times New Roman" w:cs="Times New Roman"/>
+        </w:rPr>
+        <w:tab/>
+        <w:t xml:space="preserve">The job of backend is to communicating with vclient and the MYSQL database on behalf of users. </w:t>
+      </w:r>
+      <w:r>
+        <w:rPr>
+          <w:rFonts w:ascii="Times New Roman" w:hAnsi="Times New Roman" w:cs="Times New Roman"/>
+        </w:rPr>
+        <w:t>It has following urls</w:t>
+      </w:r>
       <w:r>
         <w:rPr>
           <w:rFonts w:ascii="Times New Roman" w:hAnsi="Times New Roman" w:cs="Times New Roman"/>
         </w:rPr>
         <w:t xml:space="preserve">: </w:t>
       </w:r>
-      <w:proofErr w:type="spellStart"/>
-      <w:r>
-        <w:rPr>
-          <w:rFonts w:ascii="Times New Roman" w:hAnsi="Times New Roman" w:cs="Times New Roman"/>
-        </w:rPr>
-        <w:t>api</w:t>
-      </w:r>
-      <w:proofErr w:type="spellEnd"/>
-      <w:r>
-        <w:rPr>
-          <w:rFonts w:ascii="Times New Roman" w:hAnsi="Times New Roman" w:cs="Times New Roman"/>
-        </w:rPr>
-        <w:t>/login</w:t>
+      <w:r>
+        <w:rPr>
+          <w:rFonts w:ascii="Times New Roman" w:hAnsi="Times New Roman" w:cs="Times New Roman"/>
+        </w:rPr>
+        <w:t>api/login</w:t>
       </w:r>
       <w:r>
         <w:rPr>
@@ -3491,19 +3031,11 @@
         </w:rPr>
         <w:t xml:space="preserve">, </w:t>
       </w:r>
-      <w:proofErr w:type="spellStart"/>
-      <w:r>
-        <w:rPr>
-          <w:rFonts w:ascii="Times New Roman" w:hAnsi="Times New Roman" w:cs="Times New Roman"/>
-        </w:rPr>
-        <w:t>api</w:t>
-      </w:r>
-      <w:proofErr w:type="spellEnd"/>
-      <w:r>
-        <w:rPr>
-          <w:rFonts w:ascii="Times New Roman" w:hAnsi="Times New Roman" w:cs="Times New Roman"/>
-        </w:rPr>
-        <w:t>/logout</w:t>
+      <w:r>
+        <w:rPr>
+          <w:rFonts w:ascii="Times New Roman" w:hAnsi="Times New Roman" w:cs="Times New Roman"/>
+        </w:rPr>
+        <w:t>api/logout</w:t>
       </w:r>
       <w:r>
         <w:rPr>
@@ -3511,19 +3043,11 @@
         </w:rPr>
         <w:t xml:space="preserve">, </w:t>
       </w:r>
-      <w:proofErr w:type="spellStart"/>
-      <w:r>
-        <w:rPr>
-          <w:rFonts w:ascii="Times New Roman" w:hAnsi="Times New Roman" w:cs="Times New Roman"/>
-        </w:rPr>
-        <w:t>api</w:t>
-      </w:r>
-      <w:proofErr w:type="spellEnd"/>
-      <w:r>
-        <w:rPr>
-          <w:rFonts w:ascii="Times New Roman" w:hAnsi="Times New Roman" w:cs="Times New Roman"/>
-        </w:rPr>
-        <w:t>/</w:t>
+      <w:r>
+        <w:rPr>
+          <w:rFonts w:ascii="Times New Roman" w:hAnsi="Times New Roman" w:cs="Times New Roman"/>
+        </w:rPr>
+        <w:t>api/</w:t>
       </w:r>
       <w:r>
         <w:rPr>
@@ -3543,19 +3067,11 @@
         </w:rPr>
         <w:t xml:space="preserve">, </w:t>
       </w:r>
-      <w:proofErr w:type="spellStart"/>
-      <w:r>
-        <w:rPr>
-          <w:rFonts w:ascii="Times New Roman" w:hAnsi="Times New Roman" w:cs="Times New Roman"/>
-        </w:rPr>
-        <w:t>api</w:t>
-      </w:r>
-      <w:proofErr w:type="spellEnd"/>
-      <w:r>
-        <w:rPr>
-          <w:rFonts w:ascii="Times New Roman" w:hAnsi="Times New Roman" w:cs="Times New Roman"/>
-        </w:rPr>
-        <w:t>/control</w:t>
+      <w:r>
+        <w:rPr>
+          <w:rFonts w:ascii="Times New Roman" w:hAnsi="Times New Roman" w:cs="Times New Roman"/>
+        </w:rPr>
+        <w:t>api/control</w:t>
       </w:r>
     </w:p>
     <w:p>
@@ -3587,19 +3103,19 @@
         </w:rPr>
         <w:t xml:space="preserve">verify login information of a user. If it is verified, a cookie is sent to identify user. </w:t>
       </w:r>
-      <w:commentRangeStart w:id="1"/>
+      <w:commentRangeStart w:id="2"/>
       <w:r>
         <w:rPr>
           <w:rFonts w:ascii="Times New Roman" w:hAnsi="Times New Roman" w:cs="Times New Roman"/>
         </w:rPr>
         <w:t>The cookie is the username</w:t>
       </w:r>
-      <w:commentRangeEnd w:id="1"/>
+      <w:commentRangeEnd w:id="2"/>
       <w:r>
         <w:rPr>
           <w:rStyle w:val="CommentReference"/>
         </w:rPr>
-        <w:commentReference w:id="1"/>
+        <w:commentReference w:id="2"/>
       </w:r>
       <w:r>
         <w:rPr>
@@ -3674,19 +3190,19 @@
           <w:rFonts w:ascii="Times New Roman" w:hAnsi="Times New Roman" w:cs="Times New Roman"/>
         </w:rPr>
       </w:pPr>
-      <w:commentRangeStart w:id="2"/>
+      <w:commentRangeStart w:id="3"/>
       <w:r>
         <w:rPr>
           <w:rFonts w:ascii="Times New Roman" w:hAnsi="Times New Roman" w:cs="Times New Roman"/>
         </w:rPr>
         <w:t>API specifications</w:t>
       </w:r>
-      <w:commentRangeEnd w:id="2"/>
+      <w:commentRangeEnd w:id="3"/>
       <w:r>
         <w:rPr>
           <w:rStyle w:val="CommentReference"/>
         </w:rPr>
-        <w:commentReference w:id="2"/>
+        <w:commentReference w:id="3"/>
       </w:r>
       <w:r>
         <w:rPr>
@@ -3810,19 +3326,11 @@
           <w:rFonts w:ascii="Times New Roman" w:hAnsi="Times New Roman" w:cs="Times New Roman"/>
         </w:rPr>
       </w:pPr>
-      <w:proofErr w:type="spellStart"/>
-      <w:r>
-        <w:rPr>
-          <w:rFonts w:ascii="Times New Roman" w:hAnsi="Times New Roman" w:cs="Times New Roman"/>
-        </w:rPr>
-        <w:t>logout.php</w:t>
-      </w:r>
-      <w:proofErr w:type="spellEnd"/>
-      <w:r>
-        <w:rPr>
-          <w:rFonts w:ascii="Times New Roman" w:hAnsi="Times New Roman" w:cs="Times New Roman"/>
-        </w:rPr>
-        <w:t xml:space="preserve">: </w:t>
+      <w:r>
+        <w:rPr>
+          <w:rFonts w:ascii="Times New Roman" w:hAnsi="Times New Roman" w:cs="Times New Roman"/>
+        </w:rPr>
+        <w:t xml:space="preserve">logout.php: </w:t>
       </w:r>
       <w:r>
         <w:rPr>
@@ -3987,7 +3495,6 @@
                 <w:rFonts w:ascii="Times New Roman" w:hAnsi="Times New Roman" w:cs="Times New Roman"/>
               </w:rPr>
             </w:pPr>
-            <w:proofErr w:type="spellStart"/>
             <w:r>
               <w:rPr>
                 <w:rFonts w:ascii="Times New Roman" w:hAnsi="Times New Roman" w:cs="Times New Roman"/>
@@ -4000,7 +3507,6 @@
               </w:rPr>
               <w:t>devices</w:t>
             </w:r>
-            <w:proofErr w:type="spellEnd"/>
           </w:p>
         </w:tc>
         <w:tc>
@@ -4033,19 +3539,11 @@
                 <w:rFonts w:ascii="Times New Roman" w:hAnsi="Times New Roman" w:cs="Times New Roman"/>
               </w:rPr>
             </w:pPr>
-            <w:proofErr w:type="spellStart"/>
-            <w:r>
-              <w:rPr>
-                <w:rFonts w:ascii="Times New Roman" w:hAnsi="Times New Roman" w:cs="Times New Roman"/>
-              </w:rPr>
-              <w:t>get_device_recent</w:t>
-            </w:r>
-            <w:proofErr w:type="spellEnd"/>
-            <w:r>
-              <w:rPr>
-                <w:rFonts w:ascii="Times New Roman" w:hAnsi="Times New Roman" w:cs="Times New Roman"/>
-              </w:rPr>
-              <w:t>,</w:t>
+            <w:r>
+              <w:rPr>
+                <w:rFonts w:ascii="Times New Roman" w:hAnsi="Times New Roman" w:cs="Times New Roman"/>
+              </w:rPr>
+              <w:t>get_device_recent,</w:t>
             </w:r>
             <w:r>
               <w:rPr>
@@ -4053,14 +3551,12 @@
               </w:rPr>
               <w:t>(</w:t>
             </w:r>
-            <w:proofErr w:type="spellStart"/>
             <w:r>
               <w:rPr>
                 <w:rFonts w:ascii="Times New Roman" w:hAnsi="Times New Roman" w:cs="Times New Roman"/>
               </w:rPr>
               <w:t>dev_id</w:t>
             </w:r>
-            <w:proofErr w:type="spellEnd"/>
             <w:r>
               <w:rPr>
                 <w:rFonts w:ascii="Times New Roman" w:hAnsi="Times New Roman" w:cs="Times New Roman"/>
@@ -4071,21 +3567,7 @@
               <w:rPr>
                 <w:rFonts w:ascii="Times New Roman" w:hAnsi="Times New Roman" w:cs="Times New Roman"/>
               </w:rPr>
-              <w:t>[,</w:t>
-            </w:r>
-            <w:proofErr w:type="spellStart"/>
-            <w:r>
-              <w:rPr>
-                <w:rFonts w:ascii="Times New Roman" w:hAnsi="Times New Roman" w:cs="Times New Roman"/>
-              </w:rPr>
-              <w:t>dev_id</w:t>
-            </w:r>
-            <w:proofErr w:type="spellEnd"/>
-            <w:r>
-              <w:rPr>
-                <w:rFonts w:ascii="Times New Roman" w:hAnsi="Times New Roman" w:cs="Times New Roman"/>
-              </w:rPr>
-              <w:t>[, ...]</w:t>
+              <w:t>[,dev_id[, ...]</w:t>
             </w:r>
           </w:p>
         </w:tc>
@@ -4119,19 +3601,11 @@
                 <w:rFonts w:ascii="Times New Roman" w:hAnsi="Times New Roman" w:cs="Times New Roman"/>
               </w:rPr>
             </w:pPr>
-            <w:proofErr w:type="spellStart"/>
-            <w:r>
-              <w:rPr>
-                <w:rFonts w:ascii="Times New Roman" w:hAnsi="Times New Roman" w:cs="Times New Roman"/>
-              </w:rPr>
-              <w:t>get_device_all</w:t>
-            </w:r>
-            <w:proofErr w:type="spellEnd"/>
-            <w:r>
-              <w:rPr>
-                <w:rFonts w:ascii="Times New Roman" w:hAnsi="Times New Roman" w:cs="Times New Roman"/>
-              </w:rPr>
-              <w:t>,</w:t>
+            <w:r>
+              <w:rPr>
+                <w:rFonts w:ascii="Times New Roman" w:hAnsi="Times New Roman" w:cs="Times New Roman"/>
+              </w:rPr>
+              <w:t>get_device_all,</w:t>
             </w:r>
             <w:r>
               <w:rPr>
@@ -4139,14 +3613,12 @@
               </w:rPr>
               <w:t>(</w:t>
             </w:r>
-            <w:proofErr w:type="spellStart"/>
             <w:r>
               <w:rPr>
                 <w:rFonts w:ascii="Times New Roman" w:hAnsi="Times New Roman" w:cs="Times New Roman"/>
               </w:rPr>
               <w:t>dev_id</w:t>
             </w:r>
-            <w:proofErr w:type="spellEnd"/>
             <w:r>
               <w:rPr>
                 <w:rFonts w:ascii="Times New Roman" w:hAnsi="Times New Roman" w:cs="Times New Roman"/>
@@ -4157,21 +3629,7 @@
               <w:rPr>
                 <w:rFonts w:ascii="Times New Roman" w:hAnsi="Times New Roman" w:cs="Times New Roman"/>
               </w:rPr>
-              <w:t>[,</w:t>
-            </w:r>
-            <w:proofErr w:type="spellStart"/>
-            <w:r>
-              <w:rPr>
-                <w:rFonts w:ascii="Times New Roman" w:hAnsi="Times New Roman" w:cs="Times New Roman"/>
-              </w:rPr>
-              <w:t>dev_id</w:t>
-            </w:r>
-            <w:proofErr w:type="spellEnd"/>
-            <w:r>
-              <w:rPr>
-                <w:rFonts w:ascii="Times New Roman" w:hAnsi="Times New Roman" w:cs="Times New Roman"/>
-              </w:rPr>
-              <w:t>[, ...]</w:t>
+              <w:t>[,dev_id[, ...]</w:t>
             </w:r>
           </w:p>
         </w:tc>
@@ -4214,7 +3672,6 @@
         </w:rPr>
         <w:t xml:space="preserve">On success, </w:t>
       </w:r>
-      <w:proofErr w:type="spellStart"/>
       <w:r>
         <w:rPr>
           <w:rFonts w:ascii="Times New Roman" w:hAnsi="Times New Roman" w:cs="Times New Roman"/>
@@ -4225,14 +3682,7 @@
         <w:rPr>
           <w:rFonts w:ascii="Times New Roman" w:hAnsi="Times New Roman" w:cs="Times New Roman"/>
         </w:rPr>
-        <w:t>evices</w:t>
-      </w:r>
-      <w:proofErr w:type="spellEnd"/>
-      <w:r>
-        <w:rPr>
-          <w:rFonts w:ascii="Times New Roman" w:hAnsi="Times New Roman" w:cs="Times New Roman"/>
-        </w:rPr>
-        <w:t xml:space="preserve"> command gets</w:t>
+        <w:t>evices command gets</w:t>
       </w:r>
       <w:r>
         <w:rPr>
@@ -4275,220 +3725,336 @@
         <w:rPr>
           <w:rFonts w:ascii="Times New Roman" w:hAnsi="Times New Roman" w:cs="Times New Roman"/>
         </w:rPr>
+        <w:t>‘dev_id’: dev_id,</w:t>
+      </w:r>
+    </w:p>
+    <w:p>
+      <w:pPr>
+        <w:rPr>
+          <w:rFonts w:ascii="Times New Roman" w:hAnsi="Times New Roman" w:cs="Times New Roman"/>
+        </w:rPr>
+      </w:pPr>
+      <w:r>
+        <w:rPr>
+          <w:rFonts w:ascii="Times New Roman" w:hAnsi="Times New Roman" w:cs="Times New Roman"/>
+        </w:rPr>
+        <w:tab/>
+      </w:r>
+      <w:r>
+        <w:rPr>
+          <w:rFonts w:ascii="Times New Roman" w:hAnsi="Times New Roman" w:cs="Times New Roman"/>
+        </w:rPr>
         <w:t>‘</w:t>
       </w:r>
-      <w:proofErr w:type="spellStart"/>
+      <w:r>
+        <w:rPr>
+          <w:rFonts w:ascii="Times New Roman" w:hAnsi="Times New Roman" w:cs="Times New Roman"/>
+        </w:rPr>
+        <w:t>dev</w:t>
+      </w:r>
+      <w:r>
+        <w:rPr>
+          <w:rFonts w:ascii="Times New Roman" w:hAnsi="Times New Roman" w:cs="Times New Roman"/>
+        </w:rPr>
+        <w:t>_name’: dev_name,</w:t>
+      </w:r>
+    </w:p>
+    <w:p>
+      <w:pPr>
+        <w:rPr>
+          <w:rFonts w:ascii="Times New Roman" w:hAnsi="Times New Roman" w:cs="Times New Roman"/>
+        </w:rPr>
+      </w:pPr>
+      <w:r>
+        <w:rPr>
+          <w:rFonts w:ascii="Times New Roman" w:hAnsi="Times New Roman" w:cs="Times New Roman"/>
+        </w:rPr>
+        <w:tab/>
+      </w:r>
+      <w:r>
+        <w:rPr>
+          <w:rFonts w:ascii="Times New Roman" w:hAnsi="Times New Roman" w:cs="Times New Roman"/>
+        </w:rPr>
+        <w:t xml:space="preserve"> ‘controllable’: c</w:t>
+      </w:r>
+    </w:p>
+    <w:p>
+      <w:pPr>
+        <w:rPr>
+          <w:rFonts w:ascii="Times New Roman" w:hAnsi="Times New Roman" w:cs="Times New Roman"/>
+        </w:rPr>
+      </w:pPr>
+      <w:r>
+        <w:rPr>
+          <w:rFonts w:ascii="Times New Roman" w:hAnsi="Times New Roman" w:cs="Times New Roman"/>
+        </w:rPr>
+        <w:t>}</w:t>
+      </w:r>
+      <w:r>
+        <w:rPr>
+          <w:rFonts w:ascii="Times New Roman" w:hAnsi="Times New Roman" w:cs="Times New Roman"/>
+        </w:rPr>
+        <w:t>\</w:t>
+      </w:r>
+      <w:r>
+        <w:rPr>
+          <w:rFonts w:ascii="Times New Roman" w:hAnsi="Times New Roman" w:cs="Times New Roman"/>
+        </w:rPr>
+        <w:t>[, …</w:t>
+      </w:r>
+      <w:r>
+        <w:rPr>
+          <w:rFonts w:ascii="Times New Roman" w:hAnsi="Times New Roman" w:cs="Times New Roman"/>
+        </w:rPr>
+        <w:t>\]</w:t>
+      </w:r>
+    </w:p>
+    <w:p>
+      <w:pPr>
+        <w:rPr>
+          <w:rFonts w:ascii="Times New Roman" w:hAnsi="Times New Roman" w:cs="Times New Roman"/>
+        </w:rPr>
+      </w:pPr>
+      <w:r>
+        <w:rPr>
+          <w:rFonts w:ascii="Times New Roman" w:hAnsi="Times New Roman" w:cs="Times New Roman"/>
+        </w:rPr>
+        <w:t xml:space="preserve"> length of the array depends on the number of devices the user has.</w:t>
+      </w:r>
+    </w:p>
+    <w:p>
+      <w:pPr>
+        <w:rPr>
+          <w:rFonts w:ascii="Times New Roman" w:hAnsi="Times New Roman" w:cs="Times New Roman"/>
+        </w:rPr>
+      </w:pPr>
+      <w:r>
+        <w:rPr>
+          <w:rFonts w:ascii="Times New Roman" w:hAnsi="Times New Roman" w:cs="Times New Roman"/>
+        </w:rPr>
+        <w:t xml:space="preserve">                  get_device_recent,(dev_id)[,dev_id[, ...] commands queries data of given d</w:t>
+      </w:r>
+      <w:r>
+        <w:rPr>
+          <w:rFonts w:ascii="Times New Roman" w:hAnsi="Times New Roman" w:cs="Times New Roman"/>
+        </w:rPr>
+        <w:t>evices. Only most recent data is returned based on timestamp. On success, it gets back code 200 and data:</w:t>
+      </w:r>
+    </w:p>
+    <w:p>
+      <w:pPr>
+        <w:rPr>
+          <w:rFonts w:ascii="Times New Roman" w:hAnsi="Times New Roman" w:cs="Times New Roman"/>
+        </w:rPr>
+      </w:pPr>
+      <w:r>
+        <w:rPr>
+          <w:rFonts w:ascii="Times New Roman" w:hAnsi="Times New Roman" w:cs="Times New Roman"/>
+        </w:rPr>
+        <w:t>{</w:t>
+      </w:r>
+    </w:p>
+    <w:p>
+      <w:pPr>
+        <w:rPr>
+          <w:rFonts w:ascii="Times New Roman" w:hAnsi="Times New Roman" w:cs="Times New Roman"/>
+        </w:rPr>
+      </w:pPr>
+      <w:r>
+        <w:rPr>
+          <w:rFonts w:ascii="Times New Roman" w:hAnsi="Times New Roman" w:cs="Times New Roman"/>
+        </w:rPr>
+        <w:tab/>
+        <w:t>{</w:t>
+      </w:r>
+    </w:p>
+    <w:p>
+      <w:pPr>
+        <w:rPr>
+          <w:rFonts w:ascii="Times New Roman" w:hAnsi="Times New Roman" w:cs="Times New Roman"/>
+        </w:rPr>
+      </w:pPr>
+      <w:r>
+        <w:rPr>
+          <w:rFonts w:ascii="Times New Roman" w:hAnsi="Times New Roman" w:cs="Times New Roman"/>
+        </w:rPr>
+        <w:tab/>
+      </w:r>
+      <w:r>
+        <w:rPr>
+          <w:rFonts w:ascii="Times New Roman" w:hAnsi="Times New Roman" w:cs="Times New Roman"/>
+        </w:rPr>
+        <w:tab/>
+        <w:t>‘dev_id’: dev_id,</w:t>
+      </w:r>
+    </w:p>
+    <w:p>
+      <w:pPr>
+        <w:rPr>
+          <w:rFonts w:ascii="Times New Roman" w:hAnsi="Times New Roman" w:cs="Times New Roman"/>
+        </w:rPr>
+      </w:pPr>
+      <w:r>
+        <w:rPr>
+          <w:rFonts w:ascii="Times New Roman" w:hAnsi="Times New Roman" w:cs="Times New Roman"/>
+        </w:rPr>
+        <w:tab/>
+      </w:r>
+      <w:r>
+        <w:rPr>
+          <w:rFonts w:ascii="Times New Roman" w:hAnsi="Times New Roman" w:cs="Times New Roman"/>
+        </w:rPr>
+        <w:tab/>
+        <w:t>‘dev_name’: dev_name,</w:t>
+      </w:r>
+    </w:p>
+    <w:p>
+      <w:pPr>
+        <w:rPr>
+          <w:rFonts w:ascii="Times New Roman" w:hAnsi="Times New Roman" w:cs="Times New Roman"/>
+        </w:rPr>
+      </w:pPr>
+      <w:r>
+        <w:rPr>
+          <w:rFonts w:ascii="Times New Roman" w:hAnsi="Times New Roman" w:cs="Times New Roman"/>
+        </w:rPr>
+        <w:tab/>
+      </w:r>
+      <w:r>
+        <w:rPr>
+          <w:rFonts w:ascii="Times New Roman" w:hAnsi="Times New Roman" w:cs="Times New Roman"/>
+        </w:rPr>
+        <w:tab/>
+        <w:t>‘topic’: topic,</w:t>
+      </w:r>
+      <w:r>
+        <w:rPr>
+          <w:rFonts w:ascii="Times New Roman" w:hAnsi="Times New Roman" w:cs="Times New Roman"/>
+        </w:rPr>
+        <w:tab/>
+      </w:r>
+    </w:p>
+    <w:p>
+      <w:pPr>
+        <w:rPr>
+          <w:rFonts w:ascii="Times New Roman" w:hAnsi="Times New Roman" w:cs="Times New Roman"/>
+        </w:rPr>
+      </w:pPr>
+      <w:r>
+        <w:rPr>
+          <w:rFonts w:ascii="Times New Roman" w:hAnsi="Times New Roman" w:cs="Times New Roman"/>
+        </w:rPr>
+        <w:tab/>
+      </w:r>
+      <w:r>
+        <w:rPr>
+          <w:rFonts w:ascii="Times New Roman" w:hAnsi="Times New Roman" w:cs="Times New Roman"/>
+        </w:rPr>
+        <w:tab/>
+        <w:t>‘sensor_value’: sensor_value,</w:t>
+      </w:r>
+    </w:p>
+    <w:p>
+      <w:pPr>
+        <w:rPr>
+          <w:rFonts w:ascii="Times New Roman" w:hAnsi="Times New Roman" w:cs="Times New Roman"/>
+        </w:rPr>
+      </w:pPr>
+      <w:r>
+        <w:rPr>
+          <w:rFonts w:ascii="Times New Roman" w:hAnsi="Times New Roman" w:cs="Times New Roman"/>
+        </w:rPr>
+        <w:tab/>
+      </w:r>
+      <w:r>
+        <w:rPr>
+          <w:rFonts w:ascii="Times New Roman" w:hAnsi="Times New Roman" w:cs="Times New Roman"/>
+        </w:rPr>
+        <w:tab/>
+        <w:t>‘time_stamp’: time_stamp,</w:t>
+      </w:r>
+    </w:p>
+    <w:p>
+      <w:pPr>
+        <w:rPr>
+          <w:rFonts w:ascii="Times New Roman" w:hAnsi="Times New Roman" w:cs="Times New Roman"/>
+        </w:rPr>
+      </w:pPr>
+      <w:r>
+        <w:rPr>
+          <w:rFonts w:ascii="Times New Roman" w:hAnsi="Times New Roman" w:cs="Times New Roman"/>
+        </w:rPr>
+        <w:tab/>
+        <w:t>}\[, …\]</w:t>
+      </w:r>
+    </w:p>
+    <w:p>
+      <w:pPr>
+        <w:rPr>
+          <w:rFonts w:ascii="Times New Roman" w:hAnsi="Times New Roman" w:cs="Times New Roman"/>
+        </w:rPr>
+      </w:pPr>
+      <w:r>
+        <w:rPr>
+          <w:rFonts w:ascii="Times New Roman" w:hAnsi="Times New Roman" w:cs="Times New Roman"/>
+        </w:rPr>
+        <w:t>}</w:t>
+      </w:r>
+    </w:p>
+    <w:p>
+      <w:pPr>
+        <w:rPr>
+          <w:rFonts w:ascii="Times New Roman" w:hAnsi="Times New Roman" w:cs="Times New Roman"/>
+        </w:rPr>
+      </w:pPr>
+      <w:r>
+        <w:rPr>
+          <w:rFonts w:ascii="Times New Roman" w:hAnsi="Times New Roman" w:cs="Times New Roman"/>
+        </w:rPr>
+        <w:tab/>
+        <w:t xml:space="preserve">      get_device_all,</w:t>
+      </w:r>
+      <w:r>
+        <w:rPr>
+          <w:rFonts w:ascii="Times New Roman" w:hAnsi="Times New Roman" w:cs="Times New Roman"/>
+        </w:rPr>
+        <w:t>(</w:t>
+      </w:r>
       <w:r>
         <w:rPr>
           <w:rFonts w:ascii="Times New Roman" w:hAnsi="Times New Roman" w:cs="Times New Roman"/>
         </w:rPr>
         <w:t>dev_id</w:t>
       </w:r>
-      <w:proofErr w:type="spellEnd"/>
-      <w:r>
-        <w:rPr>
-          <w:rFonts w:ascii="Times New Roman" w:hAnsi="Times New Roman" w:cs="Times New Roman"/>
-        </w:rPr>
-        <w:t xml:space="preserve">’: </w:t>
-      </w:r>
-      <w:proofErr w:type="spellStart"/>
-      <w:r>
-        <w:rPr>
-          <w:rFonts w:ascii="Times New Roman" w:hAnsi="Times New Roman" w:cs="Times New Roman"/>
-        </w:rPr>
-        <w:t>dev_id</w:t>
-      </w:r>
-      <w:proofErr w:type="spellEnd"/>
-      <w:r>
-        <w:rPr>
-          <w:rFonts w:ascii="Times New Roman" w:hAnsi="Times New Roman" w:cs="Times New Roman"/>
-        </w:rPr>
-        <w:t>,</w:t>
-      </w:r>
-    </w:p>
-    <w:p>
-      <w:pPr>
-        <w:rPr>
-          <w:rFonts w:ascii="Times New Roman" w:hAnsi="Times New Roman" w:cs="Times New Roman"/>
-        </w:rPr>
-      </w:pPr>
-      <w:r>
-        <w:rPr>
-          <w:rFonts w:ascii="Times New Roman" w:hAnsi="Times New Roman" w:cs="Times New Roman"/>
-        </w:rPr>
-        <w:tab/>
-      </w:r>
-      <w:r>
-        <w:rPr>
-          <w:rFonts w:ascii="Times New Roman" w:hAnsi="Times New Roman" w:cs="Times New Roman"/>
-        </w:rPr>
-        <w:t>‘</w:t>
-      </w:r>
-      <w:proofErr w:type="spellStart"/>
-      <w:r>
-        <w:rPr>
-          <w:rFonts w:ascii="Times New Roman" w:hAnsi="Times New Roman" w:cs="Times New Roman"/>
-        </w:rPr>
-        <w:t>dev</w:t>
-      </w:r>
-      <w:r>
-        <w:rPr>
-          <w:rFonts w:ascii="Times New Roman" w:hAnsi="Times New Roman" w:cs="Times New Roman"/>
-        </w:rPr>
-        <w:t>_name</w:t>
-      </w:r>
-      <w:proofErr w:type="spellEnd"/>
-      <w:r>
-        <w:rPr>
-          <w:rFonts w:ascii="Times New Roman" w:hAnsi="Times New Roman" w:cs="Times New Roman"/>
-        </w:rPr>
-        <w:t xml:space="preserve">’: </w:t>
-      </w:r>
-      <w:proofErr w:type="spellStart"/>
-      <w:r>
-        <w:rPr>
-          <w:rFonts w:ascii="Times New Roman" w:hAnsi="Times New Roman" w:cs="Times New Roman"/>
-        </w:rPr>
-        <w:t>dev_name</w:t>
-      </w:r>
-      <w:proofErr w:type="spellEnd"/>
-      <w:r>
-        <w:rPr>
-          <w:rFonts w:ascii="Times New Roman" w:hAnsi="Times New Roman" w:cs="Times New Roman"/>
-        </w:rPr>
-        <w:t>,</w:t>
-      </w:r>
-    </w:p>
-    <w:p>
-      <w:pPr>
-        <w:rPr>
-          <w:rFonts w:ascii="Times New Roman" w:hAnsi="Times New Roman" w:cs="Times New Roman"/>
-        </w:rPr>
-      </w:pPr>
-      <w:r>
-        <w:rPr>
-          <w:rFonts w:ascii="Times New Roman" w:hAnsi="Times New Roman" w:cs="Times New Roman"/>
-        </w:rPr>
-        <w:tab/>
-      </w:r>
-      <w:r>
-        <w:rPr>
-          <w:rFonts w:ascii="Times New Roman" w:hAnsi="Times New Roman" w:cs="Times New Roman"/>
-        </w:rPr>
-        <w:t xml:space="preserve"> ‘controllable’: c</w:t>
-      </w:r>
-    </w:p>
-    <w:p>
-      <w:pPr>
-        <w:rPr>
-          <w:rFonts w:ascii="Times New Roman" w:hAnsi="Times New Roman" w:cs="Times New Roman"/>
-        </w:rPr>
-      </w:pPr>
-      <w:r>
-        <w:rPr>
-          <w:rFonts w:ascii="Times New Roman" w:hAnsi="Times New Roman" w:cs="Times New Roman"/>
-        </w:rPr>
-        <w:t>}</w:t>
-      </w:r>
-      <w:r>
-        <w:rPr>
-          <w:rFonts w:ascii="Times New Roman" w:hAnsi="Times New Roman" w:cs="Times New Roman"/>
-        </w:rPr>
-        <w:t>\</w:t>
-      </w:r>
-      <w:r>
-        <w:rPr>
-          <w:rFonts w:ascii="Times New Roman" w:hAnsi="Times New Roman" w:cs="Times New Roman"/>
-        </w:rPr>
-        <w:t>[, …</w:t>
-      </w:r>
-      <w:r>
-        <w:rPr>
-          <w:rFonts w:ascii="Times New Roman" w:hAnsi="Times New Roman" w:cs="Times New Roman"/>
-        </w:rPr>
-        <w:t>\]</w:t>
-      </w:r>
-    </w:p>
-    <w:p>
-      <w:pPr>
-        <w:rPr>
-          <w:rFonts w:ascii="Times New Roman" w:hAnsi="Times New Roman" w:cs="Times New Roman"/>
-        </w:rPr>
-      </w:pPr>
-      <w:r>
-        <w:rPr>
-          <w:rFonts w:ascii="Times New Roman" w:hAnsi="Times New Roman" w:cs="Times New Roman"/>
-        </w:rPr>
-        <w:t xml:space="preserve"> length of the array depends on the number of devices the user has.</w:t>
-      </w:r>
-    </w:p>
-    <w:p>
-      <w:pPr>
-        <w:rPr>
-          <w:rFonts w:ascii="Times New Roman" w:hAnsi="Times New Roman" w:cs="Times New Roman"/>
-        </w:rPr>
-      </w:pPr>
-      <w:r>
-        <w:rPr>
-          <w:rFonts w:ascii="Times New Roman" w:hAnsi="Times New Roman" w:cs="Times New Roman"/>
-        </w:rPr>
-        <w:t xml:space="preserve">                  </w:t>
-      </w:r>
-      <w:proofErr w:type="spellStart"/>
-      <w:r>
-        <w:rPr>
-          <w:rFonts w:ascii="Times New Roman" w:hAnsi="Times New Roman" w:cs="Times New Roman"/>
-        </w:rPr>
-        <w:t>get_device_</w:t>
-      </w:r>
-      <w:proofErr w:type="gramStart"/>
-      <w:r>
-        <w:rPr>
-          <w:rFonts w:ascii="Times New Roman" w:hAnsi="Times New Roman" w:cs="Times New Roman"/>
-        </w:rPr>
-        <w:t>recent</w:t>
-      </w:r>
-      <w:proofErr w:type="spellEnd"/>
-      <w:r>
-        <w:rPr>
-          <w:rFonts w:ascii="Times New Roman" w:hAnsi="Times New Roman" w:cs="Times New Roman"/>
-        </w:rPr>
-        <w:t>,(</w:t>
-      </w:r>
-      <w:proofErr w:type="spellStart"/>
-      <w:proofErr w:type="gramEnd"/>
-      <w:r>
-        <w:rPr>
-          <w:rFonts w:ascii="Times New Roman" w:hAnsi="Times New Roman" w:cs="Times New Roman"/>
-        </w:rPr>
-        <w:t>dev_id</w:t>
-      </w:r>
-      <w:proofErr w:type="spellEnd"/>
-      <w:r>
-        <w:rPr>
-          <w:rFonts w:ascii="Times New Roman" w:hAnsi="Times New Roman" w:cs="Times New Roman"/>
-        </w:rPr>
-        <w:t>)[,</w:t>
-      </w:r>
-      <w:proofErr w:type="spellStart"/>
-      <w:r>
-        <w:rPr>
-          <w:rFonts w:ascii="Times New Roman" w:hAnsi="Times New Roman" w:cs="Times New Roman"/>
-        </w:rPr>
-        <w:t>dev_id</w:t>
-      </w:r>
-      <w:proofErr w:type="spellEnd"/>
-      <w:r>
-        <w:rPr>
-          <w:rFonts w:ascii="Times New Roman" w:hAnsi="Times New Roman" w:cs="Times New Roman"/>
-        </w:rPr>
-        <w:t>[, ...] commands queries data of given d</w:t>
-      </w:r>
-      <w:r>
-        <w:rPr>
-          <w:rFonts w:ascii="Times New Roman" w:hAnsi="Times New Roman" w:cs="Times New Roman"/>
-        </w:rPr>
-        <w:t>evices. Only most recent data is returned based on timestamp. On success, it gets back code 200 and data:</w:t>
+      <w:r>
+        <w:rPr>
+          <w:rFonts w:ascii="Times New Roman" w:hAnsi="Times New Roman" w:cs="Times New Roman"/>
+        </w:rPr>
+        <w:t>)</w:t>
+      </w:r>
+      <w:r>
+        <w:rPr>
+          <w:rFonts w:ascii="Times New Roman" w:hAnsi="Times New Roman" w:cs="Times New Roman"/>
+        </w:rPr>
+        <w:t xml:space="preserve">[,dev_id[, ...] commands queries all data stored related to the list of dev_id. On </w:t>
+      </w:r>
+      <w:r>
+        <w:rPr>
+          <w:rFonts w:ascii="Times New Roman" w:hAnsi="Times New Roman" w:cs="Times New Roman"/>
+        </w:rPr>
+        <w:t>success, it gets back</w:t>
+      </w:r>
+      <w:r>
+        <w:rPr>
+          <w:rFonts w:ascii="Times New Roman" w:hAnsi="Times New Roman" w:cs="Times New Roman"/>
+        </w:rPr>
+        <w:t xml:space="preserve"> code 200 OK and data</w:t>
+      </w:r>
+      <w:r>
+        <w:rPr>
+          <w:rFonts w:ascii="Times New Roman" w:hAnsi="Times New Roman" w:cs="Times New Roman"/>
+        </w:rPr>
+        <w:t>:</w:t>
       </w:r>
     </w:p>
     <w:p>
@@ -4535,83 +4101,27 @@
           <w:rFonts w:ascii="Times New Roman" w:hAnsi="Times New Roman" w:cs="Times New Roman"/>
         </w:rPr>
         <w:tab/>
-        <w:t>‘</w:t>
-      </w:r>
-      <w:proofErr w:type="spellStart"/>
-      <w:r>
-        <w:rPr>
-          <w:rFonts w:ascii="Times New Roman" w:hAnsi="Times New Roman" w:cs="Times New Roman"/>
-        </w:rPr>
-        <w:t>dev_id</w:t>
-      </w:r>
-      <w:proofErr w:type="spellEnd"/>
-      <w:r>
-        <w:rPr>
-          <w:rFonts w:ascii="Times New Roman" w:hAnsi="Times New Roman" w:cs="Times New Roman"/>
-        </w:rPr>
-        <w:t xml:space="preserve">’: </w:t>
-      </w:r>
-      <w:proofErr w:type="spellStart"/>
-      <w:r>
-        <w:rPr>
-          <w:rFonts w:ascii="Times New Roman" w:hAnsi="Times New Roman" w:cs="Times New Roman"/>
-        </w:rPr>
-        <w:t>dev_id</w:t>
-      </w:r>
-      <w:proofErr w:type="spellEnd"/>
-      <w:r>
-        <w:rPr>
-          <w:rFonts w:ascii="Times New Roman" w:hAnsi="Times New Roman" w:cs="Times New Roman"/>
-        </w:rPr>
-        <w:t>,</w:t>
-      </w:r>
-    </w:p>
-    <w:p>
-      <w:pPr>
-        <w:rPr>
-          <w:rFonts w:ascii="Times New Roman" w:hAnsi="Times New Roman" w:cs="Times New Roman"/>
-        </w:rPr>
-      </w:pPr>
-      <w:r>
-        <w:rPr>
-          <w:rFonts w:ascii="Times New Roman" w:hAnsi="Times New Roman" w:cs="Times New Roman"/>
-        </w:rPr>
-        <w:tab/>
-      </w:r>
-      <w:r>
-        <w:rPr>
-          <w:rFonts w:ascii="Times New Roman" w:hAnsi="Times New Roman" w:cs="Times New Roman"/>
-        </w:rPr>
-        <w:tab/>
-        <w:t>‘</w:t>
-      </w:r>
-      <w:proofErr w:type="spellStart"/>
-      <w:r>
-        <w:rPr>
-          <w:rFonts w:ascii="Times New Roman" w:hAnsi="Times New Roman" w:cs="Times New Roman"/>
-        </w:rPr>
-        <w:t>dev_name</w:t>
-      </w:r>
-      <w:proofErr w:type="spellEnd"/>
-      <w:r>
-        <w:rPr>
-          <w:rFonts w:ascii="Times New Roman" w:hAnsi="Times New Roman" w:cs="Times New Roman"/>
-        </w:rPr>
-        <w:t xml:space="preserve">’: </w:t>
-      </w:r>
-      <w:proofErr w:type="spellStart"/>
-      <w:r>
-        <w:rPr>
-          <w:rFonts w:ascii="Times New Roman" w:hAnsi="Times New Roman" w:cs="Times New Roman"/>
-        </w:rPr>
-        <w:t>dev_name</w:t>
-      </w:r>
-      <w:proofErr w:type="spellEnd"/>
-      <w:r>
-        <w:rPr>
-          <w:rFonts w:ascii="Times New Roman" w:hAnsi="Times New Roman" w:cs="Times New Roman"/>
-        </w:rPr>
-        <w:t>,</w:t>
+        <w:t>‘dev_id’: dev_id,</w:t>
+      </w:r>
+    </w:p>
+    <w:p>
+      <w:pPr>
+        <w:rPr>
+          <w:rFonts w:ascii="Times New Roman" w:hAnsi="Times New Roman" w:cs="Times New Roman"/>
+        </w:rPr>
+      </w:pPr>
+      <w:r>
+        <w:rPr>
+          <w:rFonts w:ascii="Times New Roman" w:hAnsi="Times New Roman" w:cs="Times New Roman"/>
+        </w:rPr>
+        <w:tab/>
+      </w:r>
+      <w:r>
+        <w:rPr>
+          <w:rFonts w:ascii="Times New Roman" w:hAnsi="Times New Roman" w:cs="Times New Roman"/>
+        </w:rPr>
+        <w:tab/>
+        <w:t>‘dev_name’: dev_name,</w:t>
       </w:r>
     </w:p>
     <w:p>
@@ -4657,386 +4167,6 @@
           <w:rFonts w:ascii="Times New Roman" w:hAnsi="Times New Roman" w:cs="Times New Roman"/>
         </w:rPr>
         <w:tab/>
-        <w:t>‘</w:t>
-      </w:r>
-      <w:proofErr w:type="spellStart"/>
-      <w:r>
-        <w:rPr>
-          <w:rFonts w:ascii="Times New Roman" w:hAnsi="Times New Roman" w:cs="Times New Roman"/>
-        </w:rPr>
-        <w:t>sensor_value</w:t>
-      </w:r>
-      <w:proofErr w:type="spellEnd"/>
-      <w:r>
-        <w:rPr>
-          <w:rFonts w:ascii="Times New Roman" w:hAnsi="Times New Roman" w:cs="Times New Roman"/>
-        </w:rPr>
-        <w:t xml:space="preserve">’: </w:t>
-      </w:r>
-      <w:proofErr w:type="spellStart"/>
-      <w:r>
-        <w:rPr>
-          <w:rFonts w:ascii="Times New Roman" w:hAnsi="Times New Roman" w:cs="Times New Roman"/>
-        </w:rPr>
-        <w:t>sensor_value</w:t>
-      </w:r>
-      <w:proofErr w:type="spellEnd"/>
-      <w:r>
-        <w:rPr>
-          <w:rFonts w:ascii="Times New Roman" w:hAnsi="Times New Roman" w:cs="Times New Roman"/>
-        </w:rPr>
-        <w:t>,</w:t>
-      </w:r>
-    </w:p>
-    <w:p>
-      <w:pPr>
-        <w:rPr>
-          <w:rFonts w:ascii="Times New Roman" w:hAnsi="Times New Roman" w:cs="Times New Roman"/>
-        </w:rPr>
-      </w:pPr>
-      <w:r>
-        <w:rPr>
-          <w:rFonts w:ascii="Times New Roman" w:hAnsi="Times New Roman" w:cs="Times New Roman"/>
-        </w:rPr>
-        <w:tab/>
-      </w:r>
-      <w:r>
-        <w:rPr>
-          <w:rFonts w:ascii="Times New Roman" w:hAnsi="Times New Roman" w:cs="Times New Roman"/>
-        </w:rPr>
-        <w:tab/>
-        <w:t>‘</w:t>
-      </w:r>
-      <w:proofErr w:type="spellStart"/>
-      <w:r>
-        <w:rPr>
-          <w:rFonts w:ascii="Times New Roman" w:hAnsi="Times New Roman" w:cs="Times New Roman"/>
-        </w:rPr>
-        <w:t>time_stamp</w:t>
-      </w:r>
-      <w:proofErr w:type="spellEnd"/>
-      <w:r>
-        <w:rPr>
-          <w:rFonts w:ascii="Times New Roman" w:hAnsi="Times New Roman" w:cs="Times New Roman"/>
-        </w:rPr>
-        <w:t xml:space="preserve">’: </w:t>
-      </w:r>
-      <w:proofErr w:type="spellStart"/>
-      <w:r>
-        <w:rPr>
-          <w:rFonts w:ascii="Times New Roman" w:hAnsi="Times New Roman" w:cs="Times New Roman"/>
-        </w:rPr>
-        <w:t>time_stamp</w:t>
-      </w:r>
-      <w:proofErr w:type="spellEnd"/>
-      <w:r>
-        <w:rPr>
-          <w:rFonts w:ascii="Times New Roman" w:hAnsi="Times New Roman" w:cs="Times New Roman"/>
-        </w:rPr>
-        <w:t>,</w:t>
-      </w:r>
-    </w:p>
-    <w:p>
-      <w:pPr>
-        <w:rPr>
-          <w:rFonts w:ascii="Times New Roman" w:hAnsi="Times New Roman" w:cs="Times New Roman"/>
-        </w:rPr>
-      </w:pPr>
-      <w:r>
-        <w:rPr>
-          <w:rFonts w:ascii="Times New Roman" w:hAnsi="Times New Roman" w:cs="Times New Roman"/>
-        </w:rPr>
-        <w:tab/>
-        <w:t>}\[, …\]</w:t>
-      </w:r>
-    </w:p>
-    <w:p>
-      <w:pPr>
-        <w:rPr>
-          <w:rFonts w:ascii="Times New Roman" w:hAnsi="Times New Roman" w:cs="Times New Roman"/>
-        </w:rPr>
-      </w:pPr>
-      <w:r>
-        <w:rPr>
-          <w:rFonts w:ascii="Times New Roman" w:hAnsi="Times New Roman" w:cs="Times New Roman"/>
-        </w:rPr>
-        <w:t>}</w:t>
-      </w:r>
-    </w:p>
-    <w:p>
-      <w:pPr>
-        <w:rPr>
-          <w:rFonts w:ascii="Times New Roman" w:hAnsi="Times New Roman" w:cs="Times New Roman"/>
-        </w:rPr>
-      </w:pPr>
-      <w:r>
-        <w:rPr>
-          <w:rFonts w:ascii="Times New Roman" w:hAnsi="Times New Roman" w:cs="Times New Roman"/>
-        </w:rPr>
-        <w:tab/>
-        <w:t xml:space="preserve">      </w:t>
-      </w:r>
-      <w:proofErr w:type="spellStart"/>
-      <w:r>
-        <w:rPr>
-          <w:rFonts w:ascii="Times New Roman" w:hAnsi="Times New Roman" w:cs="Times New Roman"/>
-        </w:rPr>
-        <w:t>get_device_</w:t>
-      </w:r>
-      <w:proofErr w:type="gramStart"/>
-      <w:r>
-        <w:rPr>
-          <w:rFonts w:ascii="Times New Roman" w:hAnsi="Times New Roman" w:cs="Times New Roman"/>
-        </w:rPr>
-        <w:t>all</w:t>
-      </w:r>
-      <w:proofErr w:type="spellEnd"/>
-      <w:r>
-        <w:rPr>
-          <w:rFonts w:ascii="Times New Roman" w:hAnsi="Times New Roman" w:cs="Times New Roman"/>
-        </w:rPr>
-        <w:t>,</w:t>
-      </w:r>
-      <w:r>
-        <w:rPr>
-          <w:rFonts w:ascii="Times New Roman" w:hAnsi="Times New Roman" w:cs="Times New Roman"/>
-        </w:rPr>
-        <w:t>(</w:t>
-      </w:r>
-      <w:proofErr w:type="spellStart"/>
-      <w:proofErr w:type="gramEnd"/>
-      <w:r>
-        <w:rPr>
-          <w:rFonts w:ascii="Times New Roman" w:hAnsi="Times New Roman" w:cs="Times New Roman"/>
-        </w:rPr>
-        <w:t>dev_id</w:t>
-      </w:r>
-      <w:proofErr w:type="spellEnd"/>
-      <w:r>
-        <w:rPr>
-          <w:rFonts w:ascii="Times New Roman" w:hAnsi="Times New Roman" w:cs="Times New Roman"/>
-        </w:rPr>
-        <w:t>)</w:t>
-      </w:r>
-      <w:r>
-        <w:rPr>
-          <w:rFonts w:ascii="Times New Roman" w:hAnsi="Times New Roman" w:cs="Times New Roman"/>
-        </w:rPr>
-        <w:t>[,</w:t>
-      </w:r>
-      <w:proofErr w:type="spellStart"/>
-      <w:r>
-        <w:rPr>
-          <w:rFonts w:ascii="Times New Roman" w:hAnsi="Times New Roman" w:cs="Times New Roman"/>
-        </w:rPr>
-        <w:t>dev_id</w:t>
-      </w:r>
-      <w:proofErr w:type="spellEnd"/>
-      <w:r>
-        <w:rPr>
-          <w:rFonts w:ascii="Times New Roman" w:hAnsi="Times New Roman" w:cs="Times New Roman"/>
-        </w:rPr>
-        <w:t xml:space="preserve">[, ...] commands queries all data stored related to the list of </w:t>
-      </w:r>
-      <w:proofErr w:type="spellStart"/>
-      <w:r>
-        <w:rPr>
-          <w:rFonts w:ascii="Times New Roman" w:hAnsi="Times New Roman" w:cs="Times New Roman"/>
-        </w:rPr>
-        <w:t>dev_id</w:t>
-      </w:r>
-      <w:proofErr w:type="spellEnd"/>
-      <w:r>
-        <w:rPr>
-          <w:rFonts w:ascii="Times New Roman" w:hAnsi="Times New Roman" w:cs="Times New Roman"/>
-        </w:rPr>
-        <w:t xml:space="preserve">. On </w:t>
-      </w:r>
-      <w:r>
-        <w:rPr>
-          <w:rFonts w:ascii="Times New Roman" w:hAnsi="Times New Roman" w:cs="Times New Roman"/>
-        </w:rPr>
-        <w:t>success, it gets back</w:t>
-      </w:r>
-      <w:r>
-        <w:rPr>
-          <w:rFonts w:ascii="Times New Roman" w:hAnsi="Times New Roman" w:cs="Times New Roman"/>
-        </w:rPr>
-        <w:t xml:space="preserve"> code 200 OK and data</w:t>
-      </w:r>
-      <w:r>
-        <w:rPr>
-          <w:rFonts w:ascii="Times New Roman" w:hAnsi="Times New Roman" w:cs="Times New Roman"/>
-        </w:rPr>
-        <w:t>:</w:t>
-      </w:r>
-    </w:p>
-    <w:p>
-      <w:pPr>
-        <w:rPr>
-          <w:rFonts w:ascii="Times New Roman" w:hAnsi="Times New Roman" w:cs="Times New Roman"/>
-        </w:rPr>
-      </w:pPr>
-      <w:r>
-        <w:rPr>
-          <w:rFonts w:ascii="Times New Roman" w:hAnsi="Times New Roman" w:cs="Times New Roman"/>
-        </w:rPr>
-        <w:t>{</w:t>
-      </w:r>
-    </w:p>
-    <w:p>
-      <w:pPr>
-        <w:rPr>
-          <w:rFonts w:ascii="Times New Roman" w:hAnsi="Times New Roman" w:cs="Times New Roman"/>
-        </w:rPr>
-      </w:pPr>
-      <w:r>
-        <w:rPr>
-          <w:rFonts w:ascii="Times New Roman" w:hAnsi="Times New Roman" w:cs="Times New Roman"/>
-        </w:rPr>
-        <w:tab/>
-        <w:t>{</w:t>
-      </w:r>
-    </w:p>
-    <w:p>
-      <w:pPr>
-        <w:rPr>
-          <w:rFonts w:ascii="Times New Roman" w:hAnsi="Times New Roman" w:cs="Times New Roman"/>
-        </w:rPr>
-      </w:pPr>
-      <w:r>
-        <w:rPr>
-          <w:rFonts w:ascii="Times New Roman" w:hAnsi="Times New Roman" w:cs="Times New Roman"/>
-        </w:rPr>
-        <w:tab/>
-      </w:r>
-      <w:r>
-        <w:rPr>
-          <w:rFonts w:ascii="Times New Roman" w:hAnsi="Times New Roman" w:cs="Times New Roman"/>
-        </w:rPr>
-        <w:tab/>
-        <w:t>‘</w:t>
-      </w:r>
-      <w:proofErr w:type="spellStart"/>
-      <w:r>
-        <w:rPr>
-          <w:rFonts w:ascii="Times New Roman" w:hAnsi="Times New Roman" w:cs="Times New Roman"/>
-        </w:rPr>
-        <w:t>dev_id</w:t>
-      </w:r>
-      <w:proofErr w:type="spellEnd"/>
-      <w:r>
-        <w:rPr>
-          <w:rFonts w:ascii="Times New Roman" w:hAnsi="Times New Roman" w:cs="Times New Roman"/>
-        </w:rPr>
-        <w:t xml:space="preserve">’: </w:t>
-      </w:r>
-      <w:proofErr w:type="spellStart"/>
-      <w:r>
-        <w:rPr>
-          <w:rFonts w:ascii="Times New Roman" w:hAnsi="Times New Roman" w:cs="Times New Roman"/>
-        </w:rPr>
-        <w:t>dev_id</w:t>
-      </w:r>
-      <w:proofErr w:type="spellEnd"/>
-      <w:r>
-        <w:rPr>
-          <w:rFonts w:ascii="Times New Roman" w:hAnsi="Times New Roman" w:cs="Times New Roman"/>
-        </w:rPr>
-        <w:t>,</w:t>
-      </w:r>
-    </w:p>
-    <w:p>
-      <w:pPr>
-        <w:rPr>
-          <w:rFonts w:ascii="Times New Roman" w:hAnsi="Times New Roman" w:cs="Times New Roman"/>
-        </w:rPr>
-      </w:pPr>
-      <w:r>
-        <w:rPr>
-          <w:rFonts w:ascii="Times New Roman" w:hAnsi="Times New Roman" w:cs="Times New Roman"/>
-        </w:rPr>
-        <w:tab/>
-      </w:r>
-      <w:r>
-        <w:rPr>
-          <w:rFonts w:ascii="Times New Roman" w:hAnsi="Times New Roman" w:cs="Times New Roman"/>
-        </w:rPr>
-        <w:tab/>
-        <w:t>‘</w:t>
-      </w:r>
-      <w:proofErr w:type="spellStart"/>
-      <w:r>
-        <w:rPr>
-          <w:rFonts w:ascii="Times New Roman" w:hAnsi="Times New Roman" w:cs="Times New Roman"/>
-        </w:rPr>
-        <w:t>dev_name</w:t>
-      </w:r>
-      <w:proofErr w:type="spellEnd"/>
-      <w:r>
-        <w:rPr>
-          <w:rFonts w:ascii="Times New Roman" w:hAnsi="Times New Roman" w:cs="Times New Roman"/>
-        </w:rPr>
-        <w:t xml:space="preserve">’: </w:t>
-      </w:r>
-      <w:proofErr w:type="spellStart"/>
-      <w:r>
-        <w:rPr>
-          <w:rFonts w:ascii="Times New Roman" w:hAnsi="Times New Roman" w:cs="Times New Roman"/>
-        </w:rPr>
-        <w:t>dev_name</w:t>
-      </w:r>
-      <w:proofErr w:type="spellEnd"/>
-      <w:r>
-        <w:rPr>
-          <w:rFonts w:ascii="Times New Roman" w:hAnsi="Times New Roman" w:cs="Times New Roman"/>
-        </w:rPr>
-        <w:t>,</w:t>
-      </w:r>
-    </w:p>
-    <w:p>
-      <w:pPr>
-        <w:rPr>
-          <w:rFonts w:ascii="Times New Roman" w:hAnsi="Times New Roman" w:cs="Times New Roman"/>
-        </w:rPr>
-      </w:pPr>
-      <w:r>
-        <w:rPr>
-          <w:rFonts w:ascii="Times New Roman" w:hAnsi="Times New Roman" w:cs="Times New Roman"/>
-        </w:rPr>
-        <w:tab/>
-      </w:r>
-      <w:r>
-        <w:rPr>
-          <w:rFonts w:ascii="Times New Roman" w:hAnsi="Times New Roman" w:cs="Times New Roman"/>
-        </w:rPr>
-        <w:tab/>
-        <w:t>‘topic’: topic,</w:t>
-      </w:r>
-      <w:r>
-        <w:rPr>
-          <w:rFonts w:ascii="Times New Roman" w:hAnsi="Times New Roman" w:cs="Times New Roman"/>
-        </w:rPr>
-        <w:tab/>
-      </w:r>
-    </w:p>
-    <w:p>
-      <w:pPr>
-        <w:rPr>
-          <w:rFonts w:ascii="Times New Roman" w:hAnsi="Times New Roman" w:cs="Times New Roman"/>
-        </w:rPr>
-      </w:pPr>
-      <w:r>
-        <w:rPr>
-          <w:rFonts w:ascii="Times New Roman" w:hAnsi="Times New Roman" w:cs="Times New Roman"/>
-        </w:rPr>
-        <w:tab/>
-      </w:r>
-      <w:r>
-        <w:rPr>
-          <w:rFonts w:ascii="Times New Roman" w:hAnsi="Times New Roman" w:cs="Times New Roman"/>
-        </w:rPr>
-        <w:tab/>
         <w:t>[ {</w:t>
       </w:r>
     </w:p>
@@ -5063,89 +4193,39 @@
           <w:rFonts w:ascii="Times New Roman" w:hAnsi="Times New Roman" w:cs="Times New Roman"/>
         </w:rPr>
         <w:tab/>
-        <w:t>‘</w:t>
-      </w:r>
-      <w:proofErr w:type="spellStart"/>
-      <w:r>
-        <w:rPr>
-          <w:rFonts w:ascii="Times New Roman" w:hAnsi="Times New Roman" w:cs="Times New Roman"/>
-        </w:rPr>
-        <w:t>sensor_value</w:t>
-      </w:r>
-      <w:proofErr w:type="spellEnd"/>
-      <w:r>
-        <w:rPr>
-          <w:rFonts w:ascii="Times New Roman" w:hAnsi="Times New Roman" w:cs="Times New Roman"/>
-        </w:rPr>
-        <w:t xml:space="preserve">’: </w:t>
-      </w:r>
-      <w:proofErr w:type="spellStart"/>
-      <w:r>
-        <w:rPr>
-          <w:rFonts w:ascii="Times New Roman" w:hAnsi="Times New Roman" w:cs="Times New Roman"/>
-        </w:rPr>
-        <w:t>sensor_value</w:t>
-      </w:r>
-      <w:proofErr w:type="spellEnd"/>
-      <w:r>
-        <w:rPr>
-          <w:rFonts w:ascii="Times New Roman" w:hAnsi="Times New Roman" w:cs="Times New Roman"/>
-        </w:rPr>
-        <w:t>,</w:t>
-      </w:r>
-    </w:p>
-    <w:p>
-      <w:pPr>
-        <w:rPr>
-          <w:rFonts w:ascii="Times New Roman" w:hAnsi="Times New Roman" w:cs="Times New Roman"/>
-        </w:rPr>
-      </w:pPr>
-      <w:r>
-        <w:rPr>
-          <w:rFonts w:ascii="Times New Roman" w:hAnsi="Times New Roman" w:cs="Times New Roman"/>
-        </w:rPr>
-        <w:tab/>
-      </w:r>
-      <w:r>
-        <w:rPr>
-          <w:rFonts w:ascii="Times New Roman" w:hAnsi="Times New Roman" w:cs="Times New Roman"/>
-        </w:rPr>
-        <w:tab/>
-      </w:r>
-      <w:r>
-        <w:rPr>
-          <w:rFonts w:ascii="Times New Roman" w:hAnsi="Times New Roman" w:cs="Times New Roman"/>
-        </w:rPr>
-        <w:tab/>
-        <w:t>‘</w:t>
-      </w:r>
-      <w:proofErr w:type="spellStart"/>
-      <w:r>
-        <w:rPr>
-          <w:rFonts w:ascii="Times New Roman" w:hAnsi="Times New Roman" w:cs="Times New Roman"/>
-        </w:rPr>
-        <w:t>time_stamp</w:t>
-      </w:r>
-      <w:proofErr w:type="spellEnd"/>
-      <w:r>
-        <w:rPr>
-          <w:rFonts w:ascii="Times New Roman" w:hAnsi="Times New Roman" w:cs="Times New Roman"/>
-        </w:rPr>
-        <w:t xml:space="preserve">’: </w:t>
-      </w:r>
-      <w:proofErr w:type="spellStart"/>
-      <w:r>
-        <w:rPr>
-          <w:rFonts w:ascii="Times New Roman" w:hAnsi="Times New Roman" w:cs="Times New Roman"/>
-        </w:rPr>
-        <w:t>time_stamp</w:t>
-      </w:r>
-      <w:proofErr w:type="spellEnd"/>
-      <w:r>
-        <w:rPr>
-          <w:rFonts w:ascii="Times New Roman" w:hAnsi="Times New Roman" w:cs="Times New Roman"/>
-        </w:rPr>
-        <w:t>,</w:t>
+        <w:t>‘sensor_value’: sensor_value,</w:t>
+      </w:r>
+    </w:p>
+    <w:p>
+      <w:pPr>
+        <w:rPr>
+          <w:rFonts w:ascii="Times New Roman" w:hAnsi="Times New Roman" w:cs="Times New Roman"/>
+        </w:rPr>
+      </w:pPr>
+      <w:r>
+        <w:rPr>
+          <w:rFonts w:ascii="Times New Roman" w:hAnsi="Times New Roman" w:cs="Times New Roman"/>
+        </w:rPr>
+        <w:tab/>
+      </w:r>
+      <w:r>
+        <w:rPr>
+          <w:rFonts w:ascii="Times New Roman" w:hAnsi="Times New Roman" w:cs="Times New Roman"/>
+        </w:rPr>
+        <w:tab/>
+      </w:r>
+      <w:r>
+        <w:rPr>
+          <w:rFonts w:ascii="Times New Roman" w:hAnsi="Times New Roman" w:cs="Times New Roman"/>
+        </w:rPr>
+        <w:tab/>
+        <w:t>‘time_stamp</w:t>
+      </w:r>
+      <w:r>
+        <w:rPr>
+          <w:rFonts w:ascii="Times New Roman" w:hAnsi="Times New Roman" w:cs="Times New Roman"/>
+        </w:rPr>
+        <w:t>’: time_stamp,</w:t>
       </w:r>
     </w:p>
     <w:p>
@@ -5218,19 +4298,19 @@
           <w:rFonts w:ascii="Times New Roman" w:hAnsi="Times New Roman" w:cs="Times New Roman"/>
         </w:rPr>
       </w:pPr>
-      <w:commentRangeStart w:id="3"/>
+      <w:commentRangeStart w:id="4"/>
       <w:r>
         <w:rPr>
           <w:rFonts w:ascii="Times New Roman" w:hAnsi="Times New Roman" w:cs="Times New Roman"/>
         </w:rPr>
         <w:t>control</w:t>
       </w:r>
-      <w:commentRangeEnd w:id="3"/>
+      <w:commentRangeEnd w:id="4"/>
       <w:r>
         <w:rPr>
           <w:rStyle w:val="CommentReference"/>
         </w:rPr>
-        <w:commentReference w:id="3"/>
+        <w:commentReference w:id="4"/>
       </w:r>
       <w:r>
         <w:rPr>
@@ -5238,7 +4318,6 @@
         </w:rPr>
         <w:t xml:space="preserve">: AJAX with POST. It has two fields: </w:t>
       </w:r>
-      <w:proofErr w:type="spellStart"/>
       <w:r>
         <w:rPr>
           <w:rFonts w:ascii="Times New Roman" w:hAnsi="Times New Roman" w:cs="Times New Roman"/>
@@ -5246,14 +4325,12 @@
         </w:rPr>
         <w:t>dev_id</w:t>
       </w:r>
-      <w:proofErr w:type="spellEnd"/>
       <w:r>
         <w:rPr>
           <w:rFonts w:ascii="Times New Roman" w:hAnsi="Times New Roman" w:cs="Times New Roman"/>
         </w:rPr>
         <w:t xml:space="preserve"> and </w:t>
       </w:r>
-      <w:proofErr w:type="spellStart"/>
       <w:r>
         <w:rPr>
           <w:rFonts w:ascii="Times New Roman" w:hAnsi="Times New Roman" w:cs="Times New Roman"/>
@@ -5261,14 +4338,12 @@
         </w:rPr>
         <w:t>control_value</w:t>
       </w:r>
-      <w:proofErr w:type="spellEnd"/>
       <w:r>
         <w:rPr>
           <w:rFonts w:ascii="Times New Roman" w:hAnsi="Times New Roman" w:cs="Times New Roman"/>
         </w:rPr>
         <w:t xml:space="preserve">. Use </w:t>
       </w:r>
-      <w:proofErr w:type="spellStart"/>
       <w:r>
         <w:rPr>
           <w:rFonts w:ascii="Times New Roman" w:hAnsi="Times New Roman" w:cs="Times New Roman"/>
@@ -5276,14 +4351,12 @@
         </w:rPr>
         <w:t>dev_id</w:t>
       </w:r>
-      <w:proofErr w:type="spellEnd"/>
       <w:r>
         <w:rPr>
           <w:rFonts w:ascii="Times New Roman" w:hAnsi="Times New Roman" w:cs="Times New Roman"/>
         </w:rPr>
         <w:t xml:space="preserve"> to uniquely identify the controlled device. Use </w:t>
       </w:r>
-      <w:proofErr w:type="spellStart"/>
       <w:r>
         <w:rPr>
           <w:rFonts w:ascii="Times New Roman" w:hAnsi="Times New Roman" w:cs="Times New Roman"/>
@@ -5291,7 +4364,6 @@
         </w:rPr>
         <w:t>control_value</w:t>
       </w:r>
-      <w:proofErr w:type="spellEnd"/>
       <w:r>
         <w:rPr>
           <w:rFonts w:ascii="Times New Roman" w:hAnsi="Times New Roman" w:cs="Times New Roman"/>
@@ -5317,7 +4389,6 @@
         </w:rPr>
         <w:t xml:space="preserve">wo possible error code of </w:t>
       </w:r>
-      <w:proofErr w:type="spellStart"/>
       <w:r>
         <w:rPr>
           <w:rFonts w:ascii="Times New Roman" w:hAnsi="Times New Roman" w:cs="Times New Roman"/>
@@ -5328,14 +4399,7 @@
         <w:rPr>
           <w:rFonts w:ascii="Times New Roman" w:hAnsi="Times New Roman" w:cs="Times New Roman"/>
         </w:rPr>
-        <w:t>php</w:t>
-      </w:r>
-      <w:proofErr w:type="spellEnd"/>
-      <w:r>
-        <w:rPr>
-          <w:rFonts w:ascii="Times New Roman" w:hAnsi="Times New Roman" w:cs="Times New Roman"/>
-        </w:rPr>
-        <w:t>:</w:t>
+        <w:t>php:</w:t>
       </w:r>
       <w:r>
         <w:rPr>
@@ -5514,8 +4578,6 @@
           <w:rFonts w:ascii="Times New Roman" w:hAnsi="Times New Roman" w:cs="Times New Roman"/>
         </w:rPr>
       </w:pPr>
-      <w:bookmarkStart w:id="4" w:name="_GoBack"/>
-      <w:bookmarkEnd w:id="4"/>
     </w:p>
     <w:p>
       <w:pPr>
@@ -5563,8 +4625,8 @@
 </file>
 
 <file path=word/comments.xml><?xml version="1.0" encoding="utf-8"?>
-<w:comments xmlns:wpc="http://schemas.microsoft.com/office/word/2010/wordprocessingCanvas" xmlns:mo="http://schemas.microsoft.com/office/mac/office/2008/main" xmlns:mc="http://schemas.openxmlformats.org/markup-compatibility/2006" xmlns:mv="urn:schemas-microsoft-com:mac:vml" xmlns:o="urn:schemas-microsoft-com:office:office" xmlns:r="http://schemas.openxmlformats.org/officeDocument/2006/relationships" xmlns:m="http://schemas.openxmlformats.org/officeDocument/2006/math" xmlns:v="urn:schemas-microsoft-com:vml" xmlns:wp14="http://schemas.microsoft.com/office/word/2010/wordprocessingDrawing" xmlns:wp="http://schemas.openxmlformats.org/drawingml/2006/wordprocessingDrawing" xmlns:w10="urn:schemas-microsoft-com:office:word" xmlns:w="http://schemas.openxmlformats.org/wordprocessingml/2006/main" xmlns:w14="http://schemas.microsoft.com/office/word/2010/wordml" xmlns:w15="http://schemas.microsoft.com/office/word/2012/wordml" xmlns:wpg="http://schemas.microsoft.com/office/word/2010/wordprocessingGroup" xmlns:wpi="http://schemas.microsoft.com/office/word/2010/wordprocessingInk" xmlns:wne="http://schemas.microsoft.com/office/word/2006/wordml" xmlns:wps="http://schemas.microsoft.com/office/word/2010/wordprocessingShape" mc:Ignorable="w14 w15 wp14">
-  <w:comment w:id="0" w:author="Chaojie Wang" w:date="2016-03-10T19:53:00Z" w:initials="CW">
+<w:comments xmlns:wpc="http://schemas.microsoft.com/office/word/2010/wordprocessingCanvas" xmlns:cx="http://schemas.microsoft.com/office/drawing/2014/chartex" xmlns:cx1="http://schemas.microsoft.com/office/drawing/2015/9/8/chartex" xmlns:cx2="http://schemas.microsoft.com/office/drawing/2015/10/21/chartex" xmlns:mc="http://schemas.openxmlformats.org/markup-compatibility/2006" xmlns:o="urn:schemas-microsoft-com:office:office" xmlns:r="http://schemas.openxmlformats.org/officeDocument/2006/relationships" xmlns:m="http://schemas.openxmlformats.org/officeDocument/2006/math" xmlns:v="urn:schemas-microsoft-com:vml" xmlns:wp14="http://schemas.microsoft.com/office/word/2010/wordprocessingDrawing" xmlns:wp="http://schemas.openxmlformats.org/drawingml/2006/wordprocessingDrawing" xmlns:w10="urn:schemas-microsoft-com:office:word" xmlns:w="http://schemas.openxmlformats.org/wordprocessingml/2006/main" xmlns:w14="http://schemas.microsoft.com/office/word/2010/wordml" xmlns:w15="http://schemas.microsoft.com/office/word/2012/wordml" xmlns:w16se="http://schemas.microsoft.com/office/word/2015/wordml/symex" xmlns:wpg="http://schemas.microsoft.com/office/word/2010/wordprocessingGroup" xmlns:wpi="http://schemas.microsoft.com/office/word/2010/wordprocessingInk" xmlns:wne="http://schemas.microsoft.com/office/word/2006/wordml" xmlns:wps="http://schemas.microsoft.com/office/word/2010/wordprocessingShape" mc:Ignorable="w14 w15 w16se wp14">
+  <w:comment w:id="1" w:author="Chaojie Wang" w:date="2016-03-10T19:53:00Z" w:initials="CW">
     <w:p>
       <w:pPr>
         <w:pStyle w:val="CommentText"/>
@@ -5575,17 +4637,12 @@
         </w:rPr>
         <w:annotationRef/>
       </w:r>
-      <w:proofErr w:type="spellStart"/>
-      <w:r>
-        <w:t>Bumsik</w:t>
-      </w:r>
-      <w:proofErr w:type="spellEnd"/>
-      <w:r>
-        <w:t>, feel free to add something.</w:t>
+      <w:r>
+        <w:t>Bumsik, feel free to add something.</w:t>
       </w:r>
     </w:p>
   </w:comment>
-  <w:comment w:id="1" w:author="Chaojie Wang" w:date="2016-03-24T10:03:00Z" w:initials="CW">
+  <w:comment w:id="2" w:author="Chaojie Wang" w:date="2016-03-24T10:03:00Z" w:initials="CW">
     <w:p>
       <w:pPr>
         <w:pStyle w:val="CommentText"/>
@@ -5601,7 +4658,7 @@
       </w:r>
     </w:p>
   </w:comment>
-  <w:comment w:id="2" w:author="Chaojie Wang" w:date="2016-03-24T09:59:00Z" w:initials="CW">
+  <w:comment w:id="3" w:author="Chaojie Wang" w:date="2016-03-24T09:59:00Z" w:initials="CW">
     <w:p>
       <w:pPr>
         <w:pStyle w:val="CommentText"/>
@@ -5625,7 +4682,7 @@
       </w:r>
     </w:p>
   </w:comment>
-  <w:comment w:id="3" w:author="Chaojie Wang" w:date="2016-03-25T11:34:00Z" w:initials="CW">
+  <w:comment w:id="4" w:author="Chaojie Wang" w:date="2016-03-25T11:34:00Z" w:initials="CW">
     <w:p>
       <w:pPr>
         <w:pStyle w:val="CommentText"/>
@@ -5645,7 +4702,7 @@
 </file>
 
 <file path=word/commentsExtended.xml><?xml version="1.0" encoding="utf-8"?>
-<w15:commentsEx xmlns:wpc="http://schemas.microsoft.com/office/word/2010/wordprocessingCanvas" xmlns:mo="http://schemas.microsoft.com/office/mac/office/2008/main" xmlns:mc="http://schemas.openxmlformats.org/markup-compatibility/2006" xmlns:mv="urn:schemas-microsoft-com:mac:vml" xmlns:o="urn:schemas-microsoft-com:office:office" xmlns:r="http://schemas.openxmlformats.org/officeDocument/2006/relationships" xmlns:m="http://schemas.openxmlformats.org/officeDocument/2006/math" xmlns:v="urn:schemas-microsoft-com:vml" xmlns:wp14="http://schemas.microsoft.com/office/word/2010/wordprocessingDrawing" xmlns:wp="http://schemas.openxmlformats.org/drawingml/2006/wordprocessingDrawing" xmlns:w10="urn:schemas-microsoft-com:office:word" xmlns:w="http://schemas.openxmlformats.org/wordprocessingml/2006/main" xmlns:w14="http://schemas.microsoft.com/office/word/2010/wordml" xmlns:w15="http://schemas.microsoft.com/office/word/2012/wordml" xmlns:wpg="http://schemas.microsoft.com/office/word/2010/wordprocessingGroup" xmlns:wpi="http://schemas.microsoft.com/office/word/2010/wordprocessingInk" xmlns:wne="http://schemas.microsoft.com/office/word/2006/wordml" xmlns:wps="http://schemas.microsoft.com/office/word/2010/wordprocessingShape" mc:Ignorable="w14 w15 wp14">
+<w15:commentsEx xmlns:wpc="http://schemas.microsoft.com/office/word/2010/wordprocessingCanvas" xmlns:cx="http://schemas.microsoft.com/office/drawing/2014/chartex" xmlns:cx1="http://schemas.microsoft.com/office/drawing/2015/9/8/chartex" xmlns:cx2="http://schemas.microsoft.com/office/drawing/2015/10/21/chartex" xmlns:mc="http://schemas.openxmlformats.org/markup-compatibility/2006" xmlns:o="urn:schemas-microsoft-com:office:office" xmlns:r="http://schemas.openxmlformats.org/officeDocument/2006/relationships" xmlns:m="http://schemas.openxmlformats.org/officeDocument/2006/math" xmlns:v="urn:schemas-microsoft-com:vml" xmlns:wp14="http://schemas.microsoft.com/office/word/2010/wordprocessingDrawing" xmlns:wp="http://schemas.openxmlformats.org/drawingml/2006/wordprocessingDrawing" xmlns:w10="urn:schemas-microsoft-com:office:word" xmlns:w="http://schemas.openxmlformats.org/wordprocessingml/2006/main" xmlns:w14="http://schemas.microsoft.com/office/word/2010/wordml" xmlns:w15="http://schemas.microsoft.com/office/word/2012/wordml" xmlns:w16se="http://schemas.microsoft.com/office/word/2015/wordml/symex" xmlns:wpg="http://schemas.microsoft.com/office/word/2010/wordprocessingGroup" xmlns:wpi="http://schemas.microsoft.com/office/word/2010/wordprocessingInk" xmlns:wne="http://schemas.microsoft.com/office/word/2006/wordml" xmlns:wps="http://schemas.microsoft.com/office/word/2010/wordprocessingShape" mc:Ignorable="w14 w15 w16se wp14">
   <w15:commentEx w15:paraId="2506BCBA" w15:done="0"/>
   <w15:commentEx w15:paraId="6193BDBF" w15:done="0"/>
   <w15:commentEx w15:paraId="6F095805" w15:done="0"/>
@@ -5654,7 +4711,7 @@
 </file>
 
 <file path=word/endnotes.xml><?xml version="1.0" encoding="utf-8"?>
-<w:endnotes xmlns:wpc="http://schemas.microsoft.com/office/word/2010/wordprocessingCanvas" xmlns:mo="http://schemas.microsoft.com/office/mac/office/2008/main" xmlns:mc="http://schemas.openxmlformats.org/markup-compatibility/2006" xmlns:mv="urn:schemas-microsoft-com:mac:vml" xmlns:o="urn:schemas-microsoft-com:office:office" xmlns:r="http://schemas.openxmlformats.org/officeDocument/2006/relationships" xmlns:m="http://schemas.openxmlformats.org/officeDocument/2006/math" xmlns:v="urn:schemas-microsoft-com:vml" xmlns:wp14="http://schemas.microsoft.com/office/word/2010/wordprocessingDrawing" xmlns:wp="http://schemas.openxmlformats.org/drawingml/2006/wordprocessingDrawing" xmlns:w10="urn:schemas-microsoft-com:office:word" xmlns:w="http://schemas.openxmlformats.org/wordprocessingml/2006/main" xmlns:w14="http://schemas.microsoft.com/office/word/2010/wordml" xmlns:w15="http://schemas.microsoft.com/office/word/2012/wordml" xmlns:wpg="http://schemas.microsoft.com/office/word/2010/wordprocessingGroup" xmlns:wpi="http://schemas.microsoft.com/office/word/2010/wordprocessingInk" xmlns:wne="http://schemas.microsoft.com/office/word/2006/wordml" xmlns:wps="http://schemas.microsoft.com/office/word/2010/wordprocessingShape" mc:Ignorable="w14 w15 wp14">
+<w:endnotes xmlns:wpc="http://schemas.microsoft.com/office/word/2010/wordprocessingCanvas" xmlns:cx="http://schemas.microsoft.com/office/drawing/2014/chartex" xmlns:cx1="http://schemas.microsoft.com/office/drawing/2015/9/8/chartex" xmlns:cx2="http://schemas.microsoft.com/office/drawing/2015/10/21/chartex" xmlns:mc="http://schemas.openxmlformats.org/markup-compatibility/2006" xmlns:o="urn:schemas-microsoft-com:office:office" xmlns:r="http://schemas.openxmlformats.org/officeDocument/2006/relationships" xmlns:m="http://schemas.openxmlformats.org/officeDocument/2006/math" xmlns:v="urn:schemas-microsoft-com:vml" xmlns:wp14="http://schemas.microsoft.com/office/word/2010/wordprocessingDrawing" xmlns:wp="http://schemas.openxmlformats.org/drawingml/2006/wordprocessingDrawing" xmlns:w10="urn:schemas-microsoft-com:office:word" xmlns:w="http://schemas.openxmlformats.org/wordprocessingml/2006/main" xmlns:w14="http://schemas.microsoft.com/office/word/2010/wordml" xmlns:w15="http://schemas.microsoft.com/office/word/2012/wordml" xmlns:w16se="http://schemas.microsoft.com/office/word/2015/wordml/symex" xmlns:wpg="http://schemas.microsoft.com/office/word/2010/wordprocessingGroup" xmlns:wpi="http://schemas.microsoft.com/office/word/2010/wordprocessingInk" xmlns:wne="http://schemas.microsoft.com/office/word/2006/wordml" xmlns:wps="http://schemas.microsoft.com/office/word/2010/wordprocessingShape" mc:Ignorable="w14 w15 w16se wp14">
   <w:endnote w:type="separator" w:id="-1">
     <w:p>
       <w:r>
@@ -5673,7 +4730,7 @@
 </file>
 
 <file path=word/footnotes.xml><?xml version="1.0" encoding="utf-8"?>
-<w:footnotes xmlns:wpc="http://schemas.microsoft.com/office/word/2010/wordprocessingCanvas" xmlns:mo="http://schemas.microsoft.com/office/mac/office/2008/main" xmlns:mc="http://schemas.openxmlformats.org/markup-compatibility/2006" xmlns:mv="urn:schemas-microsoft-com:mac:vml" xmlns:o="urn:schemas-microsoft-com:office:office" xmlns:r="http://schemas.openxmlformats.org/officeDocument/2006/relationships" xmlns:m="http://schemas.openxmlformats.org/officeDocument/2006/math" xmlns:v="urn:schemas-microsoft-com:vml" xmlns:wp14="http://schemas.microsoft.com/office/word/2010/wordprocessingDrawing" xmlns:wp="http://schemas.openxmlformats.org/drawingml/2006/wordprocessingDrawing" xmlns:w10="urn:schemas-microsoft-com:office:word" xmlns:w="http://schemas.openxmlformats.org/wordprocessingml/2006/main" xmlns:w14="http://schemas.microsoft.com/office/word/2010/wordml" xmlns:w15="http://schemas.microsoft.com/office/word/2012/wordml" xmlns:wpg="http://schemas.microsoft.com/office/word/2010/wordprocessingGroup" xmlns:wpi="http://schemas.microsoft.com/office/word/2010/wordprocessingInk" xmlns:wne="http://schemas.microsoft.com/office/word/2006/wordml" xmlns:wps="http://schemas.microsoft.com/office/word/2010/wordprocessingShape" mc:Ignorable="w14 w15 wp14">
+<w:footnotes xmlns:wpc="http://schemas.microsoft.com/office/word/2010/wordprocessingCanvas" xmlns:cx="http://schemas.microsoft.com/office/drawing/2014/chartex" xmlns:cx1="http://schemas.microsoft.com/office/drawing/2015/9/8/chartex" xmlns:cx2="http://schemas.microsoft.com/office/drawing/2015/10/21/chartex" xmlns:mc="http://schemas.openxmlformats.org/markup-compatibility/2006" xmlns:o="urn:schemas-microsoft-com:office:office" xmlns:r="http://schemas.openxmlformats.org/officeDocument/2006/relationships" xmlns:m="http://schemas.openxmlformats.org/officeDocument/2006/math" xmlns:v="urn:schemas-microsoft-com:vml" xmlns:wp14="http://schemas.microsoft.com/office/word/2010/wordprocessingDrawing" xmlns:wp="http://schemas.openxmlformats.org/drawingml/2006/wordprocessingDrawing" xmlns:w10="urn:schemas-microsoft-com:office:word" xmlns:w="http://schemas.openxmlformats.org/wordprocessingml/2006/main" xmlns:w14="http://schemas.microsoft.com/office/word/2010/wordml" xmlns:w15="http://schemas.microsoft.com/office/word/2012/wordml" xmlns:w16se="http://schemas.microsoft.com/office/word/2015/wordml/symex" xmlns:wpg="http://schemas.microsoft.com/office/word/2010/wordprocessingGroup" xmlns:wpi="http://schemas.microsoft.com/office/word/2010/wordprocessingInk" xmlns:wne="http://schemas.microsoft.com/office/word/2006/wordml" xmlns:wps="http://schemas.microsoft.com/office/word/2010/wordprocessingShape" mc:Ignorable="w14 w15 w16se wp14">
   <w:footnote w:type="separator" w:id="-1">
     <w:p>
       <w:r>
@@ -5692,8 +4749,8 @@
 </file>
 
 <file path=word/numbering.xml><?xml version="1.0" encoding="utf-8"?>
-<w:numbering xmlns:wpc="http://schemas.microsoft.com/office/word/2010/wordprocessingCanvas" xmlns:mo="http://schemas.microsoft.com/office/mac/office/2008/main" xmlns:mc="http://schemas.openxmlformats.org/markup-compatibility/2006" xmlns:mv="urn:schemas-microsoft-com:mac:vml" xmlns:o="urn:schemas-microsoft-com:office:office" xmlns:r="http://schemas.openxmlformats.org/officeDocument/2006/relationships" xmlns:m="http://schemas.openxmlformats.org/officeDocument/2006/math" xmlns:v="urn:schemas-microsoft-com:vml" xmlns:wp14="http://schemas.microsoft.com/office/word/2010/wordprocessingDrawing" xmlns:wp="http://schemas.openxmlformats.org/drawingml/2006/wordprocessingDrawing" xmlns:w10="urn:schemas-microsoft-com:office:word" xmlns:w="http://schemas.openxmlformats.org/wordprocessingml/2006/main" xmlns:w14="http://schemas.microsoft.com/office/word/2010/wordml" xmlns:w15="http://schemas.microsoft.com/office/word/2012/wordml" xmlns:wpg="http://schemas.microsoft.com/office/word/2010/wordprocessingGroup" xmlns:wpi="http://schemas.microsoft.com/office/word/2010/wordprocessingInk" xmlns:wne="http://schemas.microsoft.com/office/word/2006/wordml" xmlns:wps="http://schemas.microsoft.com/office/word/2010/wordprocessingShape" mc:Ignorable="w14 w15 wp14">
-  <w:abstractNum w:abstractNumId="0">
+<w:numbering xmlns:wpc="http://schemas.microsoft.com/office/word/2010/wordprocessingCanvas" xmlns:cx="http://schemas.microsoft.com/office/drawing/2014/chartex" xmlns:cx1="http://schemas.microsoft.com/office/drawing/2015/9/8/chartex" xmlns:cx2="http://schemas.microsoft.com/office/drawing/2015/10/21/chartex" xmlns:mc="http://schemas.openxmlformats.org/markup-compatibility/2006" xmlns:o="urn:schemas-microsoft-com:office:office" xmlns:r="http://schemas.openxmlformats.org/officeDocument/2006/relationships" xmlns:m="http://schemas.openxmlformats.org/officeDocument/2006/math" xmlns:v="urn:schemas-microsoft-com:vml" xmlns:wp14="http://schemas.microsoft.com/office/word/2010/wordprocessingDrawing" xmlns:wp="http://schemas.openxmlformats.org/drawingml/2006/wordprocessingDrawing" xmlns:w10="urn:schemas-microsoft-com:office:word" xmlns:w="http://schemas.openxmlformats.org/wordprocessingml/2006/main" xmlns:w14="http://schemas.microsoft.com/office/word/2010/wordml" xmlns:w15="http://schemas.microsoft.com/office/word/2012/wordml" xmlns:w16se="http://schemas.microsoft.com/office/word/2015/wordml/symex" xmlns:wpg="http://schemas.microsoft.com/office/word/2010/wordprocessingGroup" xmlns:wpi="http://schemas.microsoft.com/office/word/2010/wordprocessingInk" xmlns:wne="http://schemas.microsoft.com/office/word/2006/wordml" xmlns:wps="http://schemas.microsoft.com/office/word/2010/wordprocessingShape" mc:Ignorable="w14 w15 w16se wp14">
+  <w:abstractNum w:abstractNumId="0" w15:restartNumberingAfterBreak="0">
     <w:nsid w:val="0D647667"/>
     <w:multiLevelType w:val="hybridMultilevel"/>
     <w:tmpl w:val="807471F8"/>
@@ -5806,7 +4863,7 @@
       </w:rPr>
     </w:lvl>
   </w:abstractNum>
-  <w:abstractNum w:abstractNumId="1">
+  <w:abstractNum w:abstractNumId="1" w15:restartNumberingAfterBreak="0">
     <w:nsid w:val="17AE31B9"/>
     <w:multiLevelType w:val="hybridMultilevel"/>
     <w:tmpl w:val="195C356E"/>
@@ -5919,7 +4976,7 @@
       </w:rPr>
     </w:lvl>
   </w:abstractNum>
-  <w:abstractNum w:abstractNumId="2">
+  <w:abstractNum w:abstractNumId="2" w15:restartNumberingAfterBreak="0">
     <w:nsid w:val="243965EA"/>
     <w:multiLevelType w:val="hybridMultilevel"/>
     <w:tmpl w:val="798A46C4"/>
@@ -6032,7 +5089,7 @@
       </w:rPr>
     </w:lvl>
   </w:abstractNum>
-  <w:abstractNum w:abstractNumId="3">
+  <w:abstractNum w:abstractNumId="3" w15:restartNumberingAfterBreak="0">
     <w:nsid w:val="29E61D56"/>
     <w:multiLevelType w:val="hybridMultilevel"/>
     <w:tmpl w:val="8C6801C0"/>
@@ -6121,7 +5178,7 @@
       </w:pPr>
     </w:lvl>
   </w:abstractNum>
-  <w:abstractNum w:abstractNumId="4">
+  <w:abstractNum w:abstractNumId="4" w15:restartNumberingAfterBreak="0">
     <w:nsid w:val="2CA27DF2"/>
     <w:multiLevelType w:val="hybridMultilevel"/>
     <w:tmpl w:val="8C6801C0"/>
@@ -6210,7 +5267,7 @@
       </w:pPr>
     </w:lvl>
   </w:abstractNum>
-  <w:abstractNum w:abstractNumId="5">
+  <w:abstractNum w:abstractNumId="5" w15:restartNumberingAfterBreak="0">
     <w:nsid w:val="32A115A6"/>
     <w:multiLevelType w:val="hybridMultilevel"/>
     <w:tmpl w:val="3C0ADADE"/>
@@ -6299,7 +5356,7 @@
       </w:pPr>
     </w:lvl>
   </w:abstractNum>
-  <w:abstractNum w:abstractNumId="6">
+  <w:abstractNum w:abstractNumId="6" w15:restartNumberingAfterBreak="0">
     <w:nsid w:val="447F6D00"/>
     <w:multiLevelType w:val="hybridMultilevel"/>
     <w:tmpl w:val="99A6218C"/>
@@ -6388,7 +5445,7 @@
       </w:pPr>
     </w:lvl>
   </w:abstractNum>
-  <w:abstractNum w:abstractNumId="7">
+  <w:abstractNum w:abstractNumId="7" w15:restartNumberingAfterBreak="0">
     <w:nsid w:val="6BC52E98"/>
     <w:multiLevelType w:val="hybridMultilevel"/>
     <w:tmpl w:val="44B06A3A"/>
@@ -6501,7 +5558,7 @@
       </w:rPr>
     </w:lvl>
   </w:abstractNum>
-  <w:abstractNum w:abstractNumId="8">
+  <w:abstractNum w:abstractNumId="8" w15:restartNumberingAfterBreak="0">
     <w:nsid w:val="71BA4DEA"/>
     <w:multiLevelType w:val="hybridMultilevel"/>
     <w:tmpl w:val="4CDACF32"/>
@@ -6621,7 +5678,7 @@
 </file>
 
 <file path=word/people.xml><?xml version="1.0" encoding="utf-8"?>
-<w15:people xmlns:wpc="http://schemas.microsoft.com/office/word/2010/wordprocessingCanvas" xmlns:mo="http://schemas.microsoft.com/office/mac/office/2008/main" xmlns:mc="http://schemas.openxmlformats.org/markup-compatibility/2006" xmlns:mv="urn:schemas-microsoft-com:mac:vml" xmlns:o="urn:schemas-microsoft-com:office:office" xmlns:r="http://schemas.openxmlformats.org/officeDocument/2006/relationships" xmlns:m="http://schemas.openxmlformats.org/officeDocument/2006/math" xmlns:v="urn:schemas-microsoft-com:vml" xmlns:wp14="http://schemas.microsoft.com/office/word/2010/wordprocessingDrawing" xmlns:wp="http://schemas.openxmlformats.org/drawingml/2006/wordprocessingDrawing" xmlns:w10="urn:schemas-microsoft-com:office:word" xmlns:w="http://schemas.openxmlformats.org/wordprocessingml/2006/main" xmlns:w14="http://schemas.microsoft.com/office/word/2010/wordml" xmlns:w15="http://schemas.microsoft.com/office/word/2012/wordml" xmlns:wpg="http://schemas.microsoft.com/office/word/2010/wordprocessingGroup" xmlns:wpi="http://schemas.microsoft.com/office/word/2010/wordprocessingInk" xmlns:wne="http://schemas.microsoft.com/office/word/2006/wordml" xmlns:wps="http://schemas.microsoft.com/office/word/2010/wordprocessingShape" mc:Ignorable="w14 w15 wp14">
+<w15:people xmlns:wpc="http://schemas.microsoft.com/office/word/2010/wordprocessingCanvas" xmlns:cx="http://schemas.microsoft.com/office/drawing/2014/chartex" xmlns:cx1="http://schemas.microsoft.com/office/drawing/2015/9/8/chartex" xmlns:cx2="http://schemas.microsoft.com/office/drawing/2015/10/21/chartex" xmlns:mc="http://schemas.openxmlformats.org/markup-compatibility/2006" xmlns:o="urn:schemas-microsoft-com:office:office" xmlns:r="http://schemas.openxmlformats.org/officeDocument/2006/relationships" xmlns:m="http://schemas.openxmlformats.org/officeDocument/2006/math" xmlns:v="urn:schemas-microsoft-com:vml" xmlns:wp14="http://schemas.microsoft.com/office/word/2010/wordprocessingDrawing" xmlns:wp="http://schemas.openxmlformats.org/drawingml/2006/wordprocessingDrawing" xmlns:w10="urn:schemas-microsoft-com:office:word" xmlns:w="http://schemas.openxmlformats.org/wordprocessingml/2006/main" xmlns:w14="http://schemas.microsoft.com/office/word/2010/wordml" xmlns:w15="http://schemas.microsoft.com/office/word/2012/wordml" xmlns:w16se="http://schemas.microsoft.com/office/word/2015/wordml/symex" xmlns:wpg="http://schemas.microsoft.com/office/word/2010/wordprocessingGroup" xmlns:wpi="http://schemas.microsoft.com/office/word/2010/wordprocessingInk" xmlns:wne="http://schemas.microsoft.com/office/word/2006/wordml" xmlns:wps="http://schemas.microsoft.com/office/word/2010/wordprocessingShape" mc:Ignorable="w14 w15 w16se wp14">
   <w15:person w15:author="Chaojie Wang">
     <w15:presenceInfo w15:providerId="None" w15:userId="Chaojie Wang"/>
   </w15:person>
@@ -6629,7 +5686,7 @@
 </file>
 
 <file path=word/styles.xml><?xml version="1.0" encoding="utf-8"?>
-<w:styles xmlns:mc="http://schemas.openxmlformats.org/markup-compatibility/2006" xmlns:r="http://schemas.openxmlformats.org/officeDocument/2006/relationships" xmlns:w="http://schemas.openxmlformats.org/wordprocessingml/2006/main" xmlns:w14="http://schemas.microsoft.com/office/word/2010/wordml" xmlns:w15="http://schemas.microsoft.com/office/word/2012/wordml" mc:Ignorable="w14 w15">
+<w:styles xmlns:mc="http://schemas.openxmlformats.org/markup-compatibility/2006" xmlns:r="http://schemas.openxmlformats.org/officeDocument/2006/relationships" xmlns:w="http://schemas.openxmlformats.org/wordprocessingml/2006/main" xmlns:w14="http://schemas.microsoft.com/office/word/2010/wordml" xmlns:w15="http://schemas.microsoft.com/office/word/2012/wordml" xmlns:w16se="http://schemas.microsoft.com/office/word/2015/wordml/symex" mc:Ignorable="w14 w15 w16se">
   <w:docDefaults>
     <w:rPrDefault>
       <w:rPr>
@@ -6641,7 +5698,7 @@
     </w:rPrDefault>
     <w:pPrDefault/>
   </w:docDefaults>
-  <w:latentStyles w:defLockedState="0" w:defUIPriority="99" w:defSemiHidden="0" w:defUnhideWhenUsed="0" w:defQFormat="0" w:count="380">
+  <w:latentStyles w:defLockedState="0" w:defUIPriority="99" w:defSemiHidden="0" w:defUnhideWhenUsed="0" w:defQFormat="0" w:count="372">
     <w:lsdException w:name="Normal" w:uiPriority="0" w:qFormat="1"/>
     <w:lsdException w:name="heading 1" w:uiPriority="9" w:qFormat="1"/>
     <w:lsdException w:name="heading 2" w:semiHidden="1" w:uiPriority="9" w:unhideWhenUsed="1" w:qFormat="1"/>
@@ -6798,15 +5855,6 @@
     <w:lsdException w:name="Balloon Text" w:semiHidden="1" w:unhideWhenUsed="1"/>
     <w:lsdException w:name="Table Grid" w:uiPriority="39"/>
     <w:lsdException w:name="Table Theme" w:semiHidden="1" w:unhideWhenUsed="1"/>
-    <w:lsdException w:name="Note Level 1" w:semiHidden="1" w:unhideWhenUsed="1"/>
-    <w:lsdException w:name="Note Level 2" w:semiHidden="1" w:unhideWhenUsed="1"/>
-    <w:lsdException w:name="Note Level 3" w:semiHidden="1" w:unhideWhenUsed="1"/>
-    <w:lsdException w:name="Note Level 4" w:semiHidden="1" w:unhideWhenUsed="1"/>
-    <w:lsdException w:name="Note Level 5" w:semiHidden="1" w:unhideWhenUsed="1"/>
-    <w:lsdException w:name="Note Level 6" w:semiHidden="1" w:unhideWhenUsed="1"/>
-    <w:lsdException w:name="Note Level 7" w:semiHidden="1" w:unhideWhenUsed="1"/>
-    <w:lsdException w:name="Note Level 8" w:semiHidden="1" w:unhideWhenUsed="1"/>
-    <w:lsdException w:name="Note Level 9" w:semiHidden="1" w:unhideWhenUsed="1"/>
     <w:lsdException w:name="Placeholder Text" w:semiHidden="1"/>
     <w:lsdException w:name="No Spacing" w:uiPriority="1" w:qFormat="1"/>
     <w:lsdException w:name="Light Shading" w:uiPriority="60"/>
@@ -7146,7 +6194,6 @@
     <w:uiPriority w:val="39"/>
     <w:rsid w:val="00AD6E9C"/>
     <w:tblPr>
-      <w:tblInd w:w="0" w:type="dxa"/>
       <w:tblBorders>
         <w:top w:val="single" w:sz="4" w:space="0" w:color="auto"/>
         <w:left w:val="single" w:sz="4" w:space="0" w:color="auto"/>
@@ -7155,12 +6202,6 @@
         <w:insideH w:val="single" w:sz="4" w:space="0" w:color="auto"/>
         <w:insideV w:val="single" w:sz="4" w:space="0" w:color="auto"/>
       </w:tblBorders>
-      <w:tblCellMar>
-        <w:top w:w="0" w:type="dxa"/>
-        <w:left w:w="108" w:type="dxa"/>
-        <w:bottom w:w="0" w:type="dxa"/>
-        <w:right w:w="108" w:type="dxa"/>
-      </w:tblCellMar>
     </w:tblPr>
   </w:style>
   <w:style w:type="table" w:styleId="PlainTable3">
@@ -7171,13 +6212,6 @@
     <w:tblPr>
       <w:tblStyleRowBandSize w:val="1"/>
       <w:tblStyleColBandSize w:val="1"/>
-      <w:tblInd w:w="0" w:type="dxa"/>
-      <w:tblCellMar>
-        <w:top w:w="0" w:type="dxa"/>
-        <w:left w:w="108" w:type="dxa"/>
-        <w:bottom w:w="0" w:type="dxa"/>
-        <w:right w:w="108" w:type="dxa"/>
-      </w:tblCellMar>
     </w:tblPr>
     <w:tblStylePr w:type="firstRow">
       <w:rPr>
@@ -7582,7 +6616,7 @@
 </file>
 
 <file path=customXml/itemProps1.xml><?xml version="1.0" encoding="utf-8"?>
-<ds:datastoreItem xmlns:ds="http://schemas.openxmlformats.org/officeDocument/2006/customXml" ds:itemID="{4BCEA656-5ADC-404A-A4DB-23F9A98062C5}">
+<ds:datastoreItem xmlns:ds="http://schemas.openxmlformats.org/officeDocument/2006/customXml" ds:itemID="{CA3942C7-C6B5-4483-8D9A-07EDB7C5B5DE}">
   <ds:schemaRefs>
     <ds:schemaRef ds:uri="http://schemas.openxmlformats.org/officeDocument/2006/bibliography"/>
   </ds:schemaRefs>

</xml_diff>

<commit_message>
testing on my laptop
</commit_message>
<xml_diff>
--- a/Design Document/Design Document.docx
+++ b/Design Document/Design Document.docx
@@ -169,8 +169,6 @@
         </w:rPr>
         <w:t>Bumsik Kim</w:t>
       </w:r>
-      <w:bookmarkStart w:id="0" w:name="_GoBack"/>
-      <w:bookmarkEnd w:id="0"/>
     </w:p>
     <w:p>
       <w:pPr>
@@ -741,6 +739,7 @@
           <w:szCs w:val="28"/>
         </w:rPr>
       </w:pPr>
+      <w:commentRangeStart w:id="0"/>
       <w:commentRangeStart w:id="1"/>
       <w:r>
         <w:rPr>
@@ -750,6 +749,13 @@
           <w:szCs w:val="28"/>
         </w:rPr>
         <w:t>Microcontrollers</w:t>
+      </w:r>
+      <w:commentRangeEnd w:id="0"/>
+      <w:r>
+        <w:rPr>
+          <w:rStyle w:val="CommentReference"/>
+        </w:rPr>
+        <w:commentReference w:id="0"/>
       </w:r>
       <w:commentRangeEnd w:id="1"/>
       <w:r>
@@ -3103,19 +3109,19 @@
         </w:rPr>
         <w:t xml:space="preserve">verify login information of a user. If it is verified, a cookie is sent to identify user. </w:t>
       </w:r>
-      <w:commentRangeStart w:id="2"/>
+      <w:commentRangeStart w:id="3"/>
       <w:r>
         <w:rPr>
           <w:rFonts w:ascii="Times New Roman" w:hAnsi="Times New Roman" w:cs="Times New Roman"/>
         </w:rPr>
         <w:t>The cookie is the username</w:t>
       </w:r>
-      <w:commentRangeEnd w:id="2"/>
+      <w:commentRangeEnd w:id="3"/>
       <w:r>
         <w:rPr>
           <w:rStyle w:val="CommentReference"/>
         </w:rPr>
-        <w:commentReference w:id="2"/>
+        <w:commentReference w:id="3"/>
       </w:r>
       <w:r>
         <w:rPr>
@@ -3190,19 +3196,19 @@
           <w:rFonts w:ascii="Times New Roman" w:hAnsi="Times New Roman" w:cs="Times New Roman"/>
         </w:rPr>
       </w:pPr>
-      <w:commentRangeStart w:id="3"/>
+      <w:commentRangeStart w:id="4"/>
       <w:r>
         <w:rPr>
           <w:rFonts w:ascii="Times New Roman" w:hAnsi="Times New Roman" w:cs="Times New Roman"/>
         </w:rPr>
         <w:t>API specifications</w:t>
       </w:r>
-      <w:commentRangeEnd w:id="3"/>
+      <w:commentRangeEnd w:id="4"/>
       <w:r>
         <w:rPr>
           <w:rStyle w:val="CommentReference"/>
         </w:rPr>
-        <w:commentReference w:id="3"/>
+        <w:commentReference w:id="4"/>
       </w:r>
       <w:r>
         <w:rPr>
@@ -4298,19 +4304,19 @@
           <w:rFonts w:ascii="Times New Roman" w:hAnsi="Times New Roman" w:cs="Times New Roman"/>
         </w:rPr>
       </w:pPr>
-      <w:commentRangeStart w:id="4"/>
+      <w:commentRangeStart w:id="5"/>
       <w:r>
         <w:rPr>
           <w:rFonts w:ascii="Times New Roman" w:hAnsi="Times New Roman" w:cs="Times New Roman"/>
         </w:rPr>
         <w:t>control</w:t>
       </w:r>
-      <w:commentRangeEnd w:id="4"/>
+      <w:commentRangeEnd w:id="5"/>
       <w:r>
         <w:rPr>
           <w:rStyle w:val="CommentReference"/>
         </w:rPr>
-        <w:commentReference w:id="4"/>
+        <w:commentReference w:id="5"/>
       </w:r>
       <w:r>
         <w:rPr>
@@ -4626,7 +4632,7 @@
 
 <file path=word/comments.xml><?xml version="1.0" encoding="utf-8"?>
 <w:comments xmlns:wpc="http://schemas.microsoft.com/office/word/2010/wordprocessingCanvas" xmlns:cx="http://schemas.microsoft.com/office/drawing/2014/chartex" xmlns:cx1="http://schemas.microsoft.com/office/drawing/2015/9/8/chartex" xmlns:cx2="http://schemas.microsoft.com/office/drawing/2015/10/21/chartex" xmlns:mc="http://schemas.openxmlformats.org/markup-compatibility/2006" xmlns:o="urn:schemas-microsoft-com:office:office" xmlns:r="http://schemas.openxmlformats.org/officeDocument/2006/relationships" xmlns:m="http://schemas.openxmlformats.org/officeDocument/2006/math" xmlns:v="urn:schemas-microsoft-com:vml" xmlns:wp14="http://schemas.microsoft.com/office/word/2010/wordprocessingDrawing" xmlns:wp="http://schemas.openxmlformats.org/drawingml/2006/wordprocessingDrawing" xmlns:w10="urn:schemas-microsoft-com:office:word" xmlns:w="http://schemas.openxmlformats.org/wordprocessingml/2006/main" xmlns:w14="http://schemas.microsoft.com/office/word/2010/wordml" xmlns:w15="http://schemas.microsoft.com/office/word/2012/wordml" xmlns:w16se="http://schemas.microsoft.com/office/word/2015/wordml/symex" xmlns:wpg="http://schemas.microsoft.com/office/word/2010/wordprocessingGroup" xmlns:wpi="http://schemas.microsoft.com/office/word/2010/wordprocessingInk" xmlns:wne="http://schemas.microsoft.com/office/word/2006/wordml" xmlns:wps="http://schemas.microsoft.com/office/word/2010/wordprocessingShape" mc:Ignorable="w14 w15 w16se wp14">
-  <w:comment w:id="1" w:author="Chaojie Wang" w:date="2016-03-10T19:53:00Z" w:initials="CW">
+  <w:comment w:id="0" w:author="Chaojie Wang" w:date="2016-03-10T19:53:00Z" w:initials="CW">
     <w:p>
       <w:pPr>
         <w:pStyle w:val="CommentText"/>
@@ -4642,7 +4648,7 @@
       </w:r>
     </w:p>
   </w:comment>
-  <w:comment w:id="2" w:author="Chaojie Wang" w:date="2016-03-24T10:03:00Z" w:initials="CW">
+  <w:comment w:id="1" w:author="BumSik Kim" w:date="2016-03-28T02:58:00Z" w:initials="BK">
     <w:p>
       <w:pPr>
         <w:pStyle w:val="CommentText"/>
@@ -4654,11 +4660,65 @@
         <w:annotationRef/>
       </w:r>
       <w:r>
+        <w:t>Things should be added:</w:t>
+      </w:r>
+    </w:p>
+    <w:p>
+      <w:pPr>
+        <w:pStyle w:val="CommentText"/>
+        <w:numPr>
+          <w:ilvl w:val="0"/>
+          <w:numId w:val="10"/>
+        </w:numPr>
+      </w:pPr>
+      <w:r>
+        <w:t>Types table</w:t>
+      </w:r>
+    </w:p>
+    <w:p>
+      <w:pPr>
+        <w:pStyle w:val="CommentText"/>
+        <w:numPr>
+          <w:ilvl w:val="0"/>
+          <w:numId w:val="10"/>
+        </w:numPr>
+      </w:pPr>
+      <w:r>
+        <w:t>Uid table</w:t>
+      </w:r>
+    </w:p>
+    <w:p>
+      <w:pPr>
+        <w:pStyle w:val="CommentText"/>
+        <w:numPr>
+          <w:ilvl w:val="0"/>
+          <w:numId w:val="10"/>
+        </w:numPr>
+      </w:pPr>
+      <w:r>
+        <w:t>Put dev_id or not?</w:t>
+      </w:r>
+      <w:bookmarkStart w:id="2" w:name="_GoBack"/>
+      <w:bookmarkEnd w:id="2"/>
+    </w:p>
+  </w:comment>
+  <w:comment w:id="3" w:author="Chaojie Wang" w:date="2016-03-24T10:03:00Z" w:initials="CW">
+    <w:p>
+      <w:pPr>
+        <w:pStyle w:val="CommentText"/>
+      </w:pPr>
+      <w:r>
+        <w:rPr>
+          <w:rStyle w:val="CommentReference"/>
+        </w:rPr>
+        <w:annotationRef/>
+      </w:r>
+      <w:r>
         <w:t>For convenience, I know it is a bad choice, fix it later.</w:t>
       </w:r>
     </w:p>
   </w:comment>
-  <w:comment w:id="3" w:author="Chaojie Wang" w:date="2016-03-24T09:59:00Z" w:initials="CW">
+  <w:comment w:id="4" w:author="Chaojie Wang" w:date="2016-03-24T09:59:00Z" w:initials="CW">
     <w:p>
       <w:pPr>
         <w:pStyle w:val="CommentText"/>
@@ -4682,7 +4742,7 @@
       </w:r>
     </w:p>
   </w:comment>
-  <w:comment w:id="4" w:author="Chaojie Wang" w:date="2016-03-25T11:34:00Z" w:initials="CW">
+  <w:comment w:id="5" w:author="Chaojie Wang" w:date="2016-03-25T11:34:00Z" w:initials="CW">
     <w:p>
       <w:pPr>
         <w:pStyle w:val="CommentText"/>
@@ -4704,6 +4764,7 @@
 <file path=word/commentsExtended.xml><?xml version="1.0" encoding="utf-8"?>
 <w15:commentsEx xmlns:wpc="http://schemas.microsoft.com/office/word/2010/wordprocessingCanvas" xmlns:cx="http://schemas.microsoft.com/office/drawing/2014/chartex" xmlns:cx1="http://schemas.microsoft.com/office/drawing/2015/9/8/chartex" xmlns:cx2="http://schemas.microsoft.com/office/drawing/2015/10/21/chartex" xmlns:mc="http://schemas.openxmlformats.org/markup-compatibility/2006" xmlns:o="urn:schemas-microsoft-com:office:office" xmlns:r="http://schemas.openxmlformats.org/officeDocument/2006/relationships" xmlns:m="http://schemas.openxmlformats.org/officeDocument/2006/math" xmlns:v="urn:schemas-microsoft-com:vml" xmlns:wp14="http://schemas.microsoft.com/office/word/2010/wordprocessingDrawing" xmlns:wp="http://schemas.openxmlformats.org/drawingml/2006/wordprocessingDrawing" xmlns:w10="urn:schemas-microsoft-com:office:word" xmlns:w="http://schemas.openxmlformats.org/wordprocessingml/2006/main" xmlns:w14="http://schemas.microsoft.com/office/word/2010/wordml" xmlns:w15="http://schemas.microsoft.com/office/word/2012/wordml" xmlns:w16se="http://schemas.microsoft.com/office/word/2015/wordml/symex" xmlns:wpg="http://schemas.microsoft.com/office/word/2010/wordprocessingGroup" xmlns:wpi="http://schemas.microsoft.com/office/word/2010/wordprocessingInk" xmlns:wne="http://schemas.microsoft.com/office/word/2006/wordml" xmlns:wps="http://schemas.microsoft.com/office/word/2010/wordprocessingShape" mc:Ignorable="w14 w15 w16se wp14">
   <w15:commentEx w15:paraId="2506BCBA" w15:done="0"/>
+  <w15:commentEx w15:paraId="0599C445" w15:paraIdParent="2506BCBA" w15:done="0"/>
   <w15:commentEx w15:paraId="6193BDBF" w15:done="0"/>
   <w15:commentEx w15:paraId="6F095805" w15:done="0"/>
   <w15:commentEx w15:paraId="466F31B9" w15:done="0"/>
@@ -5357,6 +5418,95 @@
     </w:lvl>
   </w:abstractNum>
   <w:abstractNum w:abstractNumId="6" w15:restartNumberingAfterBreak="0">
+    <w:nsid w:val="3BC952F2"/>
+    <w:multiLevelType w:val="hybridMultilevel"/>
+    <w:tmpl w:val="C7D00FA4"/>
+    <w:lvl w:ilvl="0" w:tplc="0409000F">
+      <w:start w:val="1"/>
+      <w:numFmt w:val="decimal"/>
+      <w:lvlText w:val="%1."/>
+      <w:lvlJc w:val="left"/>
+      <w:pPr>
+        <w:ind w:left="720" w:hanging="360"/>
+      </w:pPr>
+      <w:rPr>
+        <w:rFonts w:hint="default"/>
+      </w:rPr>
+    </w:lvl>
+    <w:lvl w:ilvl="1" w:tplc="04090019" w:tentative="1">
+      <w:start w:val="1"/>
+      <w:numFmt w:val="lowerLetter"/>
+      <w:lvlText w:val="%2."/>
+      <w:lvlJc w:val="left"/>
+      <w:pPr>
+        <w:ind w:left="1440" w:hanging="360"/>
+      </w:pPr>
+    </w:lvl>
+    <w:lvl w:ilvl="2" w:tplc="0409001B" w:tentative="1">
+      <w:start w:val="1"/>
+      <w:numFmt w:val="lowerRoman"/>
+      <w:lvlText w:val="%3."/>
+      <w:lvlJc w:val="right"/>
+      <w:pPr>
+        <w:ind w:left="2160" w:hanging="180"/>
+      </w:pPr>
+    </w:lvl>
+    <w:lvl w:ilvl="3" w:tplc="0409000F" w:tentative="1">
+      <w:start w:val="1"/>
+      <w:numFmt w:val="decimal"/>
+      <w:lvlText w:val="%4."/>
+      <w:lvlJc w:val="left"/>
+      <w:pPr>
+        <w:ind w:left="2880" w:hanging="360"/>
+      </w:pPr>
+    </w:lvl>
+    <w:lvl w:ilvl="4" w:tplc="04090019" w:tentative="1">
+      <w:start w:val="1"/>
+      <w:numFmt w:val="lowerLetter"/>
+      <w:lvlText w:val="%5."/>
+      <w:lvlJc w:val="left"/>
+      <w:pPr>
+        <w:ind w:left="3600" w:hanging="360"/>
+      </w:pPr>
+    </w:lvl>
+    <w:lvl w:ilvl="5" w:tplc="0409001B" w:tentative="1">
+      <w:start w:val="1"/>
+      <w:numFmt w:val="lowerRoman"/>
+      <w:lvlText w:val="%6."/>
+      <w:lvlJc w:val="right"/>
+      <w:pPr>
+        <w:ind w:left="4320" w:hanging="180"/>
+      </w:pPr>
+    </w:lvl>
+    <w:lvl w:ilvl="6" w:tplc="0409000F" w:tentative="1">
+      <w:start w:val="1"/>
+      <w:numFmt w:val="decimal"/>
+      <w:lvlText w:val="%7."/>
+      <w:lvlJc w:val="left"/>
+      <w:pPr>
+        <w:ind w:left="5040" w:hanging="360"/>
+      </w:pPr>
+    </w:lvl>
+    <w:lvl w:ilvl="7" w:tplc="04090019" w:tentative="1">
+      <w:start w:val="1"/>
+      <w:numFmt w:val="lowerLetter"/>
+      <w:lvlText w:val="%8."/>
+      <w:lvlJc w:val="left"/>
+      <w:pPr>
+        <w:ind w:left="5760" w:hanging="360"/>
+      </w:pPr>
+    </w:lvl>
+    <w:lvl w:ilvl="8" w:tplc="0409001B" w:tentative="1">
+      <w:start w:val="1"/>
+      <w:numFmt w:val="lowerRoman"/>
+      <w:lvlText w:val="%9."/>
+      <w:lvlJc w:val="right"/>
+      <w:pPr>
+        <w:ind w:left="6480" w:hanging="180"/>
+      </w:pPr>
+    </w:lvl>
+  </w:abstractNum>
+  <w:abstractNum w:abstractNumId="7" w15:restartNumberingAfterBreak="0">
     <w:nsid w:val="447F6D00"/>
     <w:multiLevelType w:val="hybridMultilevel"/>
     <w:tmpl w:val="99A6218C"/>
@@ -5445,7 +5595,7 @@
       </w:pPr>
     </w:lvl>
   </w:abstractNum>
-  <w:abstractNum w:abstractNumId="7" w15:restartNumberingAfterBreak="0">
+  <w:abstractNum w:abstractNumId="8" w15:restartNumberingAfterBreak="0">
     <w:nsid w:val="6BC52E98"/>
     <w:multiLevelType w:val="hybridMultilevel"/>
     <w:tmpl w:val="44B06A3A"/>
@@ -5558,7 +5708,7 @@
       </w:rPr>
     </w:lvl>
   </w:abstractNum>
-  <w:abstractNum w:abstractNumId="8" w15:restartNumberingAfterBreak="0">
+  <w:abstractNum w:abstractNumId="9" w15:restartNumberingAfterBreak="0">
     <w:nsid w:val="71BA4DEA"/>
     <w:multiLevelType w:val="hybridMultilevel"/>
     <w:tmpl w:val="4CDACF32"/>
@@ -5651,10 +5801,10 @@
     <w:abstractNumId w:val="0"/>
   </w:num>
   <w:num w:numId="2">
-    <w:abstractNumId w:val="8"/>
+    <w:abstractNumId w:val="9"/>
   </w:num>
   <w:num w:numId="3">
-    <w:abstractNumId w:val="6"/>
+    <w:abstractNumId w:val="7"/>
   </w:num>
   <w:num w:numId="4">
     <w:abstractNumId w:val="5"/>
@@ -5666,13 +5816,16 @@
     <w:abstractNumId w:val="4"/>
   </w:num>
   <w:num w:numId="7">
-    <w:abstractNumId w:val="7"/>
+    <w:abstractNumId w:val="8"/>
   </w:num>
   <w:num w:numId="8">
     <w:abstractNumId w:val="1"/>
   </w:num>
   <w:num w:numId="9">
     <w:abstractNumId w:val="2"/>
+  </w:num>
+  <w:num w:numId="10">
+    <w:abstractNumId w:val="6"/>
   </w:num>
 </w:numbering>
 </file>
@@ -5681,6 +5834,9 @@
 <w15:people xmlns:wpc="http://schemas.microsoft.com/office/word/2010/wordprocessingCanvas" xmlns:cx="http://schemas.microsoft.com/office/drawing/2014/chartex" xmlns:cx1="http://schemas.microsoft.com/office/drawing/2015/9/8/chartex" xmlns:cx2="http://schemas.microsoft.com/office/drawing/2015/10/21/chartex" xmlns:mc="http://schemas.openxmlformats.org/markup-compatibility/2006" xmlns:o="urn:schemas-microsoft-com:office:office" xmlns:r="http://schemas.openxmlformats.org/officeDocument/2006/relationships" xmlns:m="http://schemas.openxmlformats.org/officeDocument/2006/math" xmlns:v="urn:schemas-microsoft-com:vml" xmlns:wp14="http://schemas.microsoft.com/office/word/2010/wordprocessingDrawing" xmlns:wp="http://schemas.openxmlformats.org/drawingml/2006/wordprocessingDrawing" xmlns:w10="urn:schemas-microsoft-com:office:word" xmlns:w="http://schemas.openxmlformats.org/wordprocessingml/2006/main" xmlns:w14="http://schemas.microsoft.com/office/word/2010/wordml" xmlns:w15="http://schemas.microsoft.com/office/word/2012/wordml" xmlns:w16se="http://schemas.microsoft.com/office/word/2015/wordml/symex" xmlns:wpg="http://schemas.microsoft.com/office/word/2010/wordprocessingGroup" xmlns:wpi="http://schemas.microsoft.com/office/word/2010/wordprocessingInk" xmlns:wne="http://schemas.microsoft.com/office/word/2006/wordml" xmlns:wps="http://schemas.microsoft.com/office/word/2010/wordprocessingShape" mc:Ignorable="w14 w15 w16se wp14">
   <w15:person w15:author="Chaojie Wang">
     <w15:presenceInfo w15:providerId="None" w15:userId="Chaojie Wang"/>
+  </w15:person>
+  <w15:person w15:author="BumSik Kim">
+    <w15:presenceInfo w15:providerId="Windows Live" w15:userId="3fc290d01de255c8"/>
   </w15:person>
 </w15:people>
 </file>
@@ -6616,7 +6772,7 @@
 </file>
 
 <file path=customXml/itemProps1.xml><?xml version="1.0" encoding="utf-8"?>
-<ds:datastoreItem xmlns:ds="http://schemas.openxmlformats.org/officeDocument/2006/customXml" ds:itemID="{CA3942C7-C6B5-4483-8D9A-07EDB7C5B5DE}">
+<ds:datastoreItem xmlns:ds="http://schemas.openxmlformats.org/officeDocument/2006/customXml" ds:itemID="{CE4899FE-99F7-4600-928B-FDAFA637FF09}">
   <ds:schemaRefs>
     <ds:schemaRef ds:uri="http://schemas.openxmlformats.org/officeDocument/2006/bibliography"/>
   </ds:schemaRefs>

</xml_diff>

<commit_message>
list of predefined types
</commit_message>
<xml_diff>
--- a/Design Document/Design Document.docx
+++ b/Design Document/Design Document.docx
@@ -161,23 +161,13 @@
           <w:szCs w:val="28"/>
         </w:rPr>
       </w:pPr>
-      <w:proofErr w:type="spellStart"/>
       <w:r>
         <w:rPr>
           <w:rFonts w:ascii="Calibri" w:hAnsi="Calibri" w:cs="Times New Roman"/>
           <w:sz w:val="28"/>
           <w:szCs w:val="28"/>
         </w:rPr>
-        <w:t>Bumsik</w:t>
-      </w:r>
-      <w:proofErr w:type="spellEnd"/>
-      <w:r>
-        <w:rPr>
-          <w:rFonts w:ascii="Calibri" w:hAnsi="Calibri" w:cs="Times New Roman"/>
-          <w:sz w:val="28"/>
-          <w:szCs w:val="28"/>
-        </w:rPr>
-        <w:t xml:space="preserve"> Kim</w:t>
+        <w:t>Bumsik Kim</w:t>
       </w:r>
     </w:p>
     <w:p>
@@ -406,21 +396,7 @@
         <w:rPr>
           <w:rFonts w:ascii="Calibri" w:hAnsi="Calibri" w:cs="Times New Roman"/>
         </w:rPr>
-        <w:t xml:space="preserve">e for implementing </w:t>
-      </w:r>
-      <w:proofErr w:type="spellStart"/>
-      <w:r>
-        <w:rPr>
-          <w:rFonts w:ascii="Calibri" w:hAnsi="Calibri" w:cs="Times New Roman"/>
-        </w:rPr>
-        <w:t>Wolfie</w:t>
-      </w:r>
-      <w:proofErr w:type="spellEnd"/>
-      <w:r>
-        <w:rPr>
-          <w:rFonts w:ascii="Calibri" w:hAnsi="Calibri" w:cs="Times New Roman"/>
-        </w:rPr>
-        <w:t xml:space="preserve"> Hom</w:t>
+        <w:t>e for implementing Wolfie Hom</w:t>
       </w:r>
       <w:r>
         <w:rPr>
@@ -589,21 +565,7 @@
         <w:rPr>
           <w:rFonts w:ascii="Calibri" w:hAnsi="Calibri" w:cs="Times New Roman"/>
         </w:rPr>
-        <w:t xml:space="preserve">MQTT broker, and the other one is called </w:t>
-      </w:r>
-      <w:proofErr w:type="spellStart"/>
-      <w:r>
-        <w:rPr>
-          <w:rFonts w:ascii="Calibri" w:hAnsi="Calibri" w:cs="Times New Roman"/>
-        </w:rPr>
-        <w:t>vclient</w:t>
-      </w:r>
-      <w:proofErr w:type="spellEnd"/>
-      <w:r>
-        <w:rPr>
-          <w:rFonts w:ascii="Calibri" w:hAnsi="Calibri" w:cs="Times New Roman"/>
-        </w:rPr>
-        <w:t>.</w:t>
+        <w:t>MQTT broker, and the other one is called vclient.</w:t>
       </w:r>
       <w:r>
         <w:rPr>
@@ -615,35 +577,7 @@
         <w:rPr>
           <w:rFonts w:ascii="Calibri" w:hAnsi="Calibri" w:cs="Times New Roman"/>
         </w:rPr>
-        <w:t xml:space="preserve">The MQTT broker handles the inter-communications among microcontrollers and </w:t>
-      </w:r>
-      <w:proofErr w:type="spellStart"/>
-      <w:r>
-        <w:rPr>
-          <w:rFonts w:ascii="Calibri" w:hAnsi="Calibri" w:cs="Times New Roman"/>
-        </w:rPr>
-        <w:t>vclient</w:t>
-      </w:r>
-      <w:proofErr w:type="spellEnd"/>
-      <w:r>
-        <w:rPr>
-          <w:rFonts w:ascii="Calibri" w:hAnsi="Calibri" w:cs="Times New Roman"/>
-        </w:rPr>
-        <w:t xml:space="preserve">. The </w:t>
-      </w:r>
-      <w:proofErr w:type="spellStart"/>
-      <w:r>
-        <w:rPr>
-          <w:rFonts w:ascii="Calibri" w:hAnsi="Calibri" w:cs="Times New Roman"/>
-        </w:rPr>
-        <w:t>vclient</w:t>
-      </w:r>
-      <w:proofErr w:type="spellEnd"/>
-      <w:r>
-        <w:rPr>
-          <w:rFonts w:ascii="Calibri" w:hAnsi="Calibri" w:cs="Times New Roman"/>
-        </w:rPr>
-        <w:t xml:space="preserve"> is the virtual client that communicates with </w:t>
+        <w:t xml:space="preserve">The MQTT broker handles the inter-communications among microcontrollers and vclient. The vclient is the virtual client that communicates with </w:t>
       </w:r>
       <w:r>
         <w:rPr>
@@ -730,14 +664,7 @@
         <w:rPr>
           <w:rFonts w:ascii="Calibri" w:hAnsi="Calibri" w:cs="Times New Roman"/>
         </w:rPr>
-        <w:t xml:space="preserve">a. They are stored in schema/ </w:t>
-      </w:r>
-      <w:proofErr w:type="spellStart"/>
-      <w:r>
-        <w:rPr>
-          <w:rFonts w:ascii="Calibri" w:hAnsi="Calibri" w:cs="Times New Roman"/>
-        </w:rPr>
-        <w:t>folder</w:t>
+        <w:t>a. They are stored in schema/ folder</w:t>
       </w:r>
       <w:r>
         <w:rPr>
@@ -753,7 +680,6 @@
           <w:rFonts w:ascii="Calibri" w:hAnsi="Calibri" w:cs="Times New Roman"/>
         </w:rPr>
       </w:pPr>
-      <w:proofErr w:type="spellEnd"/>
       <w:r>
         <w:rPr>
           <w:rFonts w:ascii="Calibri" w:hAnsi="Calibri" w:cs="Times New Roman"/>
@@ -764,15 +690,7 @@
         <w:rPr>
           <w:rFonts w:ascii="Calibri" w:hAnsi="Calibri" w:cs="Times New Roman"/>
         </w:rPr>
-        <w:t xml:space="preserve"> </w:t>
-      </w:r>
-      <w:bookmarkStart w:id="0" w:name="_GoBack"/>
-      <w:bookmarkEnd w:id="0"/>
-      <w:r>
-        <w:rPr>
-          <w:rFonts w:ascii="Calibri" w:hAnsi="Calibri" w:cs="Times New Roman"/>
-        </w:rPr>
-        <w:t>illustrate</w:t>
+        <w:t xml:space="preserve"> illustrate</w:t>
       </w:r>
       <w:r>
         <w:rPr>
@@ -863,8 +781,8 @@
           <w:szCs w:val="28"/>
         </w:rPr>
       </w:pPr>
+      <w:commentRangeStart w:id="0"/>
       <w:commentRangeStart w:id="1"/>
-      <w:commentRangeStart w:id="2"/>
       <w:r>
         <w:rPr>
           <w:rFonts w:ascii="Calibri" w:hAnsi="Calibri" w:cs="Times New Roman"/>
@@ -874,21 +792,21 @@
         </w:rPr>
         <w:t>Microcontrollers</w:t>
       </w:r>
-      <w:commentRangeEnd w:id="1"/>
+      <w:commentRangeEnd w:id="0"/>
       <w:r>
         <w:rPr>
           <w:rStyle w:val="CommentReference"/>
           <w:rFonts w:ascii="Calibri" w:hAnsi="Calibri"/>
         </w:rPr>
-        <w:commentReference w:id="1"/>
-      </w:r>
-      <w:commentRangeEnd w:id="2"/>
+        <w:commentReference w:id="0"/>
+      </w:r>
+      <w:commentRangeEnd w:id="1"/>
       <w:r>
         <w:rPr>
           <w:rStyle w:val="CommentReference"/>
           <w:rFonts w:ascii="Calibri" w:hAnsi="Calibri"/>
         </w:rPr>
-        <w:commentReference w:id="2"/>
+        <w:commentReference w:id="1"/>
       </w:r>
     </w:p>
     <w:p>
@@ -917,6 +835,77 @@
           <w:rFonts w:ascii="Calibri" w:hAnsi="Calibri" w:cs="Times New Roman"/>
         </w:rPr>
         <w:t>In the table blow, “Type” is used for topics of message.</w:t>
+      </w:r>
+      <w:r>
+        <w:rPr>
+          <w:rFonts w:ascii="Calibri" w:hAnsi="Calibri" w:cs="Times New Roman"/>
+        </w:rPr>
+        <w:t xml:space="preserve"> There are five types of modules: </w:t>
+      </w:r>
+      <w:r>
+        <w:rPr>
+          <w:rFonts w:ascii="Calibri" w:hAnsi="Calibri" w:cs="Times New Roman"/>
+          <w:i/>
+        </w:rPr>
+        <w:t>security</w:t>
+      </w:r>
+      <w:r>
+        <w:rPr>
+          <w:rFonts w:ascii="Calibri" w:hAnsi="Calibri" w:cs="Times New Roman"/>
+        </w:rPr>
+        <w:t xml:space="preserve">, </w:t>
+      </w:r>
+      <w:r>
+        <w:rPr>
+          <w:rFonts w:ascii="Calibri" w:hAnsi="Calibri" w:cs="Times New Roman"/>
+          <w:i/>
+        </w:rPr>
+        <w:t>environment_sensing</w:t>
+      </w:r>
+      <w:r>
+        <w:rPr>
+          <w:rFonts w:ascii="Calibri" w:hAnsi="Calibri" w:cs="Times New Roman"/>
+        </w:rPr>
+        <w:t xml:space="preserve">, </w:t>
+      </w:r>
+      <w:r>
+        <w:rPr>
+          <w:rFonts w:ascii="Calibri" w:hAnsi="Calibri" w:cs="Times New Roman"/>
+          <w:i/>
+        </w:rPr>
+        <w:t>speaker_and_led</w:t>
+      </w:r>
+      <w:r>
+        <w:rPr>
+          <w:rFonts w:ascii="Calibri" w:hAnsi="Calibri" w:cs="Times New Roman"/>
+        </w:rPr>
+        <w:t xml:space="preserve">, </w:t>
+      </w:r>
+      <w:r>
+        <w:rPr>
+          <w:rFonts w:ascii="Calibri" w:hAnsi="Calibri" w:cs="Times New Roman"/>
+          <w:i/>
+        </w:rPr>
+        <w:t>battery</w:t>
+      </w:r>
+      <w:r>
+        <w:rPr>
+          <w:rFonts w:ascii="Calibri" w:hAnsi="Calibri" w:cs="Times New Roman"/>
+        </w:rPr>
+        <w:t xml:space="preserve">, </w:t>
+      </w:r>
+      <w:r>
+        <w:rPr>
+          <w:rFonts w:ascii="Calibri" w:hAnsi="Calibri" w:cs="Times New Roman"/>
+          <w:i/>
+        </w:rPr>
+        <w:t>wireless</w:t>
+      </w:r>
+      <w:r>
+        <w:rPr>
+          <w:rFonts w:ascii="Calibri" w:hAnsi="Calibri" w:cs="Times New Roman"/>
+        </w:rPr>
+        <w:t xml:space="preserve">. These name should be </w:t>
       </w:r>
     </w:p>
     <w:tbl>
@@ -1716,7 +1705,6 @@
                 <w:lang w:eastAsia="ko-KR"/>
               </w:rPr>
             </w:pPr>
-            <w:proofErr w:type="spellStart"/>
             <w:r>
               <w:rPr>
                 <w:rFonts w:ascii="Calibri" w:eastAsia="Times New Roman" w:hAnsi="Calibri" w:cs="Times New Roman"/>
@@ -1726,7 +1714,6 @@
               </w:rPr>
               <w:t>Lgt</w:t>
             </w:r>
-            <w:proofErr w:type="spellEnd"/>
           </w:p>
         </w:tc>
         <w:tc>
@@ -2166,7 +2153,6 @@
                 <w:lang w:eastAsia="ko-KR"/>
               </w:rPr>
             </w:pPr>
-            <w:proofErr w:type="spellStart"/>
             <w:r>
               <w:rPr>
                 <w:rFonts w:ascii="Calibri" w:eastAsia="Times New Roman" w:hAnsi="Calibri" w:cs="Times New Roman"/>
@@ -2176,7 +2162,6 @@
               </w:rPr>
               <w:t>Tmp</w:t>
             </w:r>
-            <w:proofErr w:type="spellEnd"/>
           </w:p>
         </w:tc>
         <w:tc>
@@ -2808,19 +2793,8 @@
                 <w:szCs w:val="22"/>
                 <w:lang w:eastAsia="ko-KR"/>
               </w:rPr>
-              <w:t xml:space="preserve">Speaker &amp; Led </w:t>
-            </w:r>
-            <w:proofErr w:type="spellStart"/>
-            <w:r>
-              <w:rPr>
-                <w:rFonts w:ascii="Calibri" w:eastAsia="Times New Roman" w:hAnsi="Calibri" w:cs="Times New Roman"/>
-                <w:sz w:val="22"/>
-                <w:szCs w:val="22"/>
-                <w:lang w:eastAsia="ko-KR"/>
-              </w:rPr>
-              <w:t>moudle</w:t>
-            </w:r>
-            <w:proofErr w:type="spellEnd"/>
+              <w:t>Speaker &amp; Led moudle</w:t>
+            </w:r>
           </w:p>
         </w:tc>
         <w:tc>
@@ -2944,7 +2918,6 @@
                 <w:lang w:eastAsia="ko-KR"/>
               </w:rPr>
             </w:pPr>
-            <w:proofErr w:type="spellStart"/>
             <w:r>
               <w:rPr>
                 <w:rFonts w:ascii="Calibri" w:eastAsia="Times New Roman" w:hAnsi="Calibri" w:cs="Times New Roman"/>
@@ -2954,7 +2927,6 @@
               </w:rPr>
               <w:t>Ledr</w:t>
             </w:r>
-            <w:proofErr w:type="spellEnd"/>
           </w:p>
         </w:tc>
         <w:tc>
@@ -3207,7 +3179,6 @@
                 <w:lang w:eastAsia="ko-KR"/>
               </w:rPr>
             </w:pPr>
-            <w:proofErr w:type="spellStart"/>
             <w:r>
               <w:rPr>
                 <w:rFonts w:ascii="Calibri" w:eastAsia="Times New Roman" w:hAnsi="Calibri" w:cs="Times New Roman"/>
@@ -3217,7 +3188,6 @@
               </w:rPr>
               <w:t>Ledg</w:t>
             </w:r>
-            <w:proofErr w:type="spellEnd"/>
           </w:p>
         </w:tc>
         <w:tc>
@@ -3471,7 +3441,6 @@
                 <w:lang w:eastAsia="ko-KR"/>
               </w:rPr>
             </w:pPr>
-            <w:proofErr w:type="spellStart"/>
             <w:r>
               <w:rPr>
                 <w:rFonts w:ascii="Calibri" w:eastAsia="Times New Roman" w:hAnsi="Calibri" w:cs="Times New Roman"/>
@@ -3481,7 +3450,6 @@
               </w:rPr>
               <w:t>Ledb</w:t>
             </w:r>
-            <w:proofErr w:type="spellEnd"/>
           </w:p>
         </w:tc>
         <w:tc>
@@ -3735,7 +3703,6 @@
                 <w:lang w:eastAsia="ko-KR"/>
               </w:rPr>
             </w:pPr>
-            <w:proofErr w:type="spellStart"/>
             <w:r>
               <w:rPr>
                 <w:rFonts w:ascii="Calibri" w:eastAsia="Times New Roman" w:hAnsi="Calibri" w:cs="Times New Roman"/>
@@ -3745,7 +3712,6 @@
               </w:rPr>
               <w:t>Ledp</w:t>
             </w:r>
-            <w:proofErr w:type="spellEnd"/>
           </w:p>
         </w:tc>
         <w:tc>
@@ -3980,7 +3946,6 @@
                 <w:lang w:eastAsia="ko-KR"/>
               </w:rPr>
             </w:pPr>
-            <w:proofErr w:type="spellStart"/>
             <w:r>
               <w:rPr>
                 <w:rFonts w:ascii="Calibri" w:eastAsia="Times New Roman" w:hAnsi="Calibri" w:cs="Times New Roman"/>
@@ -3990,7 +3955,6 @@
               </w:rPr>
               <w:t>Spkr</w:t>
             </w:r>
-            <w:proofErr w:type="spellEnd"/>
           </w:p>
         </w:tc>
         <w:tc>
@@ -4225,7 +4189,6 @@
                 <w:lang w:eastAsia="ko-KR"/>
               </w:rPr>
             </w:pPr>
-            <w:proofErr w:type="spellStart"/>
             <w:r>
               <w:rPr>
                 <w:rFonts w:ascii="Calibri" w:eastAsia="Times New Roman" w:hAnsi="Calibri" w:cs="Times New Roman"/>
@@ -4235,7 +4198,6 @@
               </w:rPr>
               <w:t>Btyp</w:t>
             </w:r>
-            <w:proofErr w:type="spellEnd"/>
           </w:p>
         </w:tc>
         <w:tc>
@@ -4271,27 +4233,7 @@
                 <w:szCs w:val="22"/>
                 <w:lang w:eastAsia="ko-KR"/>
               </w:rPr>
-              <w:t xml:space="preserve">0 = 1s </w:t>
-            </w:r>
-            <w:proofErr w:type="spellStart"/>
-            <w:r>
-              <w:rPr>
-                <w:rFonts w:ascii="Calibri" w:eastAsia="Times New Roman" w:hAnsi="Calibri" w:cs="Times New Roman"/>
-                <w:sz w:val="22"/>
-                <w:szCs w:val="22"/>
-                <w:lang w:eastAsia="ko-KR"/>
-              </w:rPr>
-              <w:t>lipo</w:t>
-            </w:r>
-            <w:proofErr w:type="spellEnd"/>
-            <w:r>
-              <w:rPr>
-                <w:rFonts w:ascii="Calibri" w:eastAsia="Times New Roman" w:hAnsi="Calibri" w:cs="Times New Roman"/>
-                <w:sz w:val="22"/>
-                <w:szCs w:val="22"/>
-                <w:lang w:eastAsia="ko-KR"/>
-              </w:rPr>
-              <w:t>,</w:t>
+              <w:t>0 = 1s lipo,</w:t>
             </w:r>
           </w:p>
           <w:p>
@@ -5461,14 +5403,7 @@
         <w:rPr>
           <w:rFonts w:ascii="Calibri" w:hAnsi="Calibri" w:cs="Times New Roman"/>
         </w:rPr>
-        <w:t xml:space="preserve">Both the web server and the </w:t>
-      </w:r>
-      <w:proofErr w:type="spellStart"/>
-      <w:r>
-        <w:rPr>
-          <w:rFonts w:ascii="Calibri" w:hAnsi="Calibri" w:cs="Times New Roman"/>
-        </w:rPr>
-        <w:t>MQTT</w:t>
+        <w:t>Both the web server and the MQTT</w:t>
       </w:r>
       <w:r>
         <w:rPr>
@@ -5476,7 +5411,6 @@
         </w:rPr>
         <w:t>server</w:t>
       </w:r>
-      <w:proofErr w:type="spellEnd"/>
       <w:r>
         <w:rPr>
           <w:rFonts w:ascii="Calibri" w:hAnsi="Calibri" w:cs="Times New Roman"/>
@@ -5559,21 +5493,7 @@
         <w:rPr>
           <w:rFonts w:ascii="Calibri" w:hAnsi="Calibri" w:cs="Times New Roman"/>
         </w:rPr>
-        <w:t xml:space="preserve"> open source MQTT broker called </w:t>
-      </w:r>
-      <w:proofErr w:type="spellStart"/>
-      <w:r>
-        <w:rPr>
-          <w:rFonts w:ascii="Calibri" w:hAnsi="Calibri" w:cs="Times New Roman"/>
-        </w:rPr>
-        <w:t>Moquitto</w:t>
-      </w:r>
-      <w:proofErr w:type="spellEnd"/>
-      <w:r>
-        <w:rPr>
-          <w:rFonts w:ascii="Calibri" w:hAnsi="Calibri" w:cs="Times New Roman"/>
-        </w:rPr>
-        <w:t xml:space="preserve">, which is used in this project. </w:t>
+        <w:t xml:space="preserve"> open source MQTT broker called Moquitto, which is used in this project. </w:t>
       </w:r>
     </w:p>
     <w:p>
@@ -5647,21 +5567,7 @@
         <w:rPr>
           <w:rFonts w:ascii="Calibri" w:hAnsi="Calibri" w:cs="Times New Roman"/>
         </w:rPr>
-        <w:t>topic format: (house)/(</w:t>
-      </w:r>
-      <w:proofErr w:type="spellStart"/>
-      <w:r>
-        <w:rPr>
-          <w:rFonts w:ascii="Calibri" w:hAnsi="Calibri" w:cs="Times New Roman"/>
-        </w:rPr>
-        <w:t>uid</w:t>
-      </w:r>
-      <w:proofErr w:type="spellEnd"/>
-      <w:r>
-        <w:rPr>
-          <w:rFonts w:ascii="Calibri" w:hAnsi="Calibri" w:cs="Times New Roman"/>
-        </w:rPr>
-        <w:t xml:space="preserve">)/(module). The role of this topic is </w:t>
+        <w:t xml:space="preserve">topic format: (house)/(uid)/(module). The role of this topic is </w:t>
       </w:r>
       <w:r>
         <w:rPr>
@@ -5781,21 +5687,7 @@
               <w:rPr>
                 <w:rFonts w:ascii="Calibri" w:hAnsi="Calibri" w:cs="Times New Roman"/>
               </w:rPr>
-              <w:t>ouse name, i.e. “</w:t>
-            </w:r>
-            <w:proofErr w:type="spellStart"/>
-            <w:r>
-              <w:rPr>
-                <w:rFonts w:ascii="Calibri" w:hAnsi="Calibri" w:cs="Times New Roman"/>
-              </w:rPr>
-              <w:t>jim_house</w:t>
-            </w:r>
-            <w:proofErr w:type="spellEnd"/>
-            <w:r>
-              <w:rPr>
-                <w:rFonts w:ascii="Calibri" w:hAnsi="Calibri" w:cs="Times New Roman"/>
-              </w:rPr>
-              <w:t>”</w:t>
+              <w:t>ouse name, i.e. “jim_house”</w:t>
             </w:r>
             <w:r>
               <w:rPr>
@@ -5817,14 +5709,12 @@
                 <w:rFonts w:ascii="Calibri" w:hAnsi="Calibri" w:cs="Times New Roman"/>
               </w:rPr>
             </w:pPr>
-            <w:proofErr w:type="spellStart"/>
             <w:r>
               <w:rPr>
                 <w:rFonts w:ascii="Calibri" w:hAnsi="Calibri" w:cs="Times New Roman"/>
               </w:rPr>
               <w:t>uid</w:t>
             </w:r>
-            <w:proofErr w:type="spellEnd"/>
           </w:p>
         </w:tc>
         <w:tc>
@@ -5837,19 +5727,11 @@
                 <w:rFonts w:ascii="Calibri" w:hAnsi="Calibri" w:cs="Times New Roman"/>
               </w:rPr>
             </w:pPr>
-            <w:proofErr w:type="spellStart"/>
-            <w:r>
-              <w:rPr>
-                <w:rFonts w:ascii="Calibri" w:hAnsi="Calibri" w:cs="Times New Roman"/>
-              </w:rPr>
-              <w:t>uid</w:t>
-            </w:r>
-            <w:proofErr w:type="spellEnd"/>
-            <w:r>
-              <w:rPr>
-                <w:rFonts w:ascii="Calibri" w:hAnsi="Calibri" w:cs="Times New Roman"/>
-              </w:rPr>
-              <w:t>, unique identifier of a microcontroller</w:t>
+            <w:r>
+              <w:rPr>
+                <w:rFonts w:ascii="Calibri" w:hAnsi="Calibri" w:cs="Times New Roman"/>
+              </w:rPr>
+              <w:t>uid, unique identifier of a microcontroller</w:t>
             </w:r>
             <w:r>
               <w:rPr>
@@ -5905,16 +5787,14 @@
               <w:rPr>
                 <w:rFonts w:ascii="Calibri" w:hAnsi="Calibri" w:cs="Times New Roman"/>
               </w:rPr>
-              <w:t>section 3.1, i.e. “</w:t>
-            </w:r>
-            <w:proofErr w:type="spellStart"/>
-            <w:r>
-              <w:rPr>
-                <w:rFonts w:ascii="Calibri" w:hAnsi="Calibri" w:cs="Times New Roman"/>
-              </w:rPr>
-              <w:t>wireless_module</w:t>
-            </w:r>
-            <w:proofErr w:type="spellEnd"/>
+              <w:t>se</w:t>
+            </w:r>
+            <w:r>
+              <w:rPr>
+                <w:rFonts w:ascii="Calibri" w:hAnsi="Calibri" w:cs="Times New Roman"/>
+              </w:rPr>
+              <w:t>ction 3.1, i.e. “wireless</w:t>
+            </w:r>
             <w:r>
               <w:rPr>
                 <w:rFonts w:ascii="Calibri" w:hAnsi="Calibri" w:cs="Times New Roman"/>
@@ -5973,39 +5853,88 @@
         <w:rPr>
           <w:rFonts w:ascii="Calibri" w:hAnsi="Calibri" w:cs="Times New Roman"/>
         </w:rPr>
+        <w:t xml:space="preserve"> payload.json </w:t>
+      </w:r>
+      <w:r>
+        <w:rPr>
+          <w:rFonts w:ascii="Calibri" w:hAnsi="Calibri" w:cs="Times New Roman"/>
+        </w:rPr>
+        <w:t>file in the current directory.</w:t>
+      </w:r>
+      <w:r>
+        <w:rPr>
+          <w:rFonts w:ascii="Calibri" w:hAnsi="Calibri" w:cs="Times New Roman"/>
+        </w:rPr>
+        <w:br/>
+      </w:r>
+      <w:r>
+        <w:rPr>
+          <w:rFonts w:ascii="Calibri" w:hAnsi="Calibri" w:cs="Times New Roman"/>
+          <w:b/>
+        </w:rPr>
+        <w:t>4</w:t>
+      </w:r>
+      <w:r>
+        <w:rPr>
+          <w:rFonts w:ascii="Calibri" w:hAnsi="Calibri" w:cs="Times New Roman"/>
+          <w:b/>
+        </w:rPr>
+        <w:t>.3</w:t>
+      </w:r>
+      <w:r>
+        <w:rPr>
+          <w:rFonts w:ascii="Calibri" w:hAnsi="Calibri" w:cs="Times New Roman"/>
+          <w:b/>
+        </w:rPr>
         <w:t xml:space="preserve"> </w:t>
       </w:r>
-      <w:proofErr w:type="spellStart"/>
-      <w:r>
-        <w:rPr>
-          <w:rFonts w:ascii="Calibri" w:hAnsi="Calibri" w:cs="Times New Roman"/>
-        </w:rPr>
-        <w:t>payload.json</w:t>
-      </w:r>
-      <w:proofErr w:type="spellEnd"/>
-      <w:r>
-        <w:rPr>
-          <w:rFonts w:ascii="Calibri" w:hAnsi="Calibri" w:cs="Times New Roman"/>
-        </w:rPr>
-        <w:t xml:space="preserve"> </w:t>
-      </w:r>
-      <w:r>
-        <w:rPr>
-          <w:rFonts w:ascii="Calibri" w:hAnsi="Calibri" w:cs="Times New Roman"/>
-        </w:rPr>
-        <w:t>file in the current directory.</w:t>
-      </w:r>
-      <w:r>
-        <w:rPr>
-          <w:rFonts w:ascii="Calibri" w:hAnsi="Calibri" w:cs="Times New Roman"/>
-        </w:rPr>
-        <w:br/>
-      </w:r>
       <w:r>
         <w:rPr>
           <w:rFonts w:ascii="Calibri" w:hAnsi="Calibri" w:cs="Times New Roman"/>
           <w:b/>
         </w:rPr>
+        <w:t>Obtaining house information</w:t>
+      </w:r>
+    </w:p>
+    <w:p>
+      <w:pPr>
+        <w:ind w:firstLine="720"/>
+        <w:rPr>
+          <w:rFonts w:ascii="Calibri" w:hAnsi="Calibri" w:cs="Times New Roman"/>
+        </w:rPr>
+      </w:pPr>
+      <w:r>
+        <w:rPr>
+          <w:rFonts w:ascii="Calibri" w:hAnsi="Calibri" w:cs="Times New Roman"/>
+        </w:rPr>
+        <w:t>We need a topic for obtaining general information about the house. This help a new module makes sense of the existing system and for webserver know the house better. The topic format is Info/(house)</w:t>
+      </w:r>
+      <w:r>
+        <w:rPr>
+          <w:rFonts w:ascii="Calibri" w:hAnsi="Calibri" w:cs="Times New Roman"/>
+        </w:rPr>
+        <w:t>:</w:t>
+      </w:r>
+    </w:p>
+    <w:p>
+      <w:pPr>
+        <w:ind w:firstLine="720"/>
+        <w:rPr>
+          <w:rFonts w:ascii="Calibri" w:hAnsi="Calibri" w:cs="Times New Roman"/>
+        </w:rPr>
+      </w:pPr>
+    </w:p>
+    <w:p>
+      <w:pPr>
+        <w:rPr>
+          <w:rFonts w:ascii="Calibri" w:hAnsi="Calibri" w:cs="Times New Roman"/>
+        </w:rPr>
+      </w:pPr>
+      <w:r>
+        <w:rPr>
+          <w:rFonts w:ascii="Calibri" w:hAnsi="Calibri" w:cs="Times New Roman"/>
+          <w:b/>
+        </w:rPr>
         <w:t>4</w:t>
       </w:r>
       <w:r>
@@ -6013,21 +5942,14 @@
           <w:rFonts w:ascii="Calibri" w:hAnsi="Calibri" w:cs="Times New Roman"/>
           <w:b/>
         </w:rPr>
-        <w:t>.3</w:t>
+        <w:t>.4</w:t>
       </w:r>
       <w:r>
         <w:rPr>
           <w:rFonts w:ascii="Calibri" w:hAnsi="Calibri" w:cs="Times New Roman"/>
           <w:b/>
         </w:rPr>
-        <w:t xml:space="preserve"> </w:t>
-      </w:r>
-      <w:r>
-        <w:rPr>
-          <w:rFonts w:ascii="Calibri" w:hAnsi="Calibri" w:cs="Times New Roman"/>
-          <w:b/>
-        </w:rPr>
-        <w:t>Obtaining house information</w:t>
+        <w:t xml:space="preserve"> vclient</w:t>
       </w:r>
     </w:p>
     <w:p>
@@ -6041,123 +5963,20 @@
         <w:rPr>
           <w:rFonts w:ascii="Calibri" w:hAnsi="Calibri" w:cs="Times New Roman"/>
         </w:rPr>
-        <w:t>We need a topic for obtaining general information about the house. This help a new module makes sense of the existing system and for webserver know the house better. The topic format is Info/(house)</w:t>
-      </w:r>
-      <w:r>
-        <w:rPr>
-          <w:rFonts w:ascii="Calibri" w:hAnsi="Calibri" w:cs="Times New Roman"/>
-        </w:rPr>
-        <w:t>:</w:t>
-      </w:r>
-    </w:p>
-    <w:p>
-      <w:pPr>
-        <w:ind w:firstLine="720"/>
-        <w:rPr>
-          <w:rFonts w:ascii="Calibri" w:hAnsi="Calibri" w:cs="Times New Roman"/>
-        </w:rPr>
-      </w:pPr>
-    </w:p>
-    <w:p>
-      <w:pPr>
-        <w:rPr>
-          <w:rFonts w:ascii="Calibri" w:hAnsi="Calibri" w:cs="Times New Roman"/>
-        </w:rPr>
-      </w:pPr>
-      <w:r>
-        <w:rPr>
-          <w:rFonts w:ascii="Calibri" w:hAnsi="Calibri" w:cs="Times New Roman"/>
-          <w:b/>
-        </w:rPr>
-        <w:t>4</w:t>
-      </w:r>
-      <w:r>
-        <w:rPr>
-          <w:rFonts w:ascii="Calibri" w:hAnsi="Calibri" w:cs="Times New Roman"/>
-          <w:b/>
-        </w:rPr>
-        <w:t>.4</w:t>
-      </w:r>
-      <w:r>
-        <w:rPr>
-          <w:rFonts w:ascii="Calibri" w:hAnsi="Calibri" w:cs="Times New Roman"/>
-          <w:b/>
-        </w:rPr>
-        <w:t xml:space="preserve"> </w:t>
-      </w:r>
-      <w:proofErr w:type="spellStart"/>
-      <w:r>
-        <w:rPr>
-          <w:rFonts w:ascii="Calibri" w:hAnsi="Calibri" w:cs="Times New Roman"/>
-          <w:b/>
-        </w:rPr>
-        <w:t>vclient</w:t>
-      </w:r>
-      <w:proofErr w:type="spellEnd"/>
-    </w:p>
-    <w:p>
-      <w:pPr>
-        <w:ind w:firstLine="720"/>
-        <w:rPr>
-          <w:rFonts w:ascii="Calibri" w:hAnsi="Calibri" w:cs="Times New Roman"/>
-        </w:rPr>
-      </w:pPr>
-      <w:proofErr w:type="spellStart"/>
-      <w:r>
-        <w:rPr>
-          <w:rFonts w:ascii="Calibri" w:hAnsi="Calibri" w:cs="Times New Roman"/>
-        </w:rPr>
-        <w:t>Moquitto</w:t>
-      </w:r>
-      <w:proofErr w:type="spellEnd"/>
-      <w:r>
-        <w:rPr>
-          <w:rFonts w:ascii="Calibri" w:hAnsi="Calibri" w:cs="Times New Roman"/>
-        </w:rPr>
-        <w:t xml:space="preserve"> also provides library for writing MQTT client. It is used for writing </w:t>
-      </w:r>
-      <w:proofErr w:type="spellStart"/>
-      <w:r>
-        <w:rPr>
-          <w:rFonts w:ascii="Calibri" w:hAnsi="Calibri" w:cs="Times New Roman"/>
-        </w:rPr>
-        <w:t>vclient</w:t>
-      </w:r>
-      <w:proofErr w:type="spellEnd"/>
-      <w:r>
-        <w:rPr>
-          <w:rFonts w:ascii="Calibri" w:hAnsi="Calibri" w:cs="Times New Roman"/>
-        </w:rPr>
-        <w:t xml:space="preserve">. </w:t>
-      </w:r>
-      <w:proofErr w:type="spellStart"/>
-      <w:r>
-        <w:rPr>
-          <w:rFonts w:ascii="Calibri" w:hAnsi="Calibri" w:cs="Times New Roman"/>
-        </w:rPr>
-        <w:t>vclient</w:t>
-      </w:r>
-      <w:proofErr w:type="spellEnd"/>
-      <w:r>
-        <w:rPr>
-          <w:rFonts w:ascii="Calibri" w:hAnsi="Calibri" w:cs="Times New Roman"/>
-        </w:rPr>
-        <w:t xml:space="preserve"> is short for </w:t>
-      </w:r>
-      <w:r>
-        <w:rPr>
-          <w:rFonts w:ascii="Calibri" w:hAnsi="Calibri" w:cs="Times New Roman"/>
-        </w:rPr>
-        <w:t xml:space="preserve">virtual client. </w:t>
-      </w:r>
-      <w:proofErr w:type="spellStart"/>
-      <w:r>
-        <w:rPr>
-          <w:rFonts w:ascii="Calibri" w:hAnsi="Calibri" w:cs="Times New Roman"/>
-        </w:rPr>
-        <w:t>vclient</w:t>
-      </w:r>
-      <w:proofErr w:type="spellEnd"/>
+        <w:t xml:space="preserve">Moquitto also provides library for writing MQTT client. It is used for writing vclient. </w:t>
+      </w:r>
+      <w:r>
+        <w:rPr>
+          <w:rFonts w:ascii="Calibri" w:hAnsi="Calibri" w:cs="Times New Roman"/>
+        </w:rPr>
+        <w:t xml:space="preserve">vclient is short for </w:t>
+      </w:r>
+      <w:r>
+        <w:rPr>
+          <w:rFonts w:ascii="Calibri" w:hAnsi="Calibri" w:cs="Times New Roman"/>
+        </w:rPr>
+        <w:t>virtual client. vclient</w:t>
+      </w:r>
       <w:r>
         <w:rPr>
           <w:rFonts w:ascii="Calibri" w:hAnsi="Calibri" w:cs="Times New Roman"/>
@@ -6355,7 +6174,6 @@
         </w:rPr>
         <w:t xml:space="preserve">. Use account </w:t>
       </w:r>
-      <w:proofErr w:type="spellStart"/>
       <w:r>
         <w:rPr>
           <w:rFonts w:ascii="Calibri" w:hAnsi="Calibri" w:cs="Times New Roman"/>
@@ -6363,14 +6181,12 @@
         </w:rPr>
         <w:t>chaojie</w:t>
       </w:r>
-      <w:proofErr w:type="spellEnd"/>
       <w:r>
         <w:rPr>
           <w:rFonts w:ascii="Calibri" w:hAnsi="Calibri" w:cs="Times New Roman"/>
         </w:rPr>
         <w:t xml:space="preserve">, and password </w:t>
       </w:r>
-      <w:proofErr w:type="spellStart"/>
       <w:r>
         <w:rPr>
           <w:rFonts w:ascii="Calibri" w:hAnsi="Calibri" w:cs="Times New Roman"/>
@@ -6378,7 +6194,6 @@
         </w:rPr>
         <w:t>dummypass</w:t>
       </w:r>
-      <w:proofErr w:type="spellEnd"/>
       <w:r>
         <w:rPr>
           <w:rFonts w:ascii="Calibri" w:hAnsi="Calibri" w:cs="Times New Roman"/>
@@ -6391,7 +6206,6 @@
         </w:rPr>
         <w:t xml:space="preserve">The MySQL has a database called </w:t>
       </w:r>
-      <w:proofErr w:type="spellStart"/>
       <w:r>
         <w:rPr>
           <w:rFonts w:ascii="Calibri" w:hAnsi="Calibri" w:cs="Times New Roman"/>
@@ -6399,14 +6213,12 @@
         </w:rPr>
         <w:t>wolfie_home</w:t>
       </w:r>
-      <w:proofErr w:type="spellEnd"/>
       <w:r>
         <w:rPr>
           <w:rFonts w:ascii="Calibri" w:hAnsi="Calibri" w:cs="Times New Roman"/>
         </w:rPr>
         <w:t xml:space="preserve">. </w:t>
       </w:r>
-      <w:proofErr w:type="spellStart"/>
       <w:r>
         <w:rPr>
           <w:rFonts w:ascii="Calibri" w:hAnsi="Calibri" w:cs="Times New Roman"/>
@@ -6414,7 +6226,6 @@
         </w:rPr>
         <w:t>wolfie_home</w:t>
       </w:r>
-      <w:proofErr w:type="spellEnd"/>
       <w:r>
         <w:rPr>
           <w:rFonts w:ascii="Calibri" w:hAnsi="Calibri" w:cs="Times New Roman"/>
@@ -6602,7 +6413,6 @@
                 <w:rFonts w:ascii="Calibri" w:hAnsi="Calibri" w:cs="Times New Roman"/>
               </w:rPr>
             </w:pPr>
-            <w:proofErr w:type="spellStart"/>
             <w:r>
               <w:rPr>
                 <w:rFonts w:ascii="Calibri" w:hAnsi="Calibri" w:cs="Times New Roman"/>
@@ -6615,7 +6425,6 @@
               </w:rPr>
               <w:t>id</w:t>
             </w:r>
-            <w:proofErr w:type="spellEnd"/>
           </w:p>
         </w:tc>
         <w:tc>
@@ -6870,14 +6679,12 @@
                 <w:rFonts w:ascii="Calibri" w:hAnsi="Calibri" w:cs="Times New Roman"/>
               </w:rPr>
             </w:pPr>
-            <w:proofErr w:type="spellStart"/>
             <w:r>
               <w:rPr>
                 <w:rFonts w:ascii="Calibri" w:hAnsi="Calibri" w:cs="Times New Roman"/>
               </w:rPr>
               <w:t>house_info</w:t>
             </w:r>
-            <w:proofErr w:type="spellEnd"/>
           </w:p>
         </w:tc>
         <w:tc>
@@ -7012,63 +6819,13 @@
         <w:rPr>
           <w:rFonts w:ascii="Calibri" w:hAnsi="Calibri" w:cs="Times New Roman"/>
         </w:rPr>
-        <w:t xml:space="preserve"> table are generated by </w:t>
-      </w:r>
-      <w:proofErr w:type="spellStart"/>
-      <w:r>
-        <w:rPr>
-          <w:rFonts w:ascii="Calibri" w:hAnsi="Calibri" w:cs="Times New Roman"/>
-        </w:rPr>
-        <w:t>vclient</w:t>
-      </w:r>
-      <w:proofErr w:type="spellEnd"/>
-      <w:r>
-        <w:rPr>
-          <w:rFonts w:ascii="Calibri" w:hAnsi="Calibri" w:cs="Times New Roman"/>
-        </w:rPr>
-        <w:t>.</w:t>
-      </w:r>
-      <w:r>
-        <w:rPr>
-          <w:rFonts w:ascii="Calibri" w:hAnsi="Calibri" w:cs="Times New Roman"/>
-        </w:rPr>
-        <w:t xml:space="preserve"> </w:t>
-      </w:r>
-      <w:proofErr w:type="spellStart"/>
-      <w:r>
-        <w:rPr>
-          <w:rFonts w:ascii="Calibri" w:hAnsi="Calibri" w:cs="Times New Roman"/>
-        </w:rPr>
-        <w:t>house_info</w:t>
-      </w:r>
-      <w:proofErr w:type="spellEnd"/>
-      <w:r>
-        <w:rPr>
-          <w:rFonts w:ascii="Calibri" w:hAnsi="Calibri" w:cs="Times New Roman"/>
-        </w:rPr>
-        <w:t xml:space="preserve"> is a JSON of </w:t>
-      </w:r>
-      <w:proofErr w:type="spellStart"/>
-      <w:r>
-        <w:rPr>
-          <w:rFonts w:ascii="Calibri" w:hAnsi="Calibri" w:cs="Times New Roman"/>
-        </w:rPr>
-        <w:t>house_</w:t>
-      </w:r>
-      <w:proofErr w:type="gramStart"/>
-      <w:r>
-        <w:rPr>
-          <w:rFonts w:ascii="Calibri" w:hAnsi="Calibri" w:cs="Times New Roman"/>
-        </w:rPr>
-        <w:t>info.json</w:t>
-      </w:r>
-      <w:proofErr w:type="spellEnd"/>
-      <w:proofErr w:type="gramEnd"/>
-      <w:r>
-        <w:rPr>
-          <w:rFonts w:ascii="Calibri" w:hAnsi="Calibri" w:cs="Times New Roman"/>
-        </w:rPr>
-        <w:t xml:space="preserve"> schema.</w:t>
+        <w:t xml:space="preserve"> table are generated by vclient.</w:t>
+      </w:r>
+      <w:r>
+        <w:rPr>
+          <w:rFonts w:ascii="Calibri" w:hAnsi="Calibri" w:cs="Times New Roman"/>
+        </w:rPr>
+        <w:t xml:space="preserve"> house_info is a JSON of house_info.json schema.</w:t>
       </w:r>
     </w:p>
     <w:tbl>
@@ -7204,6 +6961,9 @@
         </w:tc>
       </w:tr>
       <w:tr>
+        <w:trPr>
+          <w:trHeight w:val="296"/>
+        </w:trPr>
         <w:tc>
           <w:tcPr>
             <w:tcW w:w="1795" w:type="dxa"/>
@@ -7214,14 +6974,12 @@
                 <w:rFonts w:ascii="Calibri" w:hAnsi="Calibri" w:cs="Times New Roman"/>
               </w:rPr>
             </w:pPr>
-            <w:proofErr w:type="spellStart"/>
             <w:r>
               <w:rPr>
                 <w:rFonts w:ascii="Calibri" w:hAnsi="Calibri" w:cs="Times New Roman"/>
               </w:rPr>
               <w:t>uid</w:t>
             </w:r>
-            <w:proofErr w:type="spellEnd"/>
           </w:p>
         </w:tc>
         <w:tc>
@@ -7278,14 +7036,20 @@
                 <w:rFonts w:ascii="Calibri" w:hAnsi="Calibri" w:cs="Times New Roman"/>
               </w:rPr>
             </w:pPr>
-            <w:proofErr w:type="spellStart"/>
-            <w:r>
-              <w:rPr>
-                <w:rFonts w:ascii="Calibri" w:hAnsi="Calibri" w:cs="Times New Roman"/>
-              </w:rPr>
-              <w:t>mod_name</w:t>
-            </w:r>
-            <w:proofErr w:type="spellEnd"/>
+            <w:r>
+              <w:rPr>
+                <w:rFonts w:ascii="Calibri" w:hAnsi="Calibri" w:cs="Times New Roman"/>
+              </w:rPr>
+              <w:t>mod</w:t>
+            </w:r>
+            <w:r>
+              <w:rPr>
+                <w:rFonts w:ascii="Calibri" w:hAnsi="Calibri" w:cs="Times New Roman"/>
+              </w:rPr>
+              <w:t>ule</w:t>
+            </w:r>
+            <w:bookmarkStart w:id="2" w:name="_GoBack"/>
+            <w:bookmarkEnd w:id="2"/>
           </w:p>
         </w:tc>
         <w:tc>
@@ -7326,7 +7090,19 @@
               <w:rPr>
                 <w:rFonts w:ascii="Calibri" w:hAnsi="Calibri" w:cs="Times New Roman"/>
               </w:rPr>
-              <w:t>name. one of predefined module name.</w:t>
+              <w:t>type. one of predefined module types</w:t>
+            </w:r>
+            <w:r>
+              <w:rPr>
+                <w:rFonts w:ascii="Calibri" w:hAnsi="Calibri" w:cs="Times New Roman"/>
+              </w:rPr>
+              <w:t xml:space="preserve"> sect 3.1</w:t>
+            </w:r>
+            <w:r>
+              <w:rPr>
+                <w:rFonts w:ascii="Calibri" w:hAnsi="Calibri" w:cs="Times New Roman"/>
+              </w:rPr>
+              <w:t>.</w:t>
             </w:r>
           </w:p>
         </w:tc>
@@ -7342,14 +7118,12 @@
                 <w:rFonts w:ascii="Calibri" w:hAnsi="Calibri" w:cs="Times New Roman"/>
               </w:rPr>
             </w:pPr>
-            <w:proofErr w:type="spellStart"/>
             <w:r>
               <w:rPr>
                 <w:rFonts w:ascii="Calibri" w:hAnsi="Calibri" w:cs="Times New Roman"/>
               </w:rPr>
               <w:t>mod_content</w:t>
             </w:r>
-            <w:proofErr w:type="spellEnd"/>
           </w:p>
         </w:tc>
         <w:tc>
@@ -7419,7 +7193,7 @@
               <w:rPr>
                 <w:rFonts w:ascii="Calibri" w:hAnsi="Calibri" w:cs="Times New Roman"/>
               </w:rPr>
-              <w:t>T</w:t>
+              <w:t>t</w:t>
             </w:r>
             <w:r>
               <w:rPr>
@@ -7524,32 +7298,21 @@
         <w:rPr>
           <w:rFonts w:ascii="Calibri" w:hAnsi="Calibri" w:cs="Times New Roman"/>
         </w:rPr>
-        <w:t xml:space="preserve"> data </w:t>
-      </w:r>
-      <w:proofErr w:type="gramStart"/>
-      <w:r>
-        <w:rPr>
-          <w:rFonts w:ascii="Calibri" w:hAnsi="Calibri" w:cs="Times New Roman"/>
-        </w:rPr>
-        <w:t xml:space="preserve">from  </w:t>
-      </w:r>
-      <w:proofErr w:type="spellStart"/>
+        <w:t xml:space="preserve"> data from</w:t>
+      </w:r>
+      <w:r>
+        <w:rPr>
+          <w:rFonts w:ascii="Calibri" w:hAnsi="Calibri" w:cs="Times New Roman"/>
+        </w:rPr>
+        <w:t xml:space="preserve"> </w:t>
+      </w:r>
       <w:r>
         <w:rPr>
           <w:rFonts w:ascii="Calibri" w:hAnsi="Calibri" w:cs="Times New Roman"/>
           <w:i/>
         </w:rPr>
-        <w:t>wolfie</w:t>
-      </w:r>
-      <w:proofErr w:type="gramEnd"/>
-      <w:r>
-        <w:rPr>
-          <w:rFonts w:ascii="Calibri" w:hAnsi="Calibri" w:cs="Times New Roman"/>
-          <w:i/>
-        </w:rPr>
-        <w:t>_home</w:t>
-      </w:r>
-      <w:proofErr w:type="spellEnd"/>
+        <w:t>wolfie_home</w:t>
+      </w:r>
       <w:r>
         <w:rPr>
           <w:rFonts w:ascii="Calibri" w:hAnsi="Calibri" w:cs="Times New Roman"/>
@@ -7612,17 +7375,8 @@
           <w:rFonts w:ascii="Calibri" w:hAnsi="Calibri" w:cs="Times New Roman"/>
           <w:b/>
         </w:rPr>
-        <w:t xml:space="preserve">.2.1 </w:t>
-      </w:r>
-      <w:proofErr w:type="spellStart"/>
-      <w:r>
-        <w:rPr>
-          <w:rFonts w:ascii="Calibri" w:hAnsi="Calibri" w:cs="Times New Roman"/>
-          <w:b/>
-        </w:rPr>
-        <w:t>Backends</w:t>
-      </w:r>
-      <w:proofErr w:type="spellEnd"/>
+        <w:t>.2.1 Backends</w:t>
+      </w:r>
     </w:p>
     <w:p>
       <w:pPr>
@@ -7635,55 +7389,25 @@
           <w:rFonts w:ascii="Calibri" w:hAnsi="Calibri" w:cs="Times New Roman"/>
         </w:rPr>
         <w:tab/>
-        <w:t xml:space="preserve">The job of backend is to communicating with </w:t>
-      </w:r>
-      <w:proofErr w:type="spellStart"/>
-      <w:r>
-        <w:rPr>
-          <w:rFonts w:ascii="Calibri" w:hAnsi="Calibri" w:cs="Times New Roman"/>
-        </w:rPr>
-        <w:t>vclient</w:t>
-      </w:r>
-      <w:proofErr w:type="spellEnd"/>
-      <w:r>
-        <w:rPr>
-          <w:rFonts w:ascii="Calibri" w:hAnsi="Calibri" w:cs="Times New Roman"/>
-        </w:rPr>
-        <w:t xml:space="preserve"> and the MYSQL database on behalf of users. </w:t>
-      </w:r>
-      <w:r>
-        <w:rPr>
-          <w:rFonts w:ascii="Calibri" w:hAnsi="Calibri" w:cs="Times New Roman"/>
-        </w:rPr>
-        <w:t xml:space="preserve">It has following </w:t>
-      </w:r>
-      <w:proofErr w:type="spellStart"/>
-      <w:r>
-        <w:rPr>
-          <w:rFonts w:ascii="Calibri" w:hAnsi="Calibri" w:cs="Times New Roman"/>
-        </w:rPr>
-        <w:t>urls</w:t>
-      </w:r>
-      <w:proofErr w:type="spellEnd"/>
+        <w:t xml:space="preserve">The job of backend is to communicating with vclient and the MYSQL database on behalf of users. </w:t>
+      </w:r>
+      <w:r>
+        <w:rPr>
+          <w:rFonts w:ascii="Calibri" w:hAnsi="Calibri" w:cs="Times New Roman"/>
+        </w:rPr>
+        <w:t>It has following urls</w:t>
+      </w:r>
       <w:r>
         <w:rPr>
           <w:rFonts w:ascii="Calibri" w:hAnsi="Calibri" w:cs="Times New Roman"/>
         </w:rPr>
         <w:t xml:space="preserve">: </w:t>
       </w:r>
-      <w:proofErr w:type="spellStart"/>
-      <w:r>
-        <w:rPr>
-          <w:rFonts w:ascii="Calibri" w:hAnsi="Calibri" w:cs="Times New Roman"/>
-        </w:rPr>
-        <w:t>api</w:t>
-      </w:r>
-      <w:proofErr w:type="spellEnd"/>
-      <w:r>
-        <w:rPr>
-          <w:rFonts w:ascii="Calibri" w:hAnsi="Calibri" w:cs="Times New Roman"/>
-        </w:rPr>
-        <w:t>/login</w:t>
+      <w:r>
+        <w:rPr>
+          <w:rFonts w:ascii="Calibri" w:hAnsi="Calibri" w:cs="Times New Roman"/>
+        </w:rPr>
+        <w:t>api/login</w:t>
       </w:r>
       <w:r>
         <w:rPr>
@@ -7691,19 +7415,11 @@
         </w:rPr>
         <w:t xml:space="preserve">, </w:t>
       </w:r>
-      <w:proofErr w:type="spellStart"/>
-      <w:r>
-        <w:rPr>
-          <w:rFonts w:ascii="Calibri" w:hAnsi="Calibri" w:cs="Times New Roman"/>
-        </w:rPr>
-        <w:t>api</w:t>
-      </w:r>
-      <w:proofErr w:type="spellEnd"/>
-      <w:r>
-        <w:rPr>
-          <w:rFonts w:ascii="Calibri" w:hAnsi="Calibri" w:cs="Times New Roman"/>
-        </w:rPr>
-        <w:t>/logout</w:t>
+      <w:r>
+        <w:rPr>
+          <w:rFonts w:ascii="Calibri" w:hAnsi="Calibri" w:cs="Times New Roman"/>
+        </w:rPr>
+        <w:t>api/logout</w:t>
       </w:r>
       <w:r>
         <w:rPr>
@@ -7711,19 +7427,11 @@
         </w:rPr>
         <w:t xml:space="preserve">, </w:t>
       </w:r>
-      <w:proofErr w:type="spellStart"/>
-      <w:r>
-        <w:rPr>
-          <w:rFonts w:ascii="Calibri" w:hAnsi="Calibri" w:cs="Times New Roman"/>
-        </w:rPr>
-        <w:t>api</w:t>
-      </w:r>
-      <w:proofErr w:type="spellEnd"/>
-      <w:r>
-        <w:rPr>
-          <w:rFonts w:ascii="Calibri" w:hAnsi="Calibri" w:cs="Times New Roman"/>
-        </w:rPr>
-        <w:t>/house</w:t>
+      <w:r>
+        <w:rPr>
+          <w:rFonts w:ascii="Calibri" w:hAnsi="Calibri" w:cs="Times New Roman"/>
+        </w:rPr>
+        <w:t>api/house</w:t>
       </w:r>
       <w:r>
         <w:rPr>
@@ -7731,39 +7439,17 @@
         </w:rPr>
         <w:t xml:space="preserve">, </w:t>
       </w:r>
-      <w:proofErr w:type="spellStart"/>
-      <w:r>
-        <w:rPr>
-          <w:rFonts w:ascii="Calibri" w:hAnsi="Calibri" w:cs="Times New Roman"/>
-        </w:rPr>
-        <w:t>api</w:t>
-      </w:r>
-      <w:proofErr w:type="spellEnd"/>
-      <w:r>
-        <w:rPr>
-          <w:rFonts w:ascii="Calibri" w:hAnsi="Calibri" w:cs="Times New Roman"/>
-        </w:rPr>
-        <w:t>/control</w:t>
-      </w:r>
-      <w:r>
-        <w:rPr>
-          <w:rFonts w:ascii="Calibri" w:hAnsi="Calibri" w:cs="Times New Roman"/>
-        </w:rPr>
-        <w:t xml:space="preserve">, </w:t>
-      </w:r>
-      <w:proofErr w:type="spellStart"/>
-      <w:r>
-        <w:rPr>
-          <w:rFonts w:ascii="Calibri" w:hAnsi="Calibri" w:cs="Times New Roman"/>
-        </w:rPr>
-        <w:t>api</w:t>
-      </w:r>
-      <w:proofErr w:type="spellEnd"/>
-      <w:r>
-        <w:rPr>
-          <w:rFonts w:ascii="Calibri" w:hAnsi="Calibri" w:cs="Times New Roman"/>
-        </w:rPr>
-        <w:t>/module</w:t>
+      <w:r>
+        <w:rPr>
+          <w:rFonts w:ascii="Calibri" w:hAnsi="Calibri" w:cs="Times New Roman"/>
+        </w:rPr>
+        <w:t>api/control</w:t>
+      </w:r>
+      <w:r>
+        <w:rPr>
+          <w:rFonts w:ascii="Calibri" w:hAnsi="Calibri" w:cs="Times New Roman"/>
+        </w:rPr>
+        <w:t>, api/module</w:t>
       </w:r>
     </w:p>
     <w:p>
@@ -8042,24 +7728,8 @@
         <w:rPr>
           <w:rFonts w:ascii="Calibri" w:hAnsi="Calibri" w:cs="Times New Roman"/>
         </w:rPr>
-        <w:t xml:space="preserve">house: AJAX with POST, with no fields. On success, status code is 200 OK, and a JSON data with schema </w:t>
-      </w:r>
-      <w:proofErr w:type="spellStart"/>
-      <w:r>
-        <w:rPr>
-          <w:rFonts w:ascii="Calibri" w:hAnsi="Calibri" w:cs="Times New Roman"/>
-        </w:rPr>
-        <w:t>house_</w:t>
-      </w:r>
-      <w:proofErr w:type="gramStart"/>
-      <w:r>
-        <w:rPr>
-          <w:rFonts w:ascii="Calibri" w:hAnsi="Calibri" w:cs="Times New Roman"/>
-        </w:rPr>
-        <w:t>info.json</w:t>
-      </w:r>
-      <w:proofErr w:type="spellEnd"/>
-      <w:proofErr w:type="gramEnd"/>
+        <w:t>house: AJAX with POST, with no fields. On success, status code is 200 OK, and a JSON data with schema house_info.json</w:t>
+      </w:r>
       <w:r>
         <w:rPr>
           <w:rFonts w:ascii="Calibri" w:hAnsi="Calibri" w:cs="Times New Roman"/>
@@ -8151,7 +7821,6 @@
         </w:rPr>
         <w:t xml:space="preserve">and </w:t>
       </w:r>
-      <w:proofErr w:type="spellStart"/>
       <w:r>
         <w:rPr>
           <w:rFonts w:ascii="Calibri" w:hAnsi="Calibri" w:cs="Times New Roman"/>
@@ -8159,7 +7828,6 @@
         </w:rPr>
         <w:t>module_uids</w:t>
       </w:r>
-      <w:proofErr w:type="spellEnd"/>
       <w:r>
         <w:rPr>
           <w:rFonts w:ascii="Calibri" w:hAnsi="Calibri" w:cs="Times New Roman"/>
@@ -8270,7 +7938,6 @@
                 <w:rFonts w:ascii="Calibri" w:hAnsi="Calibri" w:cs="Times New Roman"/>
               </w:rPr>
             </w:pPr>
-            <w:proofErr w:type="spellStart"/>
             <w:r>
               <w:rPr>
                 <w:rFonts w:ascii="Calibri" w:hAnsi="Calibri" w:cs="Times New Roman"/>
@@ -8283,7 +7950,6 @@
               </w:rPr>
               <w:t>_recent</w:t>
             </w:r>
-            <w:proofErr w:type="spellEnd"/>
           </w:p>
         </w:tc>
         <w:tc>
@@ -8325,7 +7991,6 @@
                 <w:rFonts w:ascii="Calibri" w:hAnsi="Calibri" w:cs="Times New Roman"/>
               </w:rPr>
             </w:pPr>
-            <w:proofErr w:type="spellStart"/>
             <w:r>
               <w:rPr>
                 <w:rFonts w:ascii="Calibri" w:hAnsi="Calibri" w:cs="Times New Roman"/>
@@ -8338,7 +8003,6 @@
               </w:rPr>
               <w:t>_all</w:t>
             </w:r>
-            <w:proofErr w:type="spellEnd"/>
           </w:p>
         </w:tc>
         <w:tc>
@@ -8379,7 +8043,6 @@
         </w:rPr>
         <w:t xml:space="preserve">                    The </w:t>
       </w:r>
-      <w:proofErr w:type="spellStart"/>
       <w:r>
         <w:rPr>
           <w:rFonts w:ascii="Calibri" w:hAnsi="Calibri" w:cs="Times New Roman"/>
@@ -8387,21 +8050,12 @@
         </w:rPr>
         <w:t>module_uids</w:t>
       </w:r>
-      <w:proofErr w:type="spellEnd"/>
-      <w:r>
-        <w:rPr>
-          <w:rFonts w:ascii="Calibri" w:hAnsi="Calibri" w:cs="Times New Roman"/>
-        </w:rPr>
-        <w:t xml:space="preserve"> is a list of one or more module </w:t>
-      </w:r>
-      <w:proofErr w:type="spellStart"/>
-      <w:r>
-        <w:rPr>
-          <w:rFonts w:ascii="Calibri" w:hAnsi="Calibri" w:cs="Times New Roman"/>
-        </w:rPr>
-        <w:t>uids</w:t>
-      </w:r>
-      <w:proofErr w:type="spellEnd"/>
+      <w:r>
+        <w:rPr>
+          <w:rFonts w:ascii="Calibri" w:hAnsi="Calibri" w:cs="Times New Roman"/>
+        </w:rPr>
+        <w:t xml:space="preserve"> is a list of one or more module uids</w:t>
+      </w:r>
       <w:r>
         <w:rPr>
           <w:rFonts w:ascii="Calibri" w:hAnsi="Calibri" w:cs="Times New Roman"/>
@@ -8443,41 +8097,19 @@
         <w:rPr>
           <w:rFonts w:ascii="Calibri" w:hAnsi="Calibri" w:cs="Times New Roman"/>
         </w:rPr>
-        <w:t xml:space="preserve">the status code is 200 OK, the data is JSON with </w:t>
-      </w:r>
-      <w:proofErr w:type="spellStart"/>
-      <w:r>
-        <w:rPr>
-          <w:rFonts w:ascii="Calibri" w:hAnsi="Calibri" w:cs="Times New Roman"/>
-        </w:rPr>
-        <w:t>module</w:t>
-      </w:r>
-      <w:r>
-        <w:rPr>
-          <w:rFonts w:ascii="Calibri" w:hAnsi="Calibri" w:cs="Times New Roman"/>
-        </w:rPr>
-        <w:t>s_</w:t>
-      </w:r>
-      <w:proofErr w:type="gramStart"/>
-      <w:r>
-        <w:rPr>
-          <w:rFonts w:ascii="Calibri" w:hAnsi="Calibri" w:cs="Times New Roman"/>
-        </w:rPr>
-        <w:t>data</w:t>
-      </w:r>
-      <w:r>
-        <w:rPr>
-          <w:rFonts w:ascii="Calibri" w:hAnsi="Calibri" w:cs="Times New Roman"/>
-        </w:rPr>
-        <w:t>.json</w:t>
-      </w:r>
-      <w:proofErr w:type="spellEnd"/>
-      <w:proofErr w:type="gramEnd"/>
-      <w:r>
-        <w:rPr>
-          <w:rFonts w:ascii="Calibri" w:hAnsi="Calibri" w:cs="Times New Roman"/>
-        </w:rPr>
-        <w:t xml:space="preserve"> schema</w:t>
+        <w:t>the status code is 200 OK, the data is JSON with module</w:t>
+      </w:r>
+      <w:r>
+        <w:rPr>
+          <w:rFonts w:ascii="Calibri" w:hAnsi="Calibri" w:cs="Times New Roman"/>
+        </w:rPr>
+        <w:t>s_data</w:t>
+      </w:r>
+      <w:r>
+        <w:rPr>
+          <w:rFonts w:ascii="Calibri" w:hAnsi="Calibri" w:cs="Times New Roman"/>
+        </w:rPr>
+        <w:t>.json schema</w:t>
       </w:r>
     </w:p>
     <w:p>
@@ -8691,7 +8323,7 @@
 
 <file path=word/comments.xml><?xml version="1.0" encoding="utf-8"?>
 <w:comments xmlns:wpc="http://schemas.microsoft.com/office/word/2010/wordprocessingCanvas" xmlns:mo="http://schemas.microsoft.com/office/mac/office/2008/main" xmlns:mc="http://schemas.openxmlformats.org/markup-compatibility/2006" xmlns:mv="urn:schemas-microsoft-com:mac:vml" xmlns:o="urn:schemas-microsoft-com:office:office" xmlns:r="http://schemas.openxmlformats.org/officeDocument/2006/relationships" xmlns:m="http://schemas.openxmlformats.org/officeDocument/2006/math" xmlns:v="urn:schemas-microsoft-com:vml" xmlns:wp14="http://schemas.microsoft.com/office/word/2010/wordprocessingDrawing" xmlns:wp="http://schemas.openxmlformats.org/drawingml/2006/wordprocessingDrawing" xmlns:w10="urn:schemas-microsoft-com:office:word" xmlns:w="http://schemas.openxmlformats.org/wordprocessingml/2006/main" xmlns:w14="http://schemas.microsoft.com/office/word/2010/wordml" xmlns:w15="http://schemas.microsoft.com/office/word/2012/wordml" xmlns:wpg="http://schemas.microsoft.com/office/word/2010/wordprocessingGroup" xmlns:wpi="http://schemas.microsoft.com/office/word/2010/wordprocessingInk" xmlns:wne="http://schemas.microsoft.com/office/word/2006/wordml" xmlns:wps="http://schemas.microsoft.com/office/word/2010/wordprocessingShape" mc:Ignorable="w14 w15 wp14">
-  <w:comment w:id="1" w:author="Chaojie Wang" w:date="2016-03-10T19:53:00Z" w:initials="CW">
+  <w:comment w:id="0" w:author="Chaojie Wang" w:date="2016-03-10T19:53:00Z" w:initials="CW">
     <w:p>
       <w:pPr>
         <w:pStyle w:val="CommentText"/>
@@ -8702,17 +8334,12 @@
         </w:rPr>
         <w:annotationRef/>
       </w:r>
-      <w:proofErr w:type="spellStart"/>
-      <w:r>
-        <w:t>Bumsik</w:t>
-      </w:r>
-      <w:proofErr w:type="spellEnd"/>
-      <w:r>
-        <w:t>, feel free to add something.</w:t>
+      <w:r>
+        <w:t>Bumsik, feel free to add something.</w:t>
       </w:r>
     </w:p>
   </w:comment>
-  <w:comment w:id="2" w:author="BumSik Kim" w:date="2016-03-28T02:58:00Z" w:initials="BK">
+  <w:comment w:id="1" w:author="BumSik Kim" w:date="2016-03-28T02:58:00Z" w:initials="BK">
     <w:p>
       <w:pPr>
         <w:pStyle w:val="CommentText"/>
@@ -8747,13 +8374,8 @@
           <w:numId w:val="10"/>
         </w:numPr>
       </w:pPr>
-      <w:proofErr w:type="spellStart"/>
-      <w:r>
-        <w:t>Uid</w:t>
-      </w:r>
-      <w:proofErr w:type="spellEnd"/>
-      <w:r>
-        <w:t xml:space="preserve"> table</w:t>
+      <w:r>
+        <w:t>Uid table</w:t>
       </w:r>
     </w:p>
     <w:p>
@@ -8765,15 +8387,7 @@
         </w:numPr>
       </w:pPr>
       <w:r>
-        <w:t xml:space="preserve">Put </w:t>
-      </w:r>
-      <w:proofErr w:type="spellStart"/>
-      <w:r>
-        <w:t>dev_id</w:t>
-      </w:r>
-      <w:proofErr w:type="spellEnd"/>
-      <w:r>
-        <w:t xml:space="preserve"> or not?</w:t>
+        <w:t>Put dev_id or not?</w:t>
       </w:r>
     </w:p>
   </w:comment>
@@ -11227,7 +10841,7 @@
 </file>
 
 <file path=customXml/itemProps1.xml><?xml version="1.0" encoding="utf-8"?>
-<ds:datastoreItem xmlns:ds="http://schemas.openxmlformats.org/officeDocument/2006/customXml" ds:itemID="{BE53C2DF-5BC7-E949-AF45-2C2F77B45D3F}">
+<ds:datastoreItem xmlns:ds="http://schemas.openxmlformats.org/officeDocument/2006/customXml" ds:itemID="{7F9D2922-B201-9146-A368-20F23FD91965}">
   <ds:schemaRefs>
     <ds:schemaRef ds:uri="http://schemas.openxmlformats.org/officeDocument/2006/bibliography"/>
   </ds:schemaRefs>

</xml_diff>

<commit_message>
topic of data exchange among modules should change
</commit_message>
<xml_diff>
--- a/Design Document/Design Document.docx
+++ b/Design Document/Design Document.docx
@@ -129,7 +129,7 @@
           <w:sz w:val="28"/>
           <w:szCs w:val="28"/>
         </w:rPr>
-        <w:t>version 0.0.2</w:t>
+        <w:t>version 0.0.3</w:t>
       </w:r>
     </w:p>
     <w:p>
@@ -834,7 +834,13 @@
         <w:rPr>
           <w:rFonts w:ascii="Calibri" w:hAnsi="Calibri" w:cs="Times New Roman"/>
         </w:rPr>
-        <w:t>In the table blow, “Type” is used for topics of message.</w:t>
+        <w:t>In the table blow, “t</w:t>
+      </w:r>
+      <w:r>
+        <w:rPr>
+          <w:rFonts w:ascii="Calibri" w:hAnsi="Calibri" w:cs="Times New Roman"/>
+        </w:rPr>
+        <w:t>ype” is used for topics of message.</w:t>
       </w:r>
       <w:r>
         <w:rPr>
@@ -5567,7 +5573,27 @@
         <w:rPr>
           <w:rFonts w:ascii="Calibri" w:hAnsi="Calibri" w:cs="Times New Roman"/>
         </w:rPr>
-        <w:t xml:space="preserve">topic format: (house)/(uid)/(module). The role of this topic is </w:t>
+        <w:t xml:space="preserve">topic format: </w:t>
+      </w:r>
+      <w:r>
+        <w:rPr>
+          <w:rFonts w:ascii="Calibri" w:hAnsi="Calibri" w:cs="Times New Roman"/>
+        </w:rPr>
+        <w:t>com</w:t>
+      </w:r>
+      <w:bookmarkStart w:id="2" w:name="_GoBack"/>
+      <w:bookmarkEnd w:id="2"/>
+      <w:r>
+        <w:rPr>
+          <w:rFonts w:ascii="Calibri" w:hAnsi="Calibri" w:cs="Times New Roman"/>
+        </w:rPr>
+        <w:t>/</w:t>
+      </w:r>
+      <w:r>
+        <w:rPr>
+          <w:rFonts w:ascii="Calibri" w:hAnsi="Calibri" w:cs="Times New Roman"/>
+        </w:rPr>
+        <w:t xml:space="preserve">(house)/(uid)/(module). The role of this topic is </w:t>
       </w:r>
       <w:r>
         <w:rPr>
@@ -7048,8 +7074,6 @@
               </w:rPr>
               <w:t>ule</w:t>
             </w:r>
-            <w:bookmarkStart w:id="2" w:name="_GoBack"/>
-            <w:bookmarkEnd w:id="2"/>
           </w:p>
         </w:tc>
         <w:tc>
@@ -10841,7 +10865,7 @@
 </file>
 
 <file path=customXml/itemProps1.xml><?xml version="1.0" encoding="utf-8"?>
-<ds:datastoreItem xmlns:ds="http://schemas.openxmlformats.org/officeDocument/2006/customXml" ds:itemID="{7F9D2922-B201-9146-A368-20F23FD91965}">
+<ds:datastoreItem xmlns:ds="http://schemas.openxmlformats.org/officeDocument/2006/customXml" ds:itemID="{5BF95828-AC65-5044-80DC-23C5B9D92E5A}">
   <ds:schemaRefs>
     <ds:schemaRef ds:uri="http://schemas.openxmlformats.org/officeDocument/2006/bibliography"/>
   </ds:schemaRefs>

</xml_diff>